<commit_message>
All base scenarios have passed teh tests. The mediu one is presenting trouble. There is a restriction that forces the algorithm to go to every city no matter if it is good or not and stay there the amount of requested days.
</commit_message>
<xml_diff>
--- a/Proyecto MOS v2.docx
+++ b/Proyecto MOS v2.docx
@@ -32,7 +32,17 @@
           <w:szCs w:val="24"/>
           <w:lang w:val="es-CO"/>
         </w:rPr>
-        <w:t>ENTREGA 1 – Modelado, optimización y simulación</w:t>
+        <w:t>ENTREGA 2</w:t>
+      </w:r>
+      <w:r>
+        <w:rPr>
+          <w:rFonts w:ascii="Arial" w:hAnsi="Arial" w:cs="Arial"/>
+          <w:b/>
+          <w:sz w:val="24"/>
+          <w:szCs w:val="24"/>
+          <w:lang w:val="es-CO"/>
+        </w:rPr>
+        <w:t xml:space="preserve"> – Modelado, optimización y simulación</w:t>
       </w:r>
     </w:p>
     <w:p>
@@ -126,23 +136,7 @@
           <w:rFonts w:ascii="Arial" w:hAnsi="Arial" w:cs="Arial"/>
           <w:color w:val="000000"/>
         </w:rPr>
-        <w:t xml:space="preserve">para un turista) en cada ciudad, y los puntajes y cantidad de </w:t>
-      </w:r>
-      <w:proofErr w:type="spellStart"/>
-      <w:r>
-        <w:rPr>
-          <w:rFonts w:ascii="Arial" w:hAnsi="Arial" w:cs="Arial"/>
-          <w:color w:val="000000"/>
-        </w:rPr>
-        <w:t>reviews</w:t>
-      </w:r>
-      <w:proofErr w:type="spellEnd"/>
-      <w:r>
-        <w:rPr>
-          <w:rFonts w:ascii="Arial" w:hAnsi="Arial" w:cs="Arial"/>
-          <w:color w:val="000000"/>
-        </w:rPr>
-        <w:t xml:space="preserve"> de los sitios turísticos de cada ciudad.</w:t>
+        <w:t>para un turista) en cada ciudad, y los puntajes y cantidad de reviews de los sitios turísticos de cada ciudad.</w:t>
       </w:r>
     </w:p>
     <w:p>
@@ -244,23 +238,7 @@
           <w:rFonts w:ascii="Arial" w:hAnsi="Arial" w:cs="Arial"/>
           <w:color w:val="000000"/>
         </w:rPr>
-        <w:t xml:space="preserve">Puntajes y cantidad de </w:t>
-      </w:r>
-      <w:proofErr w:type="spellStart"/>
-      <w:r>
-        <w:rPr>
-          <w:rFonts w:ascii="Arial" w:hAnsi="Arial" w:cs="Arial"/>
-          <w:color w:val="000000"/>
-        </w:rPr>
-        <w:t>reviews</w:t>
-      </w:r>
-      <w:proofErr w:type="spellEnd"/>
-      <w:r>
-        <w:rPr>
-          <w:rFonts w:ascii="Arial" w:hAnsi="Arial" w:cs="Arial"/>
-          <w:color w:val="000000"/>
-        </w:rPr>
-        <w:t xml:space="preserve">: </w:t>
+        <w:t xml:space="preserve">Puntajes y cantidad de reviews: </w:t>
       </w:r>
       <w:hyperlink r:id="rId10" w:history="1">
         <w:r>
@@ -347,7 +325,6 @@
           <w:lang w:val="es-CO"/>
         </w:rPr>
       </w:pPr>
-      <w:proofErr w:type="spellStart"/>
       <w:r>
         <w:rPr>
           <w:rFonts w:ascii="Arial" w:hAnsi="Arial" w:cs="Arial"/>
@@ -364,17 +341,7 @@
           <w:szCs w:val="24"/>
           <w:lang w:val="es-CO"/>
         </w:rPr>
-        <w:t>ind</w:t>
-      </w:r>
-      <w:proofErr w:type="spellEnd"/>
-      <w:r>
-        <w:rPr>
-          <w:rFonts w:ascii="Arial" w:hAnsi="Arial" w:cs="Arial"/>
-          <w:sz w:val="24"/>
-          <w:szCs w:val="24"/>
-          <w:lang w:val="es-CO"/>
-        </w:rPr>
-        <w:t>; Mínimo número de días.</w:t>
+        <w:t>ind; Mínimo número de días.</w:t>
       </w:r>
     </w:p>
     <w:p>
@@ -393,7 +360,6 @@
           <w:lang w:val="es-CO"/>
         </w:rPr>
       </w:pPr>
-      <w:proofErr w:type="spellStart"/>
       <w:r>
         <w:rPr>
           <w:rFonts w:ascii="Arial" w:hAnsi="Arial" w:cs="Arial"/>
@@ -410,17 +376,7 @@
           <w:szCs w:val="24"/>
           <w:lang w:val="es-CO"/>
         </w:rPr>
-        <w:t>axd</w:t>
-      </w:r>
-      <w:proofErr w:type="spellEnd"/>
-      <w:r>
-        <w:rPr>
-          <w:rFonts w:ascii="Arial" w:hAnsi="Arial" w:cs="Arial"/>
-          <w:sz w:val="24"/>
-          <w:szCs w:val="24"/>
-          <w:lang w:val="es-CO"/>
-        </w:rPr>
-        <w:t>: Máximo número de días.</w:t>
+        <w:t>axd: Máximo número de días.</w:t>
       </w:r>
     </w:p>
     <w:p>
@@ -756,27 +712,7 @@
           <w:szCs w:val="24"/>
           <w:lang w:val="es-CO"/>
         </w:rPr>
-        <w:t xml:space="preserve">R: Matriz de cantidad de </w:t>
-      </w:r>
-      <w:proofErr w:type="spellStart"/>
-      <w:r>
-        <w:rPr>
-          <w:rFonts w:ascii="Arial" w:hAnsi="Arial" w:cs="Arial"/>
-          <w:sz w:val="24"/>
-          <w:szCs w:val="24"/>
-          <w:lang w:val="es-CO"/>
-        </w:rPr>
-        <w:t>reviews</w:t>
-      </w:r>
-      <w:proofErr w:type="spellEnd"/>
-      <w:r>
-        <w:rPr>
-          <w:rFonts w:ascii="Arial" w:hAnsi="Arial" w:cs="Arial"/>
-          <w:sz w:val="24"/>
-          <w:szCs w:val="24"/>
-          <w:lang w:val="es-CO"/>
-        </w:rPr>
-        <w:t xml:space="preserve"> que existen para una ciudad i con un punto de interés j.</w:t>
+        <w:t>R: Matriz de cantidad de reviews que existen para una ciudad i con un punto de interés j.</w:t>
       </w:r>
     </w:p>
     <w:p>
@@ -1026,27 +962,7 @@
           <w:szCs w:val="24"/>
           <w:lang w:val="es-CO"/>
         </w:rPr>
-        <w:t xml:space="preserve"> Se plantea un modelo </w:t>
-      </w:r>
-      <w:proofErr w:type="spellStart"/>
-      <w:r>
-        <w:rPr>
-          <w:rFonts w:ascii="Arial" w:hAnsi="Arial" w:cs="Arial"/>
-          <w:sz w:val="24"/>
-          <w:szCs w:val="24"/>
-          <w:lang w:val="es-CO"/>
-        </w:rPr>
-        <w:t>multi</w:t>
-      </w:r>
-      <w:proofErr w:type="spellEnd"/>
-      <w:r>
-        <w:rPr>
-          <w:rFonts w:ascii="Arial" w:hAnsi="Arial" w:cs="Arial"/>
-          <w:sz w:val="24"/>
-          <w:szCs w:val="24"/>
-          <w:lang w:val="es-CO"/>
-        </w:rPr>
-        <w:t>-objetivo usando un método de sumatoria ponderada entre las dos funciones propuestas: cantidad de días y presupuesto gastado</w:t>
+        <w:t xml:space="preserve"> Se plantea un modelo multi-objetivo usando un método de sumatoria ponderada entre las dos funciones propuestas: cantidad de días y presupuesto gastado</w:t>
       </w:r>
       <w:r>
         <w:rPr>
@@ -1184,7 +1100,14 @@
                                   <w:rFonts w:ascii="Cambria Math" w:hAnsi="Cambria Math" w:cs="Arial"/>
                                   <w:lang w:val="es-CO"/>
                                 </w:rPr>
-                                <m:t>i=1</m:t>
+                                <m:t>i</m:t>
+                              </m:r>
+                              <m:r>
+                                <w:rPr>
+                                  <w:rFonts w:ascii="Cambria Math" w:hAnsi="Cambria Math" w:cs="Arial"/>
+                                  <w:lang w:val="es-CO"/>
+                                </w:rPr>
+                                <m:t>=0</m:t>
                               </m:r>
                             </m:sub>
                             <m:sup>
@@ -1194,6 +1117,13 @@
                                   <w:lang w:val="es-CO"/>
                                 </w:rPr>
                                 <m:t>d</m:t>
+                              </m:r>
+                              <m:r>
+                                <w:rPr>
+                                  <w:rFonts w:ascii="Cambria Math" w:hAnsi="Cambria Math" w:cs="Arial"/>
+                                  <w:lang w:val="es-CO"/>
+                                </w:rPr>
+                                <m:t>-1</m:t>
                               </m:r>
                             </m:sup>
                             <m:e>
@@ -1373,7 +1303,14 @@
                               <w:rFonts w:ascii="Cambria Math" w:hAnsi="Cambria Math" w:cs="Arial"/>
                               <w:lang w:val="es-CO"/>
                             </w:rPr>
-                            <m:t>i=1</m:t>
+                            <m:t>i</m:t>
+                          </m:r>
+                          <m:r>
+                            <w:rPr>
+                              <w:rFonts w:ascii="Cambria Math" w:hAnsi="Cambria Math" w:cs="Arial"/>
+                              <w:lang w:val="es-CO"/>
+                            </w:rPr>
+                            <m:t>=0</m:t>
                           </m:r>
                         </m:sub>
                         <m:sup>
@@ -1382,7 +1319,14 @@
                               <w:rFonts w:ascii="Cambria Math" w:hAnsi="Cambria Math" w:cs="Arial"/>
                               <w:lang w:val="es-CO"/>
                             </w:rPr>
-                            <m:t>d-1</m:t>
+                            <m:t>d-</m:t>
+                          </m:r>
+                          <m:r>
+                            <w:rPr>
+                              <w:rFonts w:ascii="Cambria Math" w:hAnsi="Cambria Math" w:cs="Arial"/>
+                              <w:lang w:val="es-CO"/>
+                            </w:rPr>
+                            <m:t>2</m:t>
                           </m:r>
                         </m:sup>
                         <m:e>
@@ -1580,7 +1524,14 @@
                               <w:rFonts w:ascii="Cambria Math" w:hAnsi="Cambria Math" w:cs="Arial"/>
                               <w:lang w:val="es-CO"/>
                             </w:rPr>
-                            <m:t>i=1</m:t>
+                            <m:t>i</m:t>
+                          </m:r>
+                          <m:r>
+                            <w:rPr>
+                              <w:rFonts w:ascii="Cambria Math" w:hAnsi="Cambria Math" w:cs="Arial"/>
+                              <w:lang w:val="es-CO"/>
+                            </w:rPr>
+                            <m:t>=0</m:t>
                           </m:r>
                         </m:sub>
                         <m:sup>
@@ -1590,6 +1541,13 @@
                               <w:lang w:val="es-CO"/>
                             </w:rPr>
                             <m:t>d</m:t>
+                          </m:r>
+                          <m:r>
+                            <w:rPr>
+                              <w:rFonts w:ascii="Cambria Math" w:hAnsi="Cambria Math" w:cs="Arial"/>
+                              <w:lang w:val="es-CO"/>
+                            </w:rPr>
+                            <m:t>-1</m:t>
                           </m:r>
                         </m:sup>
                         <m:e>
@@ -2971,16 +2929,7 @@
                   <w:szCs w:val="24"/>
                   <w:lang w:val="es-CO"/>
                 </w:rPr>
-                <m:t>n</m:t>
-              </m:r>
-              <m:r>
-                <w:rPr>
-                  <w:rFonts w:ascii="Cambria Math" w:eastAsiaTheme="minorEastAsia" w:hAnsi="Cambria Math" w:cs="Arial"/>
-                  <w:sz w:val="24"/>
-                  <w:szCs w:val="24"/>
-                  <w:lang w:val="es-CO"/>
-                </w:rPr>
-                <m:t>xl</m:t>
+                <m:t>nxl</m:t>
               </m:r>
             </m:sup>
           </m:sSup>
@@ -3357,16 +3306,6 @@
                   </m:r>
                 </m:sub>
               </m:sSub>
-              <m:r>
-                <m:rPr>
-                  <m:sty m:val="p"/>
-                </m:rPr>
-                <w:rPr>
-                  <w:rStyle w:val="Refdecomentario"/>
-                  <w:lang w:val="es-CO"/>
-                </w:rPr>
-                <w:commentReference w:id="0"/>
-              </m:r>
             </m:e>
           </m:d>
         </m:oMath>
@@ -3389,18 +3328,7 @@
           <w:szCs w:val="24"/>
           <w:lang w:val="es-CO"/>
         </w:rPr>
-        <w:t>Donde l es el número de puntos de interés</w:t>
-      </w:r>
-      <w:bookmarkStart w:id="1" w:name="_GoBack"/>
-      <w:bookmarkEnd w:id="1"/>
-      <w:r>
-        <w:rPr>
-          <w:rFonts w:ascii="Arial" w:hAnsi="Arial" w:cs="Arial"/>
-          <w:sz w:val="24"/>
-          <w:szCs w:val="24"/>
-          <w:lang w:val="es-CO"/>
-        </w:rPr>
-        <w:t xml:space="preserve"> predefinidos por ciudad.</w:t>
+        <w:t>Donde l es el número de puntos de interés predefinidos por ciudad.</w:t>
       </w:r>
     </w:p>
     <w:p>
@@ -3711,29 +3639,10 @@
                   <w:szCs w:val="24"/>
                   <w:lang w:val="es-CO"/>
                 </w:rPr>
-                <m:t>∀</m:t>
-              </m:r>
-              <m:r>
-                <w:rPr>
-                  <w:rFonts w:ascii="Cambria Math" w:hAnsi="Cambria Math" w:cs="Arial"/>
-                  <w:sz w:val="24"/>
-                  <w:szCs w:val="24"/>
-                  <w:lang w:val="es-CO"/>
-                </w:rPr>
-                <m:t>j</m:t>
+                <m:t>∀j</m:t>
               </m:r>
             </m:e>
             <m:e>
-              <m:r>
-                <m:rPr>
-                  <m:sty m:val="p"/>
-                </m:rPr>
-                <w:rPr>
-                  <w:rStyle w:val="Refdecomentario"/>
-                  <w:lang w:val="es-CO"/>
-                </w:rPr>
-                <w:commentReference w:id="2"/>
-              </m:r>
               <m:r>
                 <w:rPr>
                   <w:rFonts w:ascii="Cambria Math" w:hAnsi="Cambria Math" w:cs="Arial"/>
@@ -3944,8 +3853,42 @@
                   <w:rFonts w:ascii="Cambria Math" w:hAnsi="Cambria Math" w:cs="Arial"/>
                   <w:sz w:val="24"/>
                   <w:szCs w:val="24"/>
-                </w:rPr>
-                <m:t>≤i≤d</m:t>
+                  <w:lang w:val="es-419"/>
+                </w:rPr>
+                <m:t>≤</m:t>
+              </m:r>
+              <m:r>
+                <w:rPr>
+                  <w:rFonts w:ascii="Cambria Math" w:hAnsi="Cambria Math" w:cs="Arial"/>
+                  <w:sz w:val="24"/>
+                  <w:szCs w:val="24"/>
+                </w:rPr>
+                <m:t>i</m:t>
+              </m:r>
+              <m:r>
+                <w:rPr>
+                  <w:rFonts w:ascii="Cambria Math" w:hAnsi="Cambria Math" w:cs="Arial"/>
+                  <w:sz w:val="24"/>
+                  <w:szCs w:val="24"/>
+                  <w:lang w:val="es-419"/>
+                </w:rPr>
+                <m:t>≤</m:t>
+              </m:r>
+              <m:r>
+                <w:rPr>
+                  <w:rFonts w:ascii="Cambria Math" w:hAnsi="Cambria Math" w:cs="Arial"/>
+                  <w:sz w:val="24"/>
+                  <w:szCs w:val="24"/>
+                </w:rPr>
+                <m:t>d</m:t>
+              </m:r>
+              <m:r>
+                <w:rPr>
+                  <w:rFonts w:ascii="Cambria Math" w:hAnsi="Cambria Math" w:cs="Arial"/>
+                  <w:sz w:val="24"/>
+                  <w:szCs w:val="24"/>
+                </w:rPr>
+                <m:t>-1</m:t>
               </m:r>
               <m:r>
                 <w:rPr>
@@ -3978,16 +3921,7 @@
                       <w:szCs w:val="24"/>
                       <w:lang w:val="es-CO"/>
                     </w:rPr>
-                    <m:t>j</m:t>
-                  </m:r>
-                  <m:r>
-                    <w:rPr>
-                      <w:rFonts w:ascii="Cambria Math" w:hAnsi="Cambria Math" w:cs="Arial"/>
-                      <w:sz w:val="24"/>
-                      <w:szCs w:val="24"/>
-                      <w:lang w:val="es-CO"/>
-                    </w:rPr>
-                    <m:t>=1</m:t>
+                    <m:t>j=1</m:t>
                   </m:r>
                 </m:sub>
                 <m:sup>
@@ -4064,16 +3998,6 @@
               <m:sty m:val="p"/>
             </m:rPr>
             <w:rPr>
-              <w:rStyle w:val="Refdecomentario"/>
-              <w:lang w:val="es-CO"/>
-            </w:rPr>
-            <w:commentReference w:id="3"/>
-          </m:r>
-          <m:r>
-            <m:rPr>
-              <m:sty m:val="p"/>
-            </m:rPr>
-            <w:rPr>
               <w:rFonts w:ascii="Cambria Math" w:hAnsi="Cambria Math" w:cs="Arial"/>
               <w:sz w:val="24"/>
               <w:szCs w:val="24"/>
@@ -4154,16 +4078,7 @@
                   <w:szCs w:val="24"/>
                   <w:lang w:val="es-CO"/>
                 </w:rPr>
-                <m:t>0</m:t>
-              </m:r>
-              <m:r>
-                <w:rPr>
-                  <w:rFonts w:ascii="Cambria Math" w:hAnsi="Cambria Math" w:cs="Arial"/>
-                  <w:sz w:val="24"/>
-                  <w:szCs w:val="24"/>
-                  <w:lang w:val="es-CO"/>
-                </w:rPr>
-                <m:t>s</m:t>
+                <m:t>0s</m:t>
               </m:r>
             </m:sub>
           </m:sSub>
@@ -4181,6 +4096,2313 @@
     </w:p>
     <w:p>
       <w:pPr>
+        <w:rPr>
+          <w:rFonts w:ascii="Arial" w:hAnsi="Arial" w:cs="Arial"/>
+          <w:b/>
+          <w:sz w:val="24"/>
+          <w:szCs w:val="24"/>
+          <w:lang w:val="es-419"/>
+        </w:rPr>
+      </w:pPr>
+      <w:r>
+        <w:rPr>
+          <w:rFonts w:ascii="Arial" w:eastAsiaTheme="minorEastAsia" w:hAnsi="Arial" w:cs="Arial"/>
+          <w:b/>
+          <w:sz w:val="24"/>
+          <w:szCs w:val="24"/>
+          <w:lang w:val="es-419"/>
+        </w:rPr>
+        <w:t>Definición de escenarios:</w:t>
+      </w:r>
+    </w:p>
+    <w:p>
+      <w:pPr>
+        <w:pStyle w:val="Prrafodelista"/>
+        <w:numPr>
+          <w:ilvl w:val="0"/>
+          <w:numId w:val="6"/>
+        </w:numPr>
+        <w:rPr>
+          <w:rFonts w:ascii="Arial" w:hAnsi="Arial" w:cs="Arial"/>
+          <w:sz w:val="24"/>
+          <w:szCs w:val="24"/>
+          <w:lang w:val="es-419"/>
+        </w:rPr>
+      </w:pPr>
+      <w:r>
+        <w:rPr>
+          <w:rFonts w:ascii="Arial" w:hAnsi="Arial" w:cs="Arial"/>
+          <w:sz w:val="24"/>
+          <w:szCs w:val="24"/>
+          <w:lang w:val="es-419"/>
+        </w:rPr>
+        <w:t>Escenarios base 1 (Funcionamiento básico)</w:t>
+      </w:r>
+    </w:p>
+    <w:p>
+      <w:pPr>
+        <w:pStyle w:val="Prrafodelista"/>
+        <w:numPr>
+          <w:ilvl w:val="1"/>
+          <w:numId w:val="6"/>
+        </w:numPr>
+        <w:rPr>
+          <w:rFonts w:ascii="Arial" w:hAnsi="Arial" w:cs="Arial"/>
+          <w:sz w:val="24"/>
+          <w:szCs w:val="24"/>
+          <w:lang w:val="es-419"/>
+        </w:rPr>
+      </w:pPr>
+      <w:r>
+        <w:rPr>
+          <w:rFonts w:ascii="Arial" w:hAnsi="Arial" w:cs="Arial"/>
+          <w:sz w:val="24"/>
+          <w:szCs w:val="24"/>
+          <w:lang w:val="es-419"/>
+        </w:rPr>
+        <w:t>P2=0</w:t>
+      </w:r>
+    </w:p>
+    <w:p>
+      <w:pPr>
+        <w:pStyle w:val="Prrafodelista"/>
+        <w:numPr>
+          <w:ilvl w:val="1"/>
+          <w:numId w:val="6"/>
+        </w:numPr>
+        <w:rPr>
+          <w:rFonts w:ascii="Arial" w:hAnsi="Arial" w:cs="Arial"/>
+          <w:sz w:val="24"/>
+          <w:szCs w:val="24"/>
+          <w:lang w:val="es-419"/>
+        </w:rPr>
+      </w:pPr>
+      <w:r>
+        <w:rPr>
+          <w:rFonts w:ascii="Arial" w:hAnsi="Arial" w:cs="Arial"/>
+          <w:sz w:val="24"/>
+          <w:szCs w:val="24"/>
+          <w:lang w:val="es-419"/>
+        </w:rPr>
+        <w:t>Mind=1 y Maxd=1</w:t>
+      </w:r>
+    </w:p>
+    <w:p>
+      <w:pPr>
+        <w:pStyle w:val="Prrafodelista"/>
+        <w:numPr>
+          <w:ilvl w:val="1"/>
+          <w:numId w:val="6"/>
+        </w:numPr>
+        <w:rPr>
+          <w:rFonts w:ascii="Arial" w:hAnsi="Arial" w:cs="Arial"/>
+          <w:sz w:val="24"/>
+          <w:szCs w:val="24"/>
+          <w:lang w:val="es-419"/>
+        </w:rPr>
+      </w:pPr>
+      <w:r>
+        <w:rPr>
+          <w:rFonts w:ascii="Arial" w:hAnsi="Arial" w:cs="Arial"/>
+          <w:sz w:val="24"/>
+          <w:szCs w:val="24"/>
+          <w:lang w:val="es-419"/>
+        </w:rPr>
+        <w:t>d=4</w:t>
+      </w:r>
+    </w:p>
+    <w:p>
+      <w:pPr>
+        <w:pStyle w:val="Prrafodelista"/>
+        <w:numPr>
+          <w:ilvl w:val="1"/>
+          <w:numId w:val="6"/>
+        </w:numPr>
+        <w:rPr>
+          <w:rFonts w:ascii="Arial" w:hAnsi="Arial" w:cs="Arial"/>
+          <w:sz w:val="24"/>
+          <w:szCs w:val="24"/>
+          <w:lang w:val="es-419"/>
+        </w:rPr>
+      </w:pPr>
+      <w:r>
+        <w:rPr>
+          <w:rFonts w:ascii="Arial" w:hAnsi="Arial" w:cs="Arial"/>
+          <w:sz w:val="24"/>
+          <w:szCs w:val="24"/>
+          <w:lang w:val="es-419"/>
+        </w:rPr>
+        <w:t xml:space="preserve">n=4 </w:t>
+      </w:r>
+    </w:p>
+    <w:p>
+      <w:pPr>
+        <w:pStyle w:val="Prrafodelista"/>
+        <w:numPr>
+          <w:ilvl w:val="1"/>
+          <w:numId w:val="6"/>
+        </w:numPr>
+        <w:rPr>
+          <w:rFonts w:ascii="Arial" w:hAnsi="Arial" w:cs="Arial"/>
+          <w:sz w:val="24"/>
+          <w:szCs w:val="24"/>
+          <w:lang w:val="es-419"/>
+        </w:rPr>
+      </w:pPr>
+      <w:r>
+        <w:rPr>
+          <w:rFonts w:ascii="Arial" w:hAnsi="Arial" w:cs="Arial"/>
+          <w:sz w:val="24"/>
+          <w:szCs w:val="24"/>
+          <w:lang w:val="es-419"/>
+        </w:rPr>
+        <w:t>Resto de parámetros del modelo son aleatorio</w:t>
+      </w:r>
+      <w:r>
+        <w:rPr>
+          <w:rFonts w:ascii="Arial" w:hAnsi="Arial" w:cs="Arial"/>
+          <w:sz w:val="24"/>
+          <w:szCs w:val="24"/>
+          <w:lang w:val="es-419"/>
+        </w:rPr>
+        <w:t>s</w:t>
+      </w:r>
+    </w:p>
+    <w:p>
+      <w:pPr>
+        <w:ind w:left="1080"/>
+        <w:rPr>
+          <w:rFonts w:ascii="Arial" w:hAnsi="Arial" w:cs="Arial"/>
+          <w:sz w:val="24"/>
+          <w:szCs w:val="24"/>
+          <w:lang w:val="es-419"/>
+        </w:rPr>
+      </w:pPr>
+      <w:r>
+        <w:rPr>
+          <w:rFonts w:ascii="Arial" w:hAnsi="Arial" w:cs="Arial"/>
+          <w:sz w:val="24"/>
+          <w:szCs w:val="24"/>
+          <w:lang w:val="es-419"/>
+        </w:rPr>
+        <w:t>RESULTADO ESPERADO: Se escogen las 4 ciudades con 1 día por cada una independiente del orden.</w:t>
+      </w:r>
+    </w:p>
+    <w:p>
+      <w:pPr>
+        <w:ind w:left="1080"/>
+        <w:rPr>
+          <w:rFonts w:ascii="Arial" w:hAnsi="Arial" w:cs="Arial"/>
+          <w:sz w:val="24"/>
+          <w:szCs w:val="24"/>
+          <w:lang w:val="es-419"/>
+        </w:rPr>
+      </w:pPr>
+      <w:r>
+        <w:rPr>
+          <w:rFonts w:ascii="Arial" w:hAnsi="Arial" w:cs="Arial"/>
+          <w:sz w:val="24"/>
+          <w:szCs w:val="24"/>
+          <w:lang w:val="es-419"/>
+        </w:rPr>
+        <w:t xml:space="preserve">RESULTADO OBTENIDO: </w:t>
+      </w:r>
+    </w:p>
+    <w:p>
+      <w:pPr>
+        <w:ind w:left="1080"/>
+        <w:rPr>
+          <w:rFonts w:ascii="Arial" w:hAnsi="Arial" w:cs="Arial"/>
+          <w:sz w:val="24"/>
+          <w:szCs w:val="24"/>
+          <w:lang w:val="es-419"/>
+        </w:rPr>
+      </w:pPr>
+      <w:r>
+        <w:rPr>
+          <w:noProof/>
+        </w:rPr>
+        <w:lastRenderedPageBreak/>
+        <w:drawing>
+          <wp:inline distT="0" distB="0" distL="0" distR="0" wp14:anchorId="5F9B709A" wp14:editId="38AB0453">
+            <wp:extent cx="5943600" cy="2078355"/>
+            <wp:effectExtent l="0" t="0" r="0" b="0"/>
+            <wp:docPr id="1" name="Imagen 1"/>
+            <wp:cNvGraphicFramePr>
+              <a:graphicFrameLocks xmlns:a="http://schemas.openxmlformats.org/drawingml/2006/main" noChangeAspect="1"/>
+            </wp:cNvGraphicFramePr>
+            <a:graphic xmlns:a="http://schemas.openxmlformats.org/drawingml/2006/main">
+              <a:graphicData uri="http://schemas.openxmlformats.org/drawingml/2006/picture">
+                <pic:pic xmlns:pic="http://schemas.openxmlformats.org/drawingml/2006/picture">
+                  <pic:nvPicPr>
+                    <pic:cNvPr id="1" name=""/>
+                    <pic:cNvPicPr/>
+                  </pic:nvPicPr>
+                  <pic:blipFill>
+                    <a:blip r:embed="rId11"/>
+                    <a:stretch>
+                      <a:fillRect/>
+                    </a:stretch>
+                  </pic:blipFill>
+                  <pic:spPr>
+                    <a:xfrm>
+                      <a:off x="0" y="0"/>
+                      <a:ext cx="5943600" cy="2078355"/>
+                    </a:xfrm>
+                    <a:prstGeom prst="rect">
+                      <a:avLst/>
+                    </a:prstGeom>
+                  </pic:spPr>
+                </pic:pic>
+              </a:graphicData>
+            </a:graphic>
+          </wp:inline>
+        </w:drawing>
+      </w:r>
+    </w:p>
+    <w:p>
+      <w:pPr>
+        <w:ind w:left="1080"/>
+        <w:rPr>
+          <w:rFonts w:ascii="Arial" w:hAnsi="Arial" w:cs="Arial"/>
+          <w:sz w:val="24"/>
+          <w:szCs w:val="24"/>
+          <w:lang w:val="es-419"/>
+        </w:rPr>
+      </w:pPr>
+      <w:r>
+        <w:rPr>
+          <w:rFonts w:ascii="Arial" w:hAnsi="Arial" w:cs="Arial"/>
+          <w:sz w:val="24"/>
+          <w:szCs w:val="24"/>
+          <w:lang w:val="es-419"/>
+        </w:rPr>
+        <w:t xml:space="preserve">De lo anterior la ruta generada sería: </w:t>
+      </w:r>
+    </w:p>
+    <w:p>
+      <w:pPr>
+        <w:ind w:left="1080"/>
+        <w:rPr>
+          <w:rFonts w:ascii="Arial" w:hAnsi="Arial" w:cs="Arial"/>
+          <w:sz w:val="24"/>
+          <w:szCs w:val="24"/>
+          <w:lang w:val="es-419"/>
+        </w:rPr>
+      </w:pPr>
+      <w:r>
+        <w:rPr>
+          <w:rFonts w:ascii="Arial" w:hAnsi="Arial" w:cs="Arial"/>
+          <w:sz w:val="24"/>
+          <w:szCs w:val="24"/>
+          <w:lang w:val="es-419"/>
+        </w:rPr>
+        <w:t>- Ciudad 1 a Ciudad 2.</w:t>
+      </w:r>
+    </w:p>
+    <w:p>
+      <w:pPr>
+        <w:ind w:left="1080"/>
+        <w:rPr>
+          <w:rFonts w:ascii="Arial" w:hAnsi="Arial" w:cs="Arial"/>
+          <w:sz w:val="24"/>
+          <w:szCs w:val="24"/>
+          <w:lang w:val="es-419"/>
+        </w:rPr>
+      </w:pPr>
+      <w:r>
+        <w:rPr>
+          <w:rFonts w:ascii="Arial" w:hAnsi="Arial" w:cs="Arial"/>
+          <w:sz w:val="24"/>
+          <w:szCs w:val="24"/>
+          <w:lang w:val="es-419"/>
+        </w:rPr>
+        <w:t>- Ciudad 2 a Ciudad 4.</w:t>
+      </w:r>
+    </w:p>
+    <w:p>
+      <w:pPr>
+        <w:ind w:left="1080"/>
+        <w:rPr>
+          <w:rFonts w:ascii="Arial" w:hAnsi="Arial" w:cs="Arial"/>
+          <w:sz w:val="24"/>
+          <w:szCs w:val="24"/>
+          <w:lang w:val="es-419"/>
+        </w:rPr>
+      </w:pPr>
+      <w:r>
+        <w:rPr>
+          <w:rFonts w:ascii="Arial" w:hAnsi="Arial" w:cs="Arial"/>
+          <w:sz w:val="24"/>
+          <w:szCs w:val="24"/>
+          <w:lang w:val="es-419"/>
+        </w:rPr>
+        <w:t>- Ciudad 4 a Ciudad 3.</w:t>
+      </w:r>
+    </w:p>
+    <w:p>
+      <w:pPr>
+        <w:ind w:left="1080"/>
+        <w:rPr>
+          <w:rFonts w:ascii="Arial" w:hAnsi="Arial" w:cs="Arial"/>
+          <w:sz w:val="24"/>
+          <w:szCs w:val="24"/>
+          <w:lang w:val="es-419"/>
+        </w:rPr>
+      </w:pPr>
+      <w:r>
+        <w:rPr>
+          <w:rFonts w:ascii="Arial" w:hAnsi="Arial" w:cs="Arial"/>
+          <w:sz w:val="24"/>
+          <w:szCs w:val="24"/>
+          <w:lang w:val="es-419"/>
+        </w:rPr>
+        <w:t xml:space="preserve">Lo cual cumple con la estimación que habíamos generado antes. </w:t>
+      </w:r>
+    </w:p>
+    <w:p>
+      <w:pPr>
+        <w:pStyle w:val="Prrafodelista"/>
+        <w:numPr>
+          <w:ilvl w:val="0"/>
+          <w:numId w:val="6"/>
+        </w:numPr>
+        <w:rPr>
+          <w:rFonts w:ascii="Arial" w:hAnsi="Arial" w:cs="Arial"/>
+          <w:sz w:val="24"/>
+          <w:szCs w:val="24"/>
+          <w:lang w:val="es-419"/>
+        </w:rPr>
+      </w:pPr>
+      <w:r>
+        <w:rPr>
+          <w:rFonts w:ascii="Arial" w:hAnsi="Arial" w:cs="Arial"/>
+          <w:sz w:val="24"/>
+          <w:szCs w:val="24"/>
+          <w:lang w:val="es-419"/>
+        </w:rPr>
+        <w:t xml:space="preserve">Escenario base 2 (Número de días): </w:t>
+      </w:r>
+    </w:p>
+    <w:p>
+      <w:pPr>
+        <w:pStyle w:val="Prrafodelista"/>
+        <w:numPr>
+          <w:ilvl w:val="1"/>
+          <w:numId w:val="6"/>
+        </w:numPr>
+        <w:rPr>
+          <w:rFonts w:ascii="Arial" w:hAnsi="Arial" w:cs="Arial"/>
+          <w:sz w:val="24"/>
+          <w:szCs w:val="24"/>
+          <w:lang w:val="es-419"/>
+        </w:rPr>
+      </w:pPr>
+      <w:r>
+        <w:rPr>
+          <w:rFonts w:ascii="Arial" w:hAnsi="Arial" w:cs="Arial"/>
+          <w:sz w:val="24"/>
+          <w:szCs w:val="24"/>
+          <w:lang w:val="es-419"/>
+        </w:rPr>
+        <w:t>n=2</w:t>
+      </w:r>
+    </w:p>
+    <w:p>
+      <w:pPr>
+        <w:pStyle w:val="Prrafodelista"/>
+        <w:numPr>
+          <w:ilvl w:val="1"/>
+          <w:numId w:val="6"/>
+        </w:numPr>
+        <w:rPr>
+          <w:rFonts w:ascii="Arial" w:hAnsi="Arial" w:cs="Arial"/>
+          <w:sz w:val="24"/>
+          <w:szCs w:val="24"/>
+          <w:lang w:val="es-419"/>
+        </w:rPr>
+      </w:pPr>
+      <w:r>
+        <w:rPr>
+          <w:rFonts w:ascii="Arial" w:hAnsi="Arial" w:cs="Arial"/>
+          <w:sz w:val="24"/>
+          <w:szCs w:val="24"/>
+          <w:lang w:val="es-419"/>
+        </w:rPr>
+        <w:t>mind=3</w:t>
+      </w:r>
+    </w:p>
+    <w:p>
+      <w:pPr>
+        <w:pStyle w:val="Prrafodelista"/>
+        <w:numPr>
+          <w:ilvl w:val="1"/>
+          <w:numId w:val="6"/>
+        </w:numPr>
+        <w:rPr>
+          <w:rFonts w:ascii="Arial" w:hAnsi="Arial" w:cs="Arial"/>
+          <w:sz w:val="24"/>
+          <w:szCs w:val="24"/>
+          <w:lang w:val="es-419"/>
+        </w:rPr>
+      </w:pPr>
+      <w:r>
+        <w:rPr>
+          <w:rFonts w:ascii="Arial" w:hAnsi="Arial" w:cs="Arial"/>
+          <w:sz w:val="24"/>
+          <w:szCs w:val="24"/>
+          <w:lang w:val="es-419"/>
+        </w:rPr>
+        <w:t>maxd=5</w:t>
+      </w:r>
+    </w:p>
+    <w:p>
+      <w:pPr>
+        <w:pStyle w:val="Prrafodelista"/>
+        <w:numPr>
+          <w:ilvl w:val="1"/>
+          <w:numId w:val="6"/>
+        </w:numPr>
+        <w:rPr>
+          <w:rFonts w:ascii="Arial" w:hAnsi="Arial" w:cs="Arial"/>
+          <w:sz w:val="24"/>
+          <w:szCs w:val="24"/>
+          <w:lang w:val="es-419"/>
+        </w:rPr>
+      </w:pPr>
+      <w:r>
+        <w:rPr>
+          <w:rFonts w:ascii="Arial" w:hAnsi="Arial" w:cs="Arial"/>
+          <w:sz w:val="24"/>
+          <w:szCs w:val="24"/>
+          <w:lang w:val="es-419"/>
+        </w:rPr>
+        <w:t>d=8</w:t>
+      </w:r>
+    </w:p>
+    <w:p>
+      <w:pPr>
+        <w:pStyle w:val="Prrafodelista"/>
+        <w:numPr>
+          <w:ilvl w:val="1"/>
+          <w:numId w:val="6"/>
+        </w:numPr>
+        <w:rPr>
+          <w:rFonts w:ascii="Arial" w:hAnsi="Arial" w:cs="Arial"/>
+          <w:sz w:val="24"/>
+          <w:szCs w:val="24"/>
+          <w:lang w:val="es-419"/>
+        </w:rPr>
+      </w:pPr>
+      <w:r>
+        <w:rPr>
+          <w:rFonts w:ascii="Arial" w:hAnsi="Arial" w:cs="Arial"/>
+          <w:sz w:val="24"/>
+          <w:szCs w:val="24"/>
+          <w:lang w:val="es-419"/>
+        </w:rPr>
+        <w:t>s=1</w:t>
+      </w:r>
+    </w:p>
+    <w:p>
+      <w:pPr>
+        <w:pStyle w:val="Prrafodelista"/>
+        <w:numPr>
+          <w:ilvl w:val="1"/>
+          <w:numId w:val="6"/>
+        </w:numPr>
+        <w:rPr>
+          <w:rFonts w:ascii="Arial" w:hAnsi="Arial" w:cs="Arial"/>
+          <w:sz w:val="24"/>
+          <w:szCs w:val="24"/>
+          <w:lang w:val="es-419"/>
+        </w:rPr>
+      </w:pPr>
+      <w:r>
+        <w:rPr>
+          <w:rFonts w:ascii="Arial" w:hAnsi="Arial" w:cs="Arial"/>
+          <w:sz w:val="24"/>
+          <w:szCs w:val="24"/>
+          <w:lang w:val="es-419"/>
+        </w:rPr>
+        <w:t>Puntaje(1)=10</w:t>
+      </w:r>
+    </w:p>
+    <w:p>
+      <w:pPr>
+        <w:pStyle w:val="Prrafodelista"/>
+        <w:numPr>
+          <w:ilvl w:val="1"/>
+          <w:numId w:val="6"/>
+        </w:numPr>
+        <w:rPr>
+          <w:rFonts w:ascii="Arial" w:hAnsi="Arial" w:cs="Arial"/>
+          <w:sz w:val="24"/>
+          <w:szCs w:val="24"/>
+          <w:lang w:val="es-419"/>
+        </w:rPr>
+      </w:pPr>
+      <w:r>
+        <w:rPr>
+          <w:rFonts w:ascii="Arial" w:hAnsi="Arial" w:cs="Arial"/>
+          <w:sz w:val="24"/>
+          <w:szCs w:val="24"/>
+          <w:lang w:val="es-419"/>
+        </w:rPr>
+        <w:t>Puntaje(2)=1</w:t>
+      </w:r>
+    </w:p>
+    <w:p>
+      <w:pPr>
+        <w:pStyle w:val="Prrafodelista"/>
+        <w:numPr>
+          <w:ilvl w:val="1"/>
+          <w:numId w:val="6"/>
+        </w:numPr>
+        <w:rPr>
+          <w:rFonts w:ascii="Arial" w:hAnsi="Arial" w:cs="Arial"/>
+          <w:sz w:val="24"/>
+          <w:szCs w:val="24"/>
+          <w:lang w:val="es-419"/>
+        </w:rPr>
+      </w:pPr>
+      <w:r>
+        <w:rPr>
+          <w:rFonts w:ascii="Arial" w:hAnsi="Arial" w:cs="Arial"/>
+          <w:sz w:val="24"/>
+          <w:szCs w:val="24"/>
+          <w:lang w:val="es-419"/>
+        </w:rPr>
+        <w:t>p1=1</w:t>
+      </w:r>
+    </w:p>
+    <w:p>
+      <w:pPr>
+        <w:pStyle w:val="Prrafodelista"/>
+        <w:numPr>
+          <w:ilvl w:val="1"/>
+          <w:numId w:val="6"/>
+        </w:numPr>
+        <w:rPr>
+          <w:rFonts w:ascii="Arial" w:hAnsi="Arial" w:cs="Arial"/>
+          <w:sz w:val="24"/>
+          <w:szCs w:val="24"/>
+          <w:lang w:val="es-419"/>
+        </w:rPr>
+      </w:pPr>
+      <w:r>
+        <w:rPr>
+          <w:rFonts w:ascii="Arial" w:hAnsi="Arial" w:cs="Arial"/>
+          <w:sz w:val="24"/>
+          <w:szCs w:val="24"/>
+          <w:lang w:val="es-419"/>
+        </w:rPr>
+        <w:t>p2=0</w:t>
+      </w:r>
+    </w:p>
+    <w:p>
+      <w:pPr>
+        <w:pStyle w:val="Prrafodelista"/>
+        <w:numPr>
+          <w:ilvl w:val="1"/>
+          <w:numId w:val="6"/>
+        </w:numPr>
+        <w:rPr>
+          <w:rFonts w:ascii="Arial" w:hAnsi="Arial" w:cs="Arial"/>
+          <w:sz w:val="24"/>
+          <w:szCs w:val="24"/>
+          <w:lang w:val="es-419"/>
+        </w:rPr>
+      </w:pPr>
+      <w:r>
+        <w:rPr>
+          <w:rFonts w:ascii="Arial" w:hAnsi="Arial" w:cs="Arial"/>
+          <w:sz w:val="24"/>
+          <w:szCs w:val="24"/>
+          <w:lang w:val="es-419"/>
+        </w:rPr>
+        <w:t>Los otros parámetros son aleatorios</w:t>
+      </w:r>
+    </w:p>
+    <w:p>
+      <w:pPr>
+        <w:ind w:left="1080"/>
+        <w:rPr>
+          <w:rFonts w:ascii="Arial" w:hAnsi="Arial" w:cs="Arial"/>
+          <w:sz w:val="24"/>
+          <w:szCs w:val="24"/>
+          <w:lang w:val="es-419"/>
+        </w:rPr>
+      </w:pPr>
+      <w:r>
+        <w:rPr>
+          <w:rFonts w:ascii="Arial" w:hAnsi="Arial" w:cs="Arial"/>
+          <w:sz w:val="24"/>
+          <w:szCs w:val="24"/>
+          <w:lang w:val="es-419"/>
+        </w:rPr>
+        <w:t>RESULTADO ESPERADO: Se queda 5 días en la primera ciudad y 3 en la otra.</w:t>
+      </w:r>
+    </w:p>
+    <w:p>
+      <w:pPr>
+        <w:ind w:left="1080"/>
+        <w:rPr>
+          <w:rFonts w:ascii="Arial" w:hAnsi="Arial" w:cs="Arial"/>
+          <w:sz w:val="24"/>
+          <w:szCs w:val="24"/>
+          <w:lang w:val="es-419"/>
+        </w:rPr>
+      </w:pPr>
+      <w:r>
+        <w:rPr>
+          <w:rFonts w:ascii="Arial" w:hAnsi="Arial" w:cs="Arial"/>
+          <w:sz w:val="24"/>
+          <w:szCs w:val="24"/>
+          <w:lang w:val="es-419"/>
+        </w:rPr>
+        <w:t xml:space="preserve">RESULTADO OBTENIDO: </w:t>
+      </w:r>
+    </w:p>
+    <w:p>
+      <w:pPr>
+        <w:ind w:left="1080"/>
+        <w:rPr>
+          <w:rFonts w:ascii="Arial" w:hAnsi="Arial" w:cs="Arial"/>
+          <w:sz w:val="24"/>
+          <w:szCs w:val="24"/>
+          <w:lang w:val="es-419"/>
+        </w:rPr>
+      </w:pPr>
+      <w:r>
+        <w:rPr>
+          <w:noProof/>
+        </w:rPr>
+        <w:lastRenderedPageBreak/>
+        <w:drawing>
+          <wp:inline distT="0" distB="0" distL="0" distR="0" wp14:anchorId="7D13F21D" wp14:editId="07C238C3">
+            <wp:extent cx="5943600" cy="2829560"/>
+            <wp:effectExtent l="0" t="0" r="0" b="8890"/>
+            <wp:docPr id="2" name="Imagen 2"/>
+            <wp:cNvGraphicFramePr>
+              <a:graphicFrameLocks xmlns:a="http://schemas.openxmlformats.org/drawingml/2006/main" noChangeAspect="1"/>
+            </wp:cNvGraphicFramePr>
+            <a:graphic xmlns:a="http://schemas.openxmlformats.org/drawingml/2006/main">
+              <a:graphicData uri="http://schemas.openxmlformats.org/drawingml/2006/picture">
+                <pic:pic xmlns:pic="http://schemas.openxmlformats.org/drawingml/2006/picture">
+                  <pic:nvPicPr>
+                    <pic:cNvPr id="1" name=""/>
+                    <pic:cNvPicPr/>
+                  </pic:nvPicPr>
+                  <pic:blipFill>
+                    <a:blip r:embed="rId12"/>
+                    <a:stretch>
+                      <a:fillRect/>
+                    </a:stretch>
+                  </pic:blipFill>
+                  <pic:spPr>
+                    <a:xfrm>
+                      <a:off x="0" y="0"/>
+                      <a:ext cx="5943600" cy="2829560"/>
+                    </a:xfrm>
+                    <a:prstGeom prst="rect">
+                      <a:avLst/>
+                    </a:prstGeom>
+                  </pic:spPr>
+                </pic:pic>
+              </a:graphicData>
+            </a:graphic>
+          </wp:inline>
+        </w:drawing>
+      </w:r>
+    </w:p>
+    <w:p>
+      <w:pPr>
+        <w:ind w:left="1080"/>
+        <w:rPr>
+          <w:rFonts w:ascii="Arial" w:hAnsi="Arial" w:cs="Arial"/>
+          <w:sz w:val="24"/>
+          <w:szCs w:val="24"/>
+          <w:lang w:val="es-419"/>
+        </w:rPr>
+      </w:pPr>
+      <w:r>
+        <w:rPr>
+          <w:rFonts w:ascii="Arial" w:hAnsi="Arial" w:cs="Arial"/>
+          <w:sz w:val="24"/>
+          <w:szCs w:val="24"/>
+          <w:lang w:val="es-419"/>
+        </w:rPr>
+        <w:t>De la anterior imagen se ve que se queda 4 días en la ciudad 1, se desplaza 3 días a la ciudad 2, y se queda el último día en la ciudad 1. Esto cumple con las expectativas que se tienen del caso base.</w:t>
+      </w:r>
+    </w:p>
+    <w:p>
+      <w:pPr>
+        <w:pStyle w:val="Prrafodelista"/>
+        <w:numPr>
+          <w:ilvl w:val="0"/>
+          <w:numId w:val="6"/>
+        </w:numPr>
+        <w:rPr>
+          <w:rFonts w:ascii="Arial" w:hAnsi="Arial" w:cs="Arial"/>
+          <w:sz w:val="24"/>
+          <w:szCs w:val="24"/>
+          <w:lang w:val="es-419"/>
+        </w:rPr>
+      </w:pPr>
+      <w:r>
+        <w:rPr>
+          <w:rFonts w:ascii="Arial" w:hAnsi="Arial" w:cs="Arial"/>
+          <w:sz w:val="24"/>
+          <w:szCs w:val="24"/>
+          <w:lang w:val="es-419"/>
+        </w:rPr>
+        <w:t>Escenario base 3 (Costo de vida promedio):</w:t>
+      </w:r>
+    </w:p>
+    <w:p>
+      <w:pPr>
+        <w:pStyle w:val="Prrafodelista"/>
+        <w:numPr>
+          <w:ilvl w:val="1"/>
+          <w:numId w:val="6"/>
+        </w:numPr>
+        <w:rPr>
+          <w:rFonts w:ascii="Arial" w:hAnsi="Arial" w:cs="Arial"/>
+          <w:sz w:val="24"/>
+          <w:szCs w:val="24"/>
+          <w:lang w:val="es-419"/>
+        </w:rPr>
+      </w:pPr>
+      <w:r>
+        <w:rPr>
+          <w:rFonts w:ascii="Arial" w:hAnsi="Arial" w:cs="Arial"/>
+          <w:sz w:val="24"/>
+          <w:szCs w:val="24"/>
+          <w:lang w:val="es-419"/>
+        </w:rPr>
+        <w:t>n=2</w:t>
+      </w:r>
+    </w:p>
+    <w:p>
+      <w:pPr>
+        <w:pStyle w:val="Prrafodelista"/>
+        <w:numPr>
+          <w:ilvl w:val="1"/>
+          <w:numId w:val="6"/>
+        </w:numPr>
+        <w:rPr>
+          <w:rFonts w:ascii="Arial" w:hAnsi="Arial" w:cs="Arial"/>
+          <w:sz w:val="24"/>
+          <w:szCs w:val="24"/>
+          <w:lang w:val="es-419"/>
+        </w:rPr>
+      </w:pPr>
+      <w:r>
+        <w:rPr>
+          <w:rFonts w:ascii="Arial" w:hAnsi="Arial" w:cs="Arial"/>
+          <w:sz w:val="24"/>
+          <w:szCs w:val="24"/>
+          <w:lang w:val="es-419"/>
+        </w:rPr>
+        <w:t>mind=3</w:t>
+      </w:r>
+    </w:p>
+    <w:p>
+      <w:pPr>
+        <w:pStyle w:val="Prrafodelista"/>
+        <w:numPr>
+          <w:ilvl w:val="1"/>
+          <w:numId w:val="6"/>
+        </w:numPr>
+        <w:rPr>
+          <w:rFonts w:ascii="Arial" w:hAnsi="Arial" w:cs="Arial"/>
+          <w:sz w:val="24"/>
+          <w:szCs w:val="24"/>
+          <w:lang w:val="es-419"/>
+        </w:rPr>
+      </w:pPr>
+      <w:r>
+        <w:rPr>
+          <w:rFonts w:ascii="Arial" w:hAnsi="Arial" w:cs="Arial"/>
+          <w:sz w:val="24"/>
+          <w:szCs w:val="24"/>
+          <w:lang w:val="es-419"/>
+        </w:rPr>
+        <w:t>maxd=5</w:t>
+      </w:r>
+    </w:p>
+    <w:p>
+      <w:pPr>
+        <w:pStyle w:val="Prrafodelista"/>
+        <w:numPr>
+          <w:ilvl w:val="1"/>
+          <w:numId w:val="6"/>
+        </w:numPr>
+        <w:rPr>
+          <w:rFonts w:ascii="Arial" w:hAnsi="Arial" w:cs="Arial"/>
+          <w:sz w:val="24"/>
+          <w:szCs w:val="24"/>
+          <w:lang w:val="es-419"/>
+        </w:rPr>
+      </w:pPr>
+      <w:r>
+        <w:rPr>
+          <w:rFonts w:ascii="Arial" w:hAnsi="Arial" w:cs="Arial"/>
+          <w:sz w:val="24"/>
+          <w:szCs w:val="24"/>
+          <w:lang w:val="es-419"/>
+        </w:rPr>
+        <w:t>d=8</w:t>
+      </w:r>
+    </w:p>
+    <w:p>
+      <w:pPr>
+        <w:pStyle w:val="Prrafodelista"/>
+        <w:numPr>
+          <w:ilvl w:val="1"/>
+          <w:numId w:val="6"/>
+        </w:numPr>
+        <w:rPr>
+          <w:rFonts w:ascii="Arial" w:hAnsi="Arial" w:cs="Arial"/>
+          <w:sz w:val="24"/>
+          <w:szCs w:val="24"/>
+          <w:lang w:val="es-419"/>
+        </w:rPr>
+      </w:pPr>
+      <w:r>
+        <w:rPr>
+          <w:rFonts w:ascii="Arial" w:hAnsi="Arial" w:cs="Arial"/>
+          <w:sz w:val="24"/>
+          <w:szCs w:val="24"/>
+          <w:lang w:val="es-419"/>
+        </w:rPr>
+        <w:t>s=1</w:t>
+      </w:r>
+    </w:p>
+    <w:p>
+      <w:pPr>
+        <w:pStyle w:val="Prrafodelista"/>
+        <w:numPr>
+          <w:ilvl w:val="1"/>
+          <w:numId w:val="6"/>
+        </w:numPr>
+        <w:rPr>
+          <w:rFonts w:ascii="Arial" w:hAnsi="Arial" w:cs="Arial"/>
+          <w:sz w:val="24"/>
+          <w:szCs w:val="24"/>
+          <w:lang w:val="es-419"/>
+        </w:rPr>
+      </w:pPr>
+      <m:oMath>
+        <m:sSub>
+          <m:sSubPr>
+            <m:ctrlPr>
+              <w:rPr>
+                <w:rFonts w:ascii="Cambria Math" w:hAnsi="Cambria Math" w:cs="Arial"/>
+                <w:i/>
+                <w:sz w:val="24"/>
+                <w:szCs w:val="24"/>
+                <w:lang w:val="es-419"/>
+              </w:rPr>
+            </m:ctrlPr>
+          </m:sSubPr>
+          <m:e>
+            <m:r>
+              <w:rPr>
+                <w:rFonts w:ascii="Cambria Math" w:hAnsi="Cambria Math" w:cs="Arial"/>
+                <w:sz w:val="24"/>
+                <w:szCs w:val="24"/>
+                <w:lang w:val="es-419"/>
+              </w:rPr>
+              <m:t>CV</m:t>
+            </m:r>
+          </m:e>
+          <m:sub>
+            <m:r>
+              <w:rPr>
+                <w:rFonts w:ascii="Cambria Math" w:hAnsi="Cambria Math" w:cs="Arial"/>
+                <w:sz w:val="24"/>
+                <w:szCs w:val="24"/>
+                <w:lang w:val="es-419"/>
+              </w:rPr>
+              <m:t>1</m:t>
+            </m:r>
+          </m:sub>
+        </m:sSub>
+        <m:r>
+          <w:rPr>
+            <w:rFonts w:ascii="Cambria Math" w:hAnsi="Cambria Math" w:cs="Arial"/>
+            <w:sz w:val="24"/>
+            <w:szCs w:val="24"/>
+            <w:lang w:val="es-419"/>
+          </w:rPr>
+          <m:t>=1</m:t>
+        </m:r>
+      </m:oMath>
+    </w:p>
+    <w:p>
+      <w:pPr>
+        <w:pStyle w:val="Prrafodelista"/>
+        <w:numPr>
+          <w:ilvl w:val="1"/>
+          <w:numId w:val="6"/>
+        </w:numPr>
+        <w:rPr>
+          <w:rFonts w:ascii="Arial" w:hAnsi="Arial" w:cs="Arial"/>
+          <w:sz w:val="24"/>
+          <w:szCs w:val="24"/>
+          <w:lang w:val="es-419"/>
+        </w:rPr>
+      </w:pPr>
+      <m:oMath>
+        <m:sSub>
+          <m:sSubPr>
+            <m:ctrlPr>
+              <w:rPr>
+                <w:rFonts w:ascii="Cambria Math" w:hAnsi="Cambria Math" w:cs="Arial"/>
+                <w:i/>
+                <w:sz w:val="24"/>
+                <w:szCs w:val="24"/>
+                <w:lang w:val="es-419"/>
+              </w:rPr>
+            </m:ctrlPr>
+          </m:sSubPr>
+          <m:e>
+            <m:r>
+              <w:rPr>
+                <w:rFonts w:ascii="Cambria Math" w:hAnsi="Cambria Math" w:cs="Arial"/>
+                <w:sz w:val="24"/>
+                <w:szCs w:val="24"/>
+                <w:lang w:val="es-419"/>
+              </w:rPr>
+              <m:t>CV</m:t>
+            </m:r>
+          </m:e>
+          <m:sub>
+            <m:r>
+              <w:rPr>
+                <w:rFonts w:ascii="Cambria Math" w:hAnsi="Cambria Math" w:cs="Arial"/>
+                <w:sz w:val="24"/>
+                <w:szCs w:val="24"/>
+                <w:lang w:val="es-419"/>
+              </w:rPr>
+              <m:t>2</m:t>
+            </m:r>
+          </m:sub>
+        </m:sSub>
+        <m:r>
+          <w:rPr>
+            <w:rFonts w:ascii="Cambria Math" w:hAnsi="Cambria Math" w:cs="Arial"/>
+            <w:sz w:val="24"/>
+            <w:szCs w:val="24"/>
+            <w:lang w:val="es-419"/>
+          </w:rPr>
+          <m:t>=10</m:t>
+        </m:r>
+      </m:oMath>
+    </w:p>
+    <w:p>
+      <w:pPr>
+        <w:pStyle w:val="Prrafodelista"/>
+        <w:numPr>
+          <w:ilvl w:val="1"/>
+          <w:numId w:val="6"/>
+        </w:numPr>
+        <w:rPr>
+          <w:rFonts w:ascii="Arial" w:hAnsi="Arial" w:cs="Arial"/>
+          <w:sz w:val="24"/>
+          <w:szCs w:val="24"/>
+          <w:lang w:val="es-419"/>
+        </w:rPr>
+      </w:pPr>
+      <w:r>
+        <w:rPr>
+          <w:rFonts w:ascii="Arial" w:eastAsiaTheme="minorEastAsia" w:hAnsi="Arial" w:cs="Arial"/>
+          <w:sz w:val="24"/>
+          <w:szCs w:val="24"/>
+          <w:lang w:val="es-419"/>
+        </w:rPr>
+        <w:t>Los valores de la matriz de costos son iguales</w:t>
+      </w:r>
+    </w:p>
+    <w:p>
+      <w:pPr>
+        <w:pStyle w:val="Prrafodelista"/>
+        <w:numPr>
+          <w:ilvl w:val="1"/>
+          <w:numId w:val="6"/>
+        </w:numPr>
+        <w:rPr>
+          <w:rFonts w:ascii="Arial" w:hAnsi="Arial" w:cs="Arial"/>
+          <w:sz w:val="24"/>
+          <w:szCs w:val="24"/>
+          <w:lang w:val="es-419"/>
+        </w:rPr>
+      </w:pPr>
+      <w:r>
+        <w:rPr>
+          <w:rFonts w:ascii="Arial" w:hAnsi="Arial" w:cs="Arial"/>
+          <w:sz w:val="24"/>
+          <w:szCs w:val="24"/>
+          <w:lang w:val="es-419"/>
+        </w:rPr>
+        <w:t>p1=0</w:t>
+      </w:r>
+    </w:p>
+    <w:p>
+      <w:pPr>
+        <w:pStyle w:val="Prrafodelista"/>
+        <w:numPr>
+          <w:ilvl w:val="1"/>
+          <w:numId w:val="6"/>
+        </w:numPr>
+        <w:rPr>
+          <w:rFonts w:ascii="Arial" w:hAnsi="Arial" w:cs="Arial"/>
+          <w:sz w:val="24"/>
+          <w:szCs w:val="24"/>
+          <w:lang w:val="es-419"/>
+        </w:rPr>
+      </w:pPr>
+      <w:r>
+        <w:rPr>
+          <w:rFonts w:ascii="Arial" w:hAnsi="Arial" w:cs="Arial"/>
+          <w:sz w:val="24"/>
+          <w:szCs w:val="24"/>
+          <w:lang w:val="es-419"/>
+        </w:rPr>
+        <w:t>p2=1</w:t>
+      </w:r>
+    </w:p>
+    <w:p>
+      <w:pPr>
+        <w:pStyle w:val="Prrafodelista"/>
+        <w:numPr>
+          <w:ilvl w:val="1"/>
+          <w:numId w:val="6"/>
+        </w:numPr>
+        <w:rPr>
+          <w:rFonts w:ascii="Arial" w:hAnsi="Arial" w:cs="Arial"/>
+          <w:sz w:val="24"/>
+          <w:szCs w:val="24"/>
+          <w:lang w:val="es-419"/>
+        </w:rPr>
+      </w:pPr>
+      <w:r>
+        <w:rPr>
+          <w:rFonts w:ascii="Arial" w:hAnsi="Arial" w:cs="Arial"/>
+          <w:sz w:val="24"/>
+          <w:szCs w:val="24"/>
+          <w:lang w:val="es-419"/>
+        </w:rPr>
+        <w:t>Los otros parámetros son aleatorios</w:t>
+      </w:r>
+    </w:p>
+    <w:p>
+      <w:pPr>
+        <w:ind w:left="1080"/>
+        <w:rPr>
+          <w:rFonts w:ascii="Arial" w:hAnsi="Arial" w:cs="Arial"/>
+          <w:sz w:val="24"/>
+          <w:szCs w:val="24"/>
+          <w:lang w:val="es-419"/>
+        </w:rPr>
+      </w:pPr>
+      <w:r>
+        <w:rPr>
+          <w:rFonts w:ascii="Arial" w:hAnsi="Arial" w:cs="Arial"/>
+          <w:sz w:val="24"/>
+          <w:szCs w:val="24"/>
+          <w:lang w:val="es-419"/>
+        </w:rPr>
+        <w:t>RESULTADO ESPERADO: Se queda 5 días en la primera ciudad y 3 en la otra.</w:t>
+      </w:r>
+    </w:p>
+    <w:p>
+      <w:pPr>
+        <w:ind w:left="1080"/>
+        <w:rPr>
+          <w:rFonts w:ascii="Arial" w:hAnsi="Arial" w:cs="Arial"/>
+          <w:sz w:val="24"/>
+          <w:szCs w:val="24"/>
+          <w:lang w:val="es-419"/>
+        </w:rPr>
+      </w:pPr>
+      <w:r>
+        <w:rPr>
+          <w:rFonts w:ascii="Arial" w:hAnsi="Arial" w:cs="Arial"/>
+          <w:sz w:val="24"/>
+          <w:szCs w:val="24"/>
+          <w:lang w:val="es-419"/>
+        </w:rPr>
+        <w:t>RESULTADO OBTENIDO:</w:t>
+      </w:r>
+    </w:p>
+    <w:p>
+      <w:pPr>
+        <w:ind w:left="1080"/>
+        <w:rPr>
+          <w:rFonts w:ascii="Arial" w:hAnsi="Arial" w:cs="Arial"/>
+          <w:sz w:val="24"/>
+          <w:szCs w:val="24"/>
+          <w:lang w:val="es-419"/>
+        </w:rPr>
+      </w:pPr>
+      <w:r>
+        <w:rPr>
+          <w:noProof/>
+        </w:rPr>
+        <w:lastRenderedPageBreak/>
+        <w:drawing>
+          <wp:inline distT="0" distB="0" distL="0" distR="0" wp14:anchorId="09FA2A91" wp14:editId="054555C9">
+            <wp:extent cx="5943600" cy="2711450"/>
+            <wp:effectExtent l="0" t="0" r="0" b="0"/>
+            <wp:docPr id="3" name="Imagen 3"/>
+            <wp:cNvGraphicFramePr>
+              <a:graphicFrameLocks xmlns:a="http://schemas.openxmlformats.org/drawingml/2006/main" noChangeAspect="1"/>
+            </wp:cNvGraphicFramePr>
+            <a:graphic xmlns:a="http://schemas.openxmlformats.org/drawingml/2006/main">
+              <a:graphicData uri="http://schemas.openxmlformats.org/drawingml/2006/picture">
+                <pic:pic xmlns:pic="http://schemas.openxmlformats.org/drawingml/2006/picture">
+                  <pic:nvPicPr>
+                    <pic:cNvPr id="1" name=""/>
+                    <pic:cNvPicPr/>
+                  </pic:nvPicPr>
+                  <pic:blipFill>
+                    <a:blip r:embed="rId13"/>
+                    <a:stretch>
+                      <a:fillRect/>
+                    </a:stretch>
+                  </pic:blipFill>
+                  <pic:spPr>
+                    <a:xfrm>
+                      <a:off x="0" y="0"/>
+                      <a:ext cx="5943600" cy="2711450"/>
+                    </a:xfrm>
+                    <a:prstGeom prst="rect">
+                      <a:avLst/>
+                    </a:prstGeom>
+                  </pic:spPr>
+                </pic:pic>
+              </a:graphicData>
+            </a:graphic>
+          </wp:inline>
+        </w:drawing>
+      </w:r>
+    </w:p>
+    <w:p>
+      <w:pPr>
+        <w:ind w:left="1080"/>
+        <w:rPr>
+          <w:rFonts w:ascii="Arial" w:hAnsi="Arial" w:cs="Arial"/>
+          <w:sz w:val="24"/>
+          <w:szCs w:val="24"/>
+          <w:lang w:val="es-419"/>
+        </w:rPr>
+      </w:pPr>
+      <w:r>
+        <w:rPr>
+          <w:rFonts w:ascii="Arial" w:hAnsi="Arial" w:cs="Arial"/>
+          <w:sz w:val="24"/>
+          <w:szCs w:val="24"/>
+          <w:lang w:val="es-419"/>
+        </w:rPr>
+        <w:t xml:space="preserve">Se queda 5 días en la primera ciudad y luego tres en la segunda, justo como se esperaba. </w:t>
+      </w:r>
+    </w:p>
+    <w:p>
+      <w:pPr>
+        <w:pStyle w:val="Prrafodelista"/>
+        <w:numPr>
+          <w:ilvl w:val="0"/>
+          <w:numId w:val="6"/>
+        </w:numPr>
+        <w:rPr>
+          <w:rFonts w:ascii="Arial" w:hAnsi="Arial" w:cs="Arial"/>
+          <w:sz w:val="24"/>
+          <w:szCs w:val="24"/>
+          <w:lang w:val="es-419"/>
+        </w:rPr>
+      </w:pPr>
+      <w:r>
+        <w:rPr>
+          <w:rFonts w:ascii="Arial" w:hAnsi="Arial" w:cs="Arial"/>
+          <w:sz w:val="24"/>
+          <w:szCs w:val="24"/>
+          <w:lang w:val="es-419"/>
+        </w:rPr>
+        <w:t>Escenario base 4 (Costo de transporte):</w:t>
+      </w:r>
+    </w:p>
+    <w:p>
+      <w:pPr>
+        <w:pStyle w:val="Prrafodelista"/>
+        <w:numPr>
+          <w:ilvl w:val="1"/>
+          <w:numId w:val="6"/>
+        </w:numPr>
+        <w:rPr>
+          <w:rFonts w:ascii="Arial" w:hAnsi="Arial" w:cs="Arial"/>
+          <w:sz w:val="24"/>
+          <w:szCs w:val="24"/>
+          <w:lang w:val="es-419"/>
+        </w:rPr>
+      </w:pPr>
+      <w:r>
+        <w:rPr>
+          <w:rFonts w:ascii="Arial" w:hAnsi="Arial" w:cs="Arial"/>
+          <w:sz w:val="24"/>
+          <w:szCs w:val="24"/>
+          <w:lang w:val="es-419"/>
+        </w:rPr>
+        <w:t>n=3</w:t>
+      </w:r>
+    </w:p>
+    <w:p>
+      <w:pPr>
+        <w:pStyle w:val="Prrafodelista"/>
+        <w:numPr>
+          <w:ilvl w:val="1"/>
+          <w:numId w:val="6"/>
+        </w:numPr>
+        <w:rPr>
+          <w:rFonts w:ascii="Arial" w:hAnsi="Arial" w:cs="Arial"/>
+          <w:sz w:val="24"/>
+          <w:szCs w:val="24"/>
+          <w:lang w:val="es-419"/>
+        </w:rPr>
+      </w:pPr>
+      <w:r>
+        <w:rPr>
+          <w:rFonts w:ascii="Arial" w:hAnsi="Arial" w:cs="Arial"/>
+          <w:sz w:val="24"/>
+          <w:szCs w:val="24"/>
+          <w:lang w:val="es-419"/>
+        </w:rPr>
+        <w:t>mind=|</w:t>
+      </w:r>
+    </w:p>
+    <w:p>
+      <w:pPr>
+        <w:pStyle w:val="Prrafodelista"/>
+        <w:numPr>
+          <w:ilvl w:val="1"/>
+          <w:numId w:val="6"/>
+        </w:numPr>
+        <w:rPr>
+          <w:rFonts w:ascii="Arial" w:hAnsi="Arial" w:cs="Arial"/>
+          <w:sz w:val="24"/>
+          <w:szCs w:val="24"/>
+          <w:lang w:val="es-419"/>
+        </w:rPr>
+      </w:pPr>
+      <w:r>
+        <w:rPr>
+          <w:rFonts w:ascii="Arial" w:hAnsi="Arial" w:cs="Arial"/>
+          <w:sz w:val="24"/>
+          <w:szCs w:val="24"/>
+          <w:lang w:val="es-419"/>
+        </w:rPr>
+        <w:t>maxd=1</w:t>
+      </w:r>
+    </w:p>
+    <w:p>
+      <w:pPr>
+        <w:pStyle w:val="Prrafodelista"/>
+        <w:numPr>
+          <w:ilvl w:val="1"/>
+          <w:numId w:val="6"/>
+        </w:numPr>
+        <w:rPr>
+          <w:rFonts w:ascii="Arial" w:hAnsi="Arial" w:cs="Arial"/>
+          <w:sz w:val="24"/>
+          <w:szCs w:val="24"/>
+          <w:lang w:val="es-419"/>
+        </w:rPr>
+      </w:pPr>
+      <w:r>
+        <w:rPr>
+          <w:rFonts w:ascii="Arial" w:hAnsi="Arial" w:cs="Arial"/>
+          <w:sz w:val="24"/>
+          <w:szCs w:val="24"/>
+          <w:lang w:val="es-419"/>
+        </w:rPr>
+        <w:t>d=3</w:t>
+      </w:r>
+    </w:p>
+    <w:p>
+      <w:pPr>
+        <w:pStyle w:val="Prrafodelista"/>
+        <w:numPr>
+          <w:ilvl w:val="1"/>
+          <w:numId w:val="6"/>
+        </w:numPr>
+        <w:rPr>
+          <w:rFonts w:ascii="Arial" w:hAnsi="Arial" w:cs="Arial"/>
+          <w:sz w:val="24"/>
+          <w:szCs w:val="24"/>
+          <w:lang w:val="es-419"/>
+        </w:rPr>
+      </w:pPr>
+      <w:r>
+        <w:rPr>
+          <w:rFonts w:ascii="Arial" w:hAnsi="Arial" w:cs="Arial"/>
+          <w:sz w:val="24"/>
+          <w:szCs w:val="24"/>
+          <w:lang w:val="es-419"/>
+        </w:rPr>
+        <w:t>s=1</w:t>
+      </w:r>
+    </w:p>
+    <w:p>
+      <w:pPr>
+        <w:pStyle w:val="Prrafodelista"/>
+        <w:numPr>
+          <w:ilvl w:val="1"/>
+          <w:numId w:val="6"/>
+        </w:numPr>
+        <w:rPr>
+          <w:rFonts w:ascii="Arial" w:hAnsi="Arial" w:cs="Arial"/>
+          <w:sz w:val="24"/>
+          <w:szCs w:val="24"/>
+          <w:lang w:val="es-419"/>
+        </w:rPr>
+      </w:pPr>
+      <w:r>
+        <w:rPr>
+          <w:rFonts w:ascii="Arial" w:hAnsi="Arial" w:cs="Arial"/>
+          <w:sz w:val="24"/>
+          <w:szCs w:val="24"/>
+          <w:lang w:val="es-419"/>
+        </w:rPr>
+        <w:t>p2=1</w:t>
+      </w:r>
+    </w:p>
+    <w:p>
+      <w:pPr>
+        <w:pStyle w:val="Prrafodelista"/>
+        <w:numPr>
+          <w:ilvl w:val="1"/>
+          <w:numId w:val="6"/>
+        </w:numPr>
+        <w:rPr>
+          <w:rFonts w:ascii="Arial" w:hAnsi="Arial" w:cs="Arial"/>
+          <w:sz w:val="24"/>
+          <w:szCs w:val="24"/>
+          <w:lang w:val="es-419"/>
+        </w:rPr>
+      </w:pPr>
+      <w:r>
+        <w:rPr>
+          <w:rFonts w:ascii="Arial" w:hAnsi="Arial" w:cs="Arial"/>
+          <w:sz w:val="24"/>
+          <w:szCs w:val="24"/>
+          <w:lang w:val="es-419"/>
+        </w:rPr>
+        <w:t>p1=0</w:t>
+      </w:r>
+    </w:p>
+    <w:p>
+      <w:pPr>
+        <w:pStyle w:val="Prrafodelista"/>
+        <w:numPr>
+          <w:ilvl w:val="1"/>
+          <w:numId w:val="6"/>
+        </w:numPr>
+        <w:rPr>
+          <w:rFonts w:ascii="Arial" w:eastAsiaTheme="minorEastAsia" w:hAnsi="Arial" w:cs="Arial"/>
+          <w:sz w:val="24"/>
+          <w:szCs w:val="24"/>
+          <w:lang w:val="es-419"/>
+        </w:rPr>
+      </w:pPr>
+      <m:oMath>
+        <m:r>
+          <w:rPr>
+            <w:rFonts w:ascii="Cambria Math" w:hAnsi="Cambria Math" w:cs="Arial"/>
+            <w:sz w:val="24"/>
+            <w:szCs w:val="24"/>
+            <w:lang w:val="es-419"/>
+          </w:rPr>
+          <m:t>c=</m:t>
+        </m:r>
+      </m:oMath>
+    </w:p>
+    <w:tbl>
+      <w:tblPr>
+        <w:tblStyle w:val="Tablaconcuadrcula"/>
+        <w:tblW w:w="0" w:type="auto"/>
+        <w:tblInd w:w="1440" w:type="dxa"/>
+        <w:tblLook w:val="04A0" w:firstRow="1" w:lastRow="0" w:firstColumn="1" w:lastColumn="0" w:noHBand="0" w:noVBand="1"/>
+      </w:tblPr>
+      <w:tblGrid>
+        <w:gridCol w:w="2557"/>
+        <w:gridCol w:w="2533"/>
+        <w:gridCol w:w="2820"/>
+      </w:tblGrid>
+      <w:tr>
+        <w:tc>
+          <w:tcPr>
+            <w:tcW w:w="3116" w:type="dxa"/>
+          </w:tcPr>
+          <w:p>
+            <w:pPr>
+              <w:pStyle w:val="Prrafodelista"/>
+              <w:ind w:left="0"/>
+              <w:rPr>
+                <w:rFonts w:ascii="Arial" w:eastAsiaTheme="minorEastAsia" w:hAnsi="Arial" w:cs="Arial"/>
+                <w:sz w:val="24"/>
+                <w:szCs w:val="24"/>
+                <w:lang w:val="es-419"/>
+              </w:rPr>
+            </w:pPr>
+            <w:r>
+              <w:rPr>
+                <w:rFonts w:ascii="Arial" w:eastAsiaTheme="minorEastAsia" w:hAnsi="Arial" w:cs="Arial"/>
+                <w:sz w:val="24"/>
+                <w:szCs w:val="24"/>
+                <w:lang w:val="es-419"/>
+              </w:rPr>
+              <w:t>Infinito</w:t>
+            </w:r>
+          </w:p>
+        </w:tc>
+        <w:tc>
+          <w:tcPr>
+            <w:tcW w:w="3117" w:type="dxa"/>
+          </w:tcPr>
+          <w:p>
+            <w:pPr>
+              <w:pStyle w:val="Prrafodelista"/>
+              <w:ind w:left="0"/>
+              <w:rPr>
+                <w:rFonts w:ascii="Arial" w:eastAsiaTheme="minorEastAsia" w:hAnsi="Arial" w:cs="Arial"/>
+                <w:sz w:val="24"/>
+                <w:szCs w:val="24"/>
+                <w:lang w:val="es-419"/>
+              </w:rPr>
+            </w:pPr>
+            <w:r>
+              <w:rPr>
+                <w:rFonts w:ascii="Arial" w:eastAsiaTheme="minorEastAsia" w:hAnsi="Arial" w:cs="Arial"/>
+                <w:sz w:val="24"/>
+                <w:szCs w:val="24"/>
+                <w:lang w:val="es-419"/>
+              </w:rPr>
+              <w:t>10</w:t>
+            </w:r>
+          </w:p>
+        </w:tc>
+        <w:tc>
+          <w:tcPr>
+            <w:tcW w:w="3117" w:type="dxa"/>
+          </w:tcPr>
+          <w:p>
+            <w:pPr>
+              <w:pStyle w:val="Prrafodelista"/>
+              <w:ind w:left="0"/>
+              <w:rPr>
+                <w:rFonts w:ascii="Arial" w:eastAsiaTheme="minorEastAsia" w:hAnsi="Arial" w:cs="Arial"/>
+                <w:sz w:val="24"/>
+                <w:szCs w:val="24"/>
+                <w:lang w:val="es-419"/>
+              </w:rPr>
+            </w:pPr>
+            <w:r>
+              <w:rPr>
+                <w:rFonts w:ascii="Arial" w:eastAsiaTheme="minorEastAsia" w:hAnsi="Arial" w:cs="Arial"/>
+                <w:sz w:val="24"/>
+                <w:szCs w:val="24"/>
+                <w:lang w:val="es-419"/>
+              </w:rPr>
+              <w:t>10000000</w:t>
+            </w:r>
+          </w:p>
+        </w:tc>
+      </w:tr>
+      <w:tr>
+        <w:tc>
+          <w:tcPr>
+            <w:tcW w:w="3116" w:type="dxa"/>
+          </w:tcPr>
+          <w:p>
+            <w:pPr>
+              <w:pStyle w:val="Prrafodelista"/>
+              <w:ind w:left="0"/>
+              <w:rPr>
+                <w:rFonts w:ascii="Arial" w:eastAsiaTheme="minorEastAsia" w:hAnsi="Arial" w:cs="Arial"/>
+                <w:sz w:val="24"/>
+                <w:szCs w:val="24"/>
+                <w:lang w:val="es-419"/>
+              </w:rPr>
+            </w:pPr>
+            <w:r>
+              <w:rPr>
+                <w:rFonts w:ascii="Arial" w:eastAsiaTheme="minorEastAsia" w:hAnsi="Arial" w:cs="Arial"/>
+                <w:sz w:val="24"/>
+                <w:szCs w:val="24"/>
+                <w:lang w:val="es-419"/>
+              </w:rPr>
+              <w:t>10</w:t>
+            </w:r>
+          </w:p>
+        </w:tc>
+        <w:tc>
+          <w:tcPr>
+            <w:tcW w:w="3117" w:type="dxa"/>
+          </w:tcPr>
+          <w:p>
+            <w:pPr>
+              <w:pStyle w:val="Prrafodelista"/>
+              <w:ind w:left="0"/>
+              <w:rPr>
+                <w:rFonts w:ascii="Arial" w:eastAsiaTheme="minorEastAsia" w:hAnsi="Arial" w:cs="Arial"/>
+                <w:sz w:val="24"/>
+                <w:szCs w:val="24"/>
+                <w:lang w:val="es-419"/>
+              </w:rPr>
+            </w:pPr>
+            <w:r>
+              <w:rPr>
+                <w:rFonts w:ascii="Arial" w:eastAsiaTheme="minorEastAsia" w:hAnsi="Arial" w:cs="Arial"/>
+                <w:sz w:val="24"/>
+                <w:szCs w:val="24"/>
+                <w:lang w:val="es-419"/>
+              </w:rPr>
+              <w:t>Infinito</w:t>
+            </w:r>
+          </w:p>
+        </w:tc>
+        <w:tc>
+          <w:tcPr>
+            <w:tcW w:w="3117" w:type="dxa"/>
+          </w:tcPr>
+          <w:p>
+            <w:pPr>
+              <w:pStyle w:val="Prrafodelista"/>
+              <w:ind w:left="0"/>
+              <w:rPr>
+                <w:rFonts w:ascii="Arial" w:eastAsiaTheme="minorEastAsia" w:hAnsi="Arial" w:cs="Arial"/>
+                <w:sz w:val="24"/>
+                <w:szCs w:val="24"/>
+                <w:lang w:val="es-419"/>
+              </w:rPr>
+            </w:pPr>
+            <w:r>
+              <w:rPr>
+                <w:rFonts w:ascii="Arial" w:eastAsiaTheme="minorEastAsia" w:hAnsi="Arial" w:cs="Arial"/>
+                <w:sz w:val="24"/>
+                <w:szCs w:val="24"/>
+                <w:lang w:val="es-419"/>
+              </w:rPr>
+              <w:t>2</w:t>
+            </w:r>
+          </w:p>
+        </w:tc>
+      </w:tr>
+      <w:tr>
+        <w:tc>
+          <w:tcPr>
+            <w:tcW w:w="3116" w:type="dxa"/>
+          </w:tcPr>
+          <w:p>
+            <w:pPr>
+              <w:pStyle w:val="Prrafodelista"/>
+              <w:ind w:left="0"/>
+              <w:rPr>
+                <w:rFonts w:ascii="Arial" w:eastAsiaTheme="minorEastAsia" w:hAnsi="Arial" w:cs="Arial"/>
+                <w:sz w:val="24"/>
+                <w:szCs w:val="24"/>
+                <w:lang w:val="es-419"/>
+              </w:rPr>
+            </w:pPr>
+            <w:r>
+              <w:rPr>
+                <w:rFonts w:ascii="Arial" w:eastAsiaTheme="minorEastAsia" w:hAnsi="Arial" w:cs="Arial"/>
+                <w:sz w:val="24"/>
+                <w:szCs w:val="24"/>
+                <w:lang w:val="es-419"/>
+              </w:rPr>
+              <w:t>999999</w:t>
+            </w:r>
+          </w:p>
+        </w:tc>
+        <w:tc>
+          <w:tcPr>
+            <w:tcW w:w="3117" w:type="dxa"/>
+          </w:tcPr>
+          <w:p>
+            <w:pPr>
+              <w:pStyle w:val="Prrafodelista"/>
+              <w:ind w:left="0"/>
+              <w:rPr>
+                <w:rFonts w:ascii="Arial" w:eastAsiaTheme="minorEastAsia" w:hAnsi="Arial" w:cs="Arial"/>
+                <w:sz w:val="24"/>
+                <w:szCs w:val="24"/>
+                <w:lang w:val="es-419"/>
+              </w:rPr>
+            </w:pPr>
+            <w:r>
+              <w:rPr>
+                <w:rFonts w:ascii="Arial" w:eastAsiaTheme="minorEastAsia" w:hAnsi="Arial" w:cs="Arial"/>
+                <w:sz w:val="24"/>
+                <w:szCs w:val="24"/>
+                <w:lang w:val="es-419"/>
+              </w:rPr>
+              <w:t>12</w:t>
+            </w:r>
+          </w:p>
+        </w:tc>
+        <w:tc>
+          <w:tcPr>
+            <w:tcW w:w="3117" w:type="dxa"/>
+          </w:tcPr>
+          <w:p>
+            <w:pPr>
+              <w:ind w:left="1080"/>
+              <w:rPr>
+                <w:rFonts w:ascii="Arial" w:eastAsiaTheme="minorEastAsia" w:hAnsi="Arial" w:cs="Arial"/>
+                <w:sz w:val="24"/>
+                <w:szCs w:val="24"/>
+                <w:lang w:val="es-419"/>
+              </w:rPr>
+            </w:pPr>
+            <w:r>
+              <w:rPr>
+                <w:rFonts w:ascii="Arial" w:eastAsiaTheme="minorEastAsia" w:hAnsi="Arial" w:cs="Arial"/>
+                <w:sz w:val="24"/>
+                <w:szCs w:val="24"/>
+                <w:lang w:val="es-419"/>
+              </w:rPr>
+              <w:t>Infinito</w:t>
+            </w:r>
+          </w:p>
+        </w:tc>
+      </w:tr>
+    </w:tbl>
+    <w:p>
+      <w:pPr>
+        <w:pStyle w:val="Prrafodelista"/>
+        <w:numPr>
+          <w:ilvl w:val="1"/>
+          <w:numId w:val="6"/>
+        </w:numPr>
+        <w:rPr>
+          <w:rFonts w:ascii="Arial" w:eastAsiaTheme="minorEastAsia" w:hAnsi="Arial" w:cs="Arial"/>
+          <w:sz w:val="24"/>
+          <w:szCs w:val="24"/>
+          <w:lang w:val="es-419"/>
+        </w:rPr>
+      </w:pPr>
+      <w:r>
+        <w:rPr>
+          <w:rFonts w:ascii="Arial" w:eastAsiaTheme="minorEastAsia" w:hAnsi="Arial" w:cs="Arial"/>
+          <w:sz w:val="24"/>
+          <w:szCs w:val="24"/>
+          <w:lang w:val="es-419"/>
+        </w:rPr>
+        <w:t>Costo de vida promedio es igual para todas las ciudades</w:t>
+      </w:r>
+    </w:p>
+    <w:p>
+      <w:pPr>
+        <w:pStyle w:val="Prrafodelista"/>
+        <w:numPr>
+          <w:ilvl w:val="1"/>
+          <w:numId w:val="6"/>
+        </w:numPr>
+        <w:rPr>
+          <w:rFonts w:ascii="Arial" w:eastAsiaTheme="minorEastAsia" w:hAnsi="Arial" w:cs="Arial"/>
+          <w:sz w:val="24"/>
+          <w:szCs w:val="24"/>
+          <w:lang w:val="es-419"/>
+        </w:rPr>
+      </w:pPr>
+      <w:r>
+        <w:rPr>
+          <w:rFonts w:ascii="Arial" w:eastAsiaTheme="minorEastAsia" w:hAnsi="Arial" w:cs="Arial"/>
+          <w:sz w:val="24"/>
+          <w:szCs w:val="24"/>
+          <w:lang w:val="es-419"/>
+        </w:rPr>
+        <w:t>Los otros parámetros del modelo son aleatorios</w:t>
+      </w:r>
+    </w:p>
+    <w:p>
+      <w:pPr>
+        <w:pStyle w:val="Prrafodelista"/>
+        <w:rPr>
+          <w:rFonts w:ascii="Arial" w:eastAsiaTheme="minorEastAsia" w:hAnsi="Arial" w:cs="Arial"/>
+          <w:sz w:val="24"/>
+          <w:szCs w:val="24"/>
+          <w:lang w:val="es-419"/>
+        </w:rPr>
+      </w:pPr>
+      <w:r>
+        <w:rPr>
+          <w:rFonts w:ascii="Arial" w:eastAsiaTheme="minorEastAsia" w:hAnsi="Arial" w:cs="Arial"/>
+          <w:sz w:val="24"/>
+          <w:szCs w:val="24"/>
+          <w:lang w:val="es-419"/>
+        </w:rPr>
+        <w:t>RESULTADO ESPERADO: Va de la ciudad 1 a la 2 y luego a la 3.</w:t>
+      </w:r>
+    </w:p>
+    <w:p>
+      <w:pPr>
+        <w:pStyle w:val="Prrafodelista"/>
+        <w:rPr>
+          <w:rFonts w:ascii="Arial" w:eastAsiaTheme="minorEastAsia" w:hAnsi="Arial" w:cs="Arial"/>
+          <w:sz w:val="24"/>
+          <w:szCs w:val="24"/>
+          <w:lang w:val="es-419"/>
+        </w:rPr>
+      </w:pPr>
+    </w:p>
+    <w:p>
+      <w:pPr>
+        <w:pStyle w:val="Prrafodelista"/>
+        <w:rPr>
+          <w:rFonts w:ascii="Arial" w:eastAsiaTheme="minorEastAsia" w:hAnsi="Arial" w:cs="Arial"/>
+          <w:sz w:val="24"/>
+          <w:szCs w:val="24"/>
+          <w:lang w:val="es-419"/>
+        </w:rPr>
+      </w:pPr>
+      <w:r>
+        <w:rPr>
+          <w:rFonts w:ascii="Arial" w:eastAsiaTheme="minorEastAsia" w:hAnsi="Arial" w:cs="Arial"/>
+          <w:sz w:val="24"/>
+          <w:szCs w:val="24"/>
+          <w:lang w:val="es-419"/>
+        </w:rPr>
+        <w:t xml:space="preserve">RESULTADO OBTENIDO: </w:t>
+      </w:r>
+    </w:p>
+    <w:p>
+      <w:pPr>
+        <w:pStyle w:val="Prrafodelista"/>
+        <w:rPr>
+          <w:rFonts w:ascii="Arial" w:eastAsiaTheme="minorEastAsia" w:hAnsi="Arial" w:cs="Arial"/>
+          <w:sz w:val="24"/>
+          <w:szCs w:val="24"/>
+          <w:lang w:val="es-419"/>
+        </w:rPr>
+      </w:pPr>
+      <w:r>
+        <w:rPr>
+          <w:noProof/>
+        </w:rPr>
+        <w:lastRenderedPageBreak/>
+        <w:drawing>
+          <wp:inline distT="0" distB="0" distL="0" distR="0" wp14:anchorId="63B7781E" wp14:editId="17531DD2">
+            <wp:extent cx="5943600" cy="1927225"/>
+            <wp:effectExtent l="0" t="0" r="0" b="0"/>
+            <wp:docPr id="4" name="Imagen 4"/>
+            <wp:cNvGraphicFramePr>
+              <a:graphicFrameLocks xmlns:a="http://schemas.openxmlformats.org/drawingml/2006/main" noChangeAspect="1"/>
+            </wp:cNvGraphicFramePr>
+            <a:graphic xmlns:a="http://schemas.openxmlformats.org/drawingml/2006/main">
+              <a:graphicData uri="http://schemas.openxmlformats.org/drawingml/2006/picture">
+                <pic:pic xmlns:pic="http://schemas.openxmlformats.org/drawingml/2006/picture">
+                  <pic:nvPicPr>
+                    <pic:cNvPr id="1" name=""/>
+                    <pic:cNvPicPr/>
+                  </pic:nvPicPr>
+                  <pic:blipFill>
+                    <a:blip r:embed="rId14"/>
+                    <a:stretch>
+                      <a:fillRect/>
+                    </a:stretch>
+                  </pic:blipFill>
+                  <pic:spPr>
+                    <a:xfrm>
+                      <a:off x="0" y="0"/>
+                      <a:ext cx="5943600" cy="1927225"/>
+                    </a:xfrm>
+                    <a:prstGeom prst="rect">
+                      <a:avLst/>
+                    </a:prstGeom>
+                  </pic:spPr>
+                </pic:pic>
+              </a:graphicData>
+            </a:graphic>
+          </wp:inline>
+        </w:drawing>
+      </w:r>
+    </w:p>
+    <w:p>
+      <w:pPr>
+        <w:pStyle w:val="Prrafodelista"/>
+        <w:rPr>
+          <w:rFonts w:ascii="Arial" w:eastAsiaTheme="minorEastAsia" w:hAnsi="Arial" w:cs="Arial"/>
+          <w:sz w:val="24"/>
+          <w:szCs w:val="24"/>
+          <w:lang w:val="es-419"/>
+        </w:rPr>
+      </w:pPr>
+      <w:r>
+        <w:rPr>
+          <w:rFonts w:ascii="Arial" w:eastAsiaTheme="minorEastAsia" w:hAnsi="Arial" w:cs="Arial"/>
+          <w:sz w:val="24"/>
+          <w:szCs w:val="24"/>
+          <w:lang w:val="es-419"/>
+        </w:rPr>
+        <w:t>De acuerdo con la anterior imagen, como fue de esperarse se desplaza de la ciudad 1 a la 2, y de la ciudad 2 a la 3.</w:t>
+      </w:r>
+    </w:p>
+    <w:p>
+      <w:pPr>
+        <w:pStyle w:val="Prrafodelista"/>
+        <w:numPr>
+          <w:ilvl w:val="0"/>
+          <w:numId w:val="6"/>
+        </w:numPr>
+        <w:rPr>
+          <w:rFonts w:ascii="Arial" w:hAnsi="Arial" w:cs="Arial"/>
+          <w:sz w:val="24"/>
+          <w:szCs w:val="24"/>
+          <w:lang w:val="es-419"/>
+        </w:rPr>
+      </w:pPr>
+      <w:r>
+        <w:rPr>
+          <w:rFonts w:ascii="Arial" w:hAnsi="Arial" w:cs="Arial"/>
+          <w:sz w:val="24"/>
+          <w:szCs w:val="24"/>
+          <w:lang w:val="es-419"/>
+        </w:rPr>
+        <w:t>Escenario intermedio:</w:t>
+      </w:r>
+    </w:p>
+    <w:p>
+      <w:pPr>
+        <w:pStyle w:val="Prrafodelista"/>
+        <w:numPr>
+          <w:ilvl w:val="1"/>
+          <w:numId w:val="6"/>
+        </w:numPr>
+        <w:rPr>
+          <w:rFonts w:ascii="Arial" w:hAnsi="Arial" w:cs="Arial"/>
+          <w:sz w:val="24"/>
+          <w:szCs w:val="24"/>
+          <w:lang w:val="es-419"/>
+        </w:rPr>
+      </w:pPr>
+      <w:r>
+        <w:rPr>
+          <w:rFonts w:ascii="Arial" w:hAnsi="Arial" w:cs="Arial"/>
+          <w:sz w:val="24"/>
+          <w:szCs w:val="24"/>
+          <w:lang w:val="es-419"/>
+        </w:rPr>
+        <w:t>n=10</w:t>
+      </w:r>
+    </w:p>
+    <w:p>
+      <w:pPr>
+        <w:pStyle w:val="Prrafodelista"/>
+        <w:numPr>
+          <w:ilvl w:val="1"/>
+          <w:numId w:val="6"/>
+        </w:numPr>
+        <w:rPr>
+          <w:rFonts w:ascii="Arial" w:hAnsi="Arial" w:cs="Arial"/>
+          <w:sz w:val="24"/>
+          <w:szCs w:val="24"/>
+          <w:lang w:val="es-419"/>
+        </w:rPr>
+      </w:pPr>
+      <w:r>
+        <w:rPr>
+          <w:rFonts w:ascii="Arial" w:hAnsi="Arial" w:cs="Arial"/>
+          <w:sz w:val="24"/>
+          <w:szCs w:val="24"/>
+          <w:lang w:val="es-419"/>
+        </w:rPr>
+        <w:t>5 ciudades tienen un costo de vida alto y puntajes bajos (Ciudad 1 a 5)</w:t>
+      </w:r>
+    </w:p>
+    <w:p>
+      <w:pPr>
+        <w:pStyle w:val="Prrafodelista"/>
+        <w:numPr>
+          <w:ilvl w:val="1"/>
+          <w:numId w:val="6"/>
+        </w:numPr>
+        <w:rPr>
+          <w:rFonts w:ascii="Arial" w:hAnsi="Arial" w:cs="Arial"/>
+          <w:sz w:val="24"/>
+          <w:szCs w:val="24"/>
+          <w:lang w:val="es-419"/>
+        </w:rPr>
+      </w:pPr>
+      <w:r>
+        <w:rPr>
+          <w:rFonts w:ascii="Arial" w:hAnsi="Arial" w:cs="Arial"/>
+          <w:sz w:val="24"/>
+          <w:szCs w:val="24"/>
+          <w:lang w:val="es-419"/>
+        </w:rPr>
+        <w:t>5 ciudades tienen un costo de vida bajo y puntajes altos (Ciudad 6 a 10).</w:t>
+      </w:r>
+    </w:p>
+    <w:p>
+      <w:pPr>
+        <w:pStyle w:val="Prrafodelista"/>
+        <w:numPr>
+          <w:ilvl w:val="1"/>
+          <w:numId w:val="6"/>
+        </w:numPr>
+        <w:rPr>
+          <w:rFonts w:ascii="Arial" w:hAnsi="Arial" w:cs="Arial"/>
+          <w:sz w:val="24"/>
+          <w:szCs w:val="24"/>
+          <w:lang w:val="es-419"/>
+        </w:rPr>
+      </w:pPr>
+      <w:r>
+        <w:rPr>
+          <w:rFonts w:ascii="Arial" w:hAnsi="Arial" w:cs="Arial"/>
+          <w:sz w:val="24"/>
+          <w:szCs w:val="24"/>
+          <w:lang w:val="es-419"/>
+        </w:rPr>
+        <w:t>Costos de transporte iguales.</w:t>
+      </w:r>
+    </w:p>
+    <w:p>
+      <w:pPr>
+        <w:pStyle w:val="Prrafodelista"/>
+        <w:numPr>
+          <w:ilvl w:val="1"/>
+          <w:numId w:val="6"/>
+        </w:numPr>
+        <w:rPr>
+          <w:rFonts w:ascii="Arial" w:hAnsi="Arial" w:cs="Arial"/>
+          <w:sz w:val="24"/>
+          <w:szCs w:val="24"/>
+          <w:lang w:val="es-419"/>
+        </w:rPr>
+      </w:pPr>
+      <w:r>
+        <w:rPr>
+          <w:rFonts w:ascii="Arial" w:hAnsi="Arial" w:cs="Arial"/>
+          <w:sz w:val="24"/>
+          <w:szCs w:val="24"/>
+          <w:lang w:val="es-419"/>
+        </w:rPr>
+        <w:t>d=15</w:t>
+      </w:r>
+    </w:p>
+    <w:p>
+      <w:pPr>
+        <w:pStyle w:val="Prrafodelista"/>
+        <w:numPr>
+          <w:ilvl w:val="1"/>
+          <w:numId w:val="6"/>
+        </w:numPr>
+        <w:rPr>
+          <w:rFonts w:ascii="Arial" w:hAnsi="Arial" w:cs="Arial"/>
+          <w:sz w:val="24"/>
+          <w:szCs w:val="24"/>
+          <w:lang w:val="es-419"/>
+        </w:rPr>
+      </w:pPr>
+      <w:r>
+        <w:rPr>
+          <w:rFonts w:ascii="Arial" w:hAnsi="Arial" w:cs="Arial"/>
+          <w:sz w:val="24"/>
+          <w:szCs w:val="24"/>
+          <w:lang w:val="es-419"/>
+        </w:rPr>
+        <w:t>maxd=3</w:t>
+      </w:r>
+    </w:p>
+    <w:p>
+      <w:pPr>
+        <w:pStyle w:val="Prrafodelista"/>
+        <w:numPr>
+          <w:ilvl w:val="1"/>
+          <w:numId w:val="6"/>
+        </w:numPr>
+        <w:rPr>
+          <w:rFonts w:ascii="Arial" w:hAnsi="Arial" w:cs="Arial"/>
+          <w:sz w:val="24"/>
+          <w:szCs w:val="24"/>
+          <w:lang w:val="es-419"/>
+        </w:rPr>
+      </w:pPr>
+      <w:r>
+        <w:rPr>
+          <w:rFonts w:ascii="Arial" w:hAnsi="Arial" w:cs="Arial"/>
+          <w:sz w:val="24"/>
+          <w:szCs w:val="24"/>
+          <w:lang w:val="es-419"/>
+        </w:rPr>
+        <w:t>mind=1</w:t>
+      </w:r>
+    </w:p>
+    <w:p>
+      <w:pPr>
+        <w:pStyle w:val="Prrafodelista"/>
+        <w:numPr>
+          <w:ilvl w:val="1"/>
+          <w:numId w:val="6"/>
+        </w:numPr>
+        <w:rPr>
+          <w:rFonts w:ascii="Arial" w:hAnsi="Arial" w:cs="Arial"/>
+          <w:sz w:val="24"/>
+          <w:szCs w:val="24"/>
+          <w:lang w:val="es-419"/>
+        </w:rPr>
+      </w:pPr>
+      <w:r>
+        <w:rPr>
+          <w:rFonts w:ascii="Arial" w:hAnsi="Arial" w:cs="Arial"/>
+          <w:sz w:val="24"/>
+          <w:szCs w:val="24"/>
+          <w:lang w:val="es-419"/>
+        </w:rPr>
+        <w:t>p1=0.5</w:t>
+      </w:r>
+    </w:p>
+    <w:p>
+      <w:pPr>
+        <w:pStyle w:val="Prrafodelista"/>
+        <w:numPr>
+          <w:ilvl w:val="1"/>
+          <w:numId w:val="6"/>
+        </w:numPr>
+        <w:rPr>
+          <w:rFonts w:ascii="Arial" w:hAnsi="Arial" w:cs="Arial"/>
+          <w:sz w:val="24"/>
+          <w:szCs w:val="24"/>
+          <w:lang w:val="es-419"/>
+        </w:rPr>
+      </w:pPr>
+      <w:r>
+        <w:rPr>
+          <w:rFonts w:ascii="Arial" w:hAnsi="Arial" w:cs="Arial"/>
+          <w:sz w:val="24"/>
+          <w:szCs w:val="24"/>
+          <w:lang w:val="es-419"/>
+        </w:rPr>
+        <w:t>p2=0.5</w:t>
+      </w:r>
+      <w:bookmarkStart w:id="0" w:name="_GoBack"/>
+      <w:bookmarkEnd w:id="0"/>
+    </w:p>
+    <w:p>
+      <w:pPr>
+        <w:pStyle w:val="Prrafodelista"/>
+        <w:numPr>
+          <w:ilvl w:val="1"/>
+          <w:numId w:val="6"/>
+        </w:numPr>
+        <w:rPr>
+          <w:rFonts w:ascii="Arial" w:hAnsi="Arial" w:cs="Arial"/>
+          <w:sz w:val="24"/>
+          <w:szCs w:val="24"/>
+          <w:lang w:val="es-419"/>
+        </w:rPr>
+      </w:pPr>
+      <w:r>
+        <w:rPr>
+          <w:rFonts w:ascii="Arial" w:hAnsi="Arial" w:cs="Arial"/>
+          <w:sz w:val="24"/>
+          <w:szCs w:val="24"/>
+          <w:lang w:val="es-419"/>
+        </w:rPr>
+        <w:t>s: Una ciudad de las baratas (6 a 10).</w:t>
+      </w:r>
+    </w:p>
+    <w:p>
+      <w:pPr>
+        <w:pStyle w:val="Prrafodelista"/>
+        <w:numPr>
+          <w:ilvl w:val="1"/>
+          <w:numId w:val="6"/>
+        </w:numPr>
+        <w:rPr>
+          <w:rFonts w:ascii="Arial" w:hAnsi="Arial" w:cs="Arial"/>
+          <w:sz w:val="24"/>
+          <w:szCs w:val="24"/>
+          <w:lang w:val="es-419"/>
+        </w:rPr>
+      </w:pPr>
+      <w:r>
+        <w:rPr>
+          <w:rFonts w:ascii="Arial" w:hAnsi="Arial" w:cs="Arial"/>
+          <w:sz w:val="24"/>
+          <w:szCs w:val="24"/>
+          <w:lang w:val="es-419"/>
+        </w:rPr>
+        <w:t>Los otros parámetros son aleatorios</w:t>
+      </w:r>
+    </w:p>
+    <w:p>
+      <w:pPr>
+        <w:pStyle w:val="Prrafodelista"/>
+        <w:rPr>
+          <w:rFonts w:ascii="Arial" w:hAnsi="Arial" w:cs="Arial"/>
+          <w:sz w:val="24"/>
+          <w:szCs w:val="24"/>
+          <w:lang w:val="es-419"/>
+        </w:rPr>
+      </w:pPr>
+      <w:r>
+        <w:rPr>
+          <w:rFonts w:ascii="Arial" w:hAnsi="Arial" w:cs="Arial"/>
+          <w:sz w:val="24"/>
+          <w:szCs w:val="24"/>
+          <w:lang w:val="es-419"/>
+        </w:rPr>
+        <w:t>RESULTADO ESPERADO: Irse por las ciudades más baratas.</w:t>
+      </w:r>
+    </w:p>
+    <w:p>
+      <w:pPr>
+        <w:pStyle w:val="Prrafodelista"/>
+        <w:numPr>
+          <w:ilvl w:val="0"/>
+          <w:numId w:val="6"/>
+        </w:numPr>
+        <w:rPr>
+          <w:rFonts w:ascii="Arial" w:hAnsi="Arial" w:cs="Arial"/>
+          <w:sz w:val="24"/>
+          <w:szCs w:val="24"/>
+          <w:lang w:val="es-419"/>
+        </w:rPr>
+      </w:pPr>
+      <w:r>
+        <w:rPr>
+          <w:rFonts w:ascii="Arial" w:hAnsi="Arial" w:cs="Arial"/>
+          <w:sz w:val="24"/>
+          <w:szCs w:val="24"/>
+          <w:lang w:val="es-419"/>
+        </w:rPr>
+        <w:t xml:space="preserve">Escenario real: </w:t>
+      </w:r>
+    </w:p>
+    <w:p>
+      <w:pPr>
+        <w:pStyle w:val="Prrafodelista"/>
+        <w:numPr>
+          <w:ilvl w:val="1"/>
+          <w:numId w:val="6"/>
+        </w:numPr>
+        <w:rPr>
+          <w:rFonts w:ascii="Arial" w:hAnsi="Arial" w:cs="Arial"/>
+          <w:sz w:val="24"/>
+          <w:szCs w:val="24"/>
+          <w:lang w:val="es-419"/>
+        </w:rPr>
+      </w:pPr>
+      <w:r>
+        <w:rPr>
+          <w:rFonts w:ascii="Arial" w:hAnsi="Arial" w:cs="Arial"/>
+          <w:sz w:val="24"/>
+          <w:szCs w:val="24"/>
+          <w:lang w:val="es-419"/>
+        </w:rPr>
+        <w:t>n=20</w:t>
+      </w:r>
+    </w:p>
+    <w:p>
+      <w:pPr>
+        <w:pStyle w:val="Prrafodelista"/>
+        <w:numPr>
+          <w:ilvl w:val="1"/>
+          <w:numId w:val="6"/>
+        </w:numPr>
+        <w:rPr>
+          <w:rFonts w:ascii="Arial" w:hAnsi="Arial" w:cs="Arial"/>
+          <w:sz w:val="24"/>
+          <w:szCs w:val="24"/>
+          <w:lang w:val="es-419"/>
+        </w:rPr>
+      </w:pPr>
+      <w:r>
+        <w:rPr>
+          <w:rFonts w:ascii="Arial" w:hAnsi="Arial" w:cs="Arial"/>
+          <w:sz w:val="24"/>
+          <w:szCs w:val="24"/>
+          <w:lang w:val="es-419"/>
+        </w:rPr>
+        <w:t>mind=2</w:t>
+      </w:r>
+    </w:p>
+    <w:p>
+      <w:pPr>
+        <w:pStyle w:val="Prrafodelista"/>
+        <w:numPr>
+          <w:ilvl w:val="1"/>
+          <w:numId w:val="6"/>
+        </w:numPr>
+        <w:rPr>
+          <w:rFonts w:ascii="Arial" w:hAnsi="Arial" w:cs="Arial"/>
+          <w:sz w:val="24"/>
+          <w:szCs w:val="24"/>
+          <w:lang w:val="es-419"/>
+        </w:rPr>
+      </w:pPr>
+      <w:r>
+        <w:rPr>
+          <w:rFonts w:ascii="Arial" w:hAnsi="Arial" w:cs="Arial"/>
+          <w:sz w:val="24"/>
+          <w:szCs w:val="24"/>
+          <w:lang w:val="es-419"/>
+        </w:rPr>
+        <w:t>maxd=5</w:t>
+      </w:r>
+    </w:p>
+    <w:p>
+      <w:pPr>
+        <w:pStyle w:val="Prrafodelista"/>
+        <w:numPr>
+          <w:ilvl w:val="1"/>
+          <w:numId w:val="6"/>
+        </w:numPr>
+        <w:rPr>
+          <w:rFonts w:ascii="Arial" w:hAnsi="Arial" w:cs="Arial"/>
+          <w:sz w:val="24"/>
+          <w:szCs w:val="24"/>
+          <w:lang w:val="es-419"/>
+        </w:rPr>
+      </w:pPr>
+      <w:r>
+        <w:rPr>
+          <w:rFonts w:ascii="Arial" w:hAnsi="Arial" w:cs="Arial"/>
+          <w:sz w:val="24"/>
+          <w:szCs w:val="24"/>
+          <w:lang w:val="es-419"/>
+        </w:rPr>
+        <w:t>Los otros parámetros son datos reales consultados en las fuentes especificadas en la entrega 1.</w:t>
+      </w:r>
+    </w:p>
+    <w:p>
+      <w:pPr>
+        <w:ind w:left="720"/>
+        <w:rPr>
+          <w:rFonts w:ascii="Arial" w:hAnsi="Arial" w:cs="Arial"/>
+          <w:sz w:val="24"/>
+          <w:szCs w:val="24"/>
+          <w:lang w:val="es-419"/>
+        </w:rPr>
+      </w:pPr>
+      <w:r>
+        <w:rPr>
+          <w:rFonts w:ascii="Arial" w:hAnsi="Arial" w:cs="Arial"/>
+          <w:sz w:val="24"/>
+          <w:szCs w:val="24"/>
+          <w:lang w:val="es-419"/>
+        </w:rPr>
+        <w:t>RESULTADO ESPERADO: Desconocido.</w:t>
+      </w:r>
+    </w:p>
+    <w:p>
+      <w:pPr>
         <w:jc w:val="both"/>
         <w:rPr>
           <w:rFonts w:ascii="Arial" w:eastAsiaTheme="minorEastAsia" w:hAnsi="Arial" w:cs="Arial"/>
@@ -4192,7 +6414,7 @@
       </w:pPr>
     </w:p>
     <w:sectPr>
-      <w:headerReference w:type="default" r:id="rId13"/>
+      <w:headerReference w:type="default" r:id="rId15"/>
       <w:pgSz w:w="12240" w:h="15840"/>
       <w:pgMar w:top="1440" w:right="1440" w:bottom="1440" w:left="1440" w:header="720" w:footer="720" w:gutter="0"/>
       <w:cols w:space="720"/>
@@ -4202,134 +6424,6 @@
 </w:document>
 </file>
 
-<file path=word/comments.xml><?xml version="1.0" encoding="utf-8"?>
-<w:comments xmlns:wpc="http://schemas.microsoft.com/office/word/2010/wordprocessingCanvas" xmlns:cx="http://schemas.microsoft.com/office/drawing/2014/chartex" xmlns:mc="http://schemas.openxmlformats.org/markup-compatibility/2006" xmlns:o="urn:schemas-microsoft-com:office:office" xmlns:r="http://schemas.openxmlformats.org/officeDocument/2006/relationships" xmlns:m="http://schemas.openxmlformats.org/officeDocument/2006/math" xmlns:v="urn:schemas-microsoft-com:vml" xmlns:wp14="http://schemas.microsoft.com/office/word/2010/wordprocessingDrawing" xmlns:wp="http://schemas.openxmlformats.org/drawingml/2006/wordprocessingDrawing" xmlns:w10="urn:schemas-microsoft-com:office:word" xmlns:w="http://schemas.openxmlformats.org/wordprocessingml/2006/main" xmlns:w14="http://schemas.microsoft.com/office/word/2010/wordml" xmlns:w15="http://schemas.microsoft.com/office/word/2012/wordml" xmlns:w16se="http://schemas.microsoft.com/office/word/2015/wordml/symex" xmlns:wpg="http://schemas.microsoft.com/office/word/2010/wordprocessingGroup" xmlns:wpi="http://schemas.microsoft.com/office/word/2010/wordprocessingInk" xmlns:wne="http://schemas.microsoft.com/office/word/2006/wordml" xmlns:wps="http://schemas.microsoft.com/office/word/2010/wordprocessingShape" mc:Ignorable="w14 w15 w16se wp14">
-  <w:comment w:id="0" w:author="SERGIO GUZMAN MAYORGA" w:date="2018-10-10T19:35:00Z" w:initials="SGM">
-    <w:p>
-      <w:pPr>
-        <w:pStyle w:val="Textocomentario"/>
-        <w:rPr>
-          <w:lang w:val="es-419"/>
-        </w:rPr>
-      </w:pPr>
-      <w:r>
-        <w:rPr>
-          <w:rStyle w:val="Refdecomentario"/>
-        </w:rPr>
-        <w:annotationRef/>
-      </w:r>
-      <w:r>
-        <w:rPr>
-          <w:rStyle w:val="Refdecomentario"/>
-          <w:lang w:val="es-419"/>
-        </w:rPr>
-        <w:t xml:space="preserve">Hubo un error acá, era antes </w:t>
-      </w:r>
-      <w:proofErr w:type="spellStart"/>
-      <w:r>
-        <w:rPr>
-          <w:rStyle w:val="Refdecomentario"/>
-          <w:lang w:val="es-419"/>
-        </w:rPr>
-        <w:t>Rij</w:t>
-      </w:r>
-      <w:proofErr w:type="spellEnd"/>
-      <w:r>
-        <w:rPr>
-          <w:rStyle w:val="Refdecomentario"/>
-          <w:lang w:val="es-419"/>
-        </w:rPr>
-        <w:t>&gt;=R(I,2*</w:t>
-      </w:r>
-      <w:proofErr w:type="spellStart"/>
-      <w:r>
-        <w:rPr>
-          <w:rStyle w:val="Refdecomentario"/>
-          <w:lang w:val="es-419"/>
-        </w:rPr>
-        <w:t>maxd</w:t>
-      </w:r>
-      <w:proofErr w:type="spellEnd"/>
-      <w:r>
-        <w:rPr>
-          <w:rStyle w:val="Refdecomentario"/>
-          <w:lang w:val="es-419"/>
-        </w:rPr>
-        <w:t>)</w:t>
-      </w:r>
-    </w:p>
-  </w:comment>
-  <w:comment w:id="2" w:author="SERGIO GUZMAN MAYORGA" w:date="2018-10-10T19:41:00Z" w:initials="SGM">
-    <w:p>
-      <w:pPr>
-        <w:pStyle w:val="Textocomentario"/>
-        <w:rPr>
-          <w:lang w:val="es-419"/>
-        </w:rPr>
-      </w:pPr>
-      <w:r>
-        <w:rPr>
-          <w:rStyle w:val="Refdecomentario"/>
-        </w:rPr>
-        <w:annotationRef/>
-      </w:r>
-      <w:r>
-        <w:rPr>
-          <w:lang w:val="es-419"/>
-        </w:rPr>
-        <w:t xml:space="preserve">¿Cómo pasar esto a </w:t>
-      </w:r>
-      <w:proofErr w:type="spellStart"/>
-      <w:r>
-        <w:rPr>
-          <w:lang w:val="es-419"/>
-        </w:rPr>
-        <w:t>xpress</w:t>
-      </w:r>
-      <w:proofErr w:type="spellEnd"/>
-      <w:r>
-        <w:rPr>
-          <w:lang w:val="es-419"/>
-        </w:rPr>
-        <w:t>?</w:t>
-      </w:r>
-    </w:p>
-  </w:comment>
-  <w:comment w:id="3" w:author="SERGIO GUZMAN MAYORGA" w:date="2018-10-10T19:46:00Z" w:initials="SGM">
-    <w:p>
-      <w:pPr>
-        <w:pStyle w:val="Textocomentario"/>
-      </w:pPr>
-      <w:r>
-        <w:rPr>
-          <w:rStyle w:val="Refdecomentario"/>
-        </w:rPr>
-        <w:annotationRef/>
-      </w:r>
-      <w:r>
-        <w:t xml:space="preserve">Y </w:t>
-      </w:r>
-      <w:proofErr w:type="spellStart"/>
-      <w:r>
-        <w:t>este</w:t>
-      </w:r>
-      <w:proofErr w:type="spellEnd"/>
-      <w:r>
-        <w:t>?</w:t>
-      </w:r>
-    </w:p>
-  </w:comment>
-</w:comments>
-</file>
-
-<file path=word/commentsExtended.xml><?xml version="1.0" encoding="utf-8"?>
-<w15:commentsEx xmlns:wpc="http://schemas.microsoft.com/office/word/2010/wordprocessingCanvas" xmlns:cx="http://schemas.microsoft.com/office/drawing/2014/chartex" xmlns:mc="http://schemas.openxmlformats.org/markup-compatibility/2006" xmlns:o="urn:schemas-microsoft-com:office:office" xmlns:r="http://schemas.openxmlformats.org/officeDocument/2006/relationships" xmlns:m="http://schemas.openxmlformats.org/officeDocument/2006/math" xmlns:v="urn:schemas-microsoft-com:vml" xmlns:wp14="http://schemas.microsoft.com/office/word/2010/wordprocessingDrawing" xmlns:wp="http://schemas.openxmlformats.org/drawingml/2006/wordprocessingDrawing" xmlns:w10="urn:schemas-microsoft-com:office:word" xmlns:w="http://schemas.openxmlformats.org/wordprocessingml/2006/main" xmlns:w14="http://schemas.microsoft.com/office/word/2010/wordml" xmlns:w15="http://schemas.microsoft.com/office/word/2012/wordml" xmlns:w16se="http://schemas.microsoft.com/office/word/2015/wordml/symex" xmlns:wpg="http://schemas.microsoft.com/office/word/2010/wordprocessingGroup" xmlns:wpi="http://schemas.microsoft.com/office/word/2010/wordprocessingInk" xmlns:wne="http://schemas.microsoft.com/office/word/2006/wordml" xmlns:wps="http://schemas.microsoft.com/office/word/2010/wordprocessingShape" mc:Ignorable="w14 w15 w16se wp14">
-  <w15:commentEx w15:paraId="32088E5B" w15:done="0"/>
-  <w15:commentEx w15:paraId="0D49FE39" w15:done="0"/>
-  <w15:commentEx w15:paraId="6AAA76EB" w15:done="0"/>
-</w15:commentsEx>
-</file>
-
 <file path=word/endnotes.xml><?xml version="1.0" encoding="utf-8"?>
 <w:endnotes xmlns:wpc="http://schemas.microsoft.com/office/word/2010/wordprocessingCanvas" xmlns:cx="http://schemas.microsoft.com/office/drawing/2014/chartex" xmlns:mc="http://schemas.openxmlformats.org/markup-compatibility/2006" xmlns:o="urn:schemas-microsoft-com:office:office" xmlns:r="http://schemas.openxmlformats.org/officeDocument/2006/relationships" xmlns:m="http://schemas.openxmlformats.org/officeDocument/2006/math" xmlns:v="urn:schemas-microsoft-com:vml" xmlns:wp14="http://schemas.microsoft.com/office/word/2010/wordprocessingDrawing" xmlns:wp="http://schemas.openxmlformats.org/drawingml/2006/wordprocessingDrawing" xmlns:w10="urn:schemas-microsoft-com:office:word" xmlns:w="http://schemas.openxmlformats.org/wordprocessingml/2006/main" xmlns:w14="http://schemas.microsoft.com/office/word/2010/wordml" xmlns:w15="http://schemas.microsoft.com/office/word/2012/wordml" xmlns:w16se="http://schemas.microsoft.com/office/word/2015/wordml/symex" xmlns:wpg="http://schemas.microsoft.com/office/word/2010/wordprocessingGroup" xmlns:wpi="http://schemas.microsoft.com/office/word/2010/wordprocessingInk" xmlns:wne="http://schemas.microsoft.com/office/word/2006/wordml" xmlns:wps="http://schemas.microsoft.com/office/word/2010/wordprocessingShape" mc:Ignorable="w14 w15 w16se wp14">
   <w:endnote w:type="separator" w:id="-1">
@@ -4401,16 +6495,8 @@
         <w:rPr>
           <w:lang w:val="es-CO"/>
         </w:rPr>
-        <w:t xml:space="preserve">Costos de transporte: Se mandó la propuesta para solicitar acceso al API de Rome2Río que contiene costos de desplazamiento entre ciudades sobre diferentes medios de transporte. Sin embargo, la solicitud no ha sido respondida por lo que es necesario extraer los datos </w:t>
-      </w:r>
-      <w:proofErr w:type="gramStart"/>
-      <w:r>
-        <w:rPr>
-          <w:lang w:val="es-CO"/>
-        </w:rPr>
-        <w:t>manualmente .</w:t>
-      </w:r>
-      <w:proofErr w:type="gramEnd"/>
+        <w:t>Costos de transporte: Se mandó la propuesta para solicitar acceso al API de Rome2Río que contiene costos de desplazamiento entre ciudades sobre diferentes medios de transporte. Sin embargo, la solicitud no ha sido respondida por lo que es necesario extraer los datos manualmente .</w:t>
+      </w:r>
     </w:p>
   </w:footnote>
   <w:footnote w:id="2">
@@ -4437,21 +6523,7 @@
         <w:rPr>
           <w:lang w:val="es-CO"/>
         </w:rPr>
-        <w:t xml:space="preserve">Puntajes y cantidad de </w:t>
-      </w:r>
-      <w:proofErr w:type="spellStart"/>
-      <w:r>
-        <w:rPr>
-          <w:lang w:val="es-CO"/>
-        </w:rPr>
-        <w:t>reviews</w:t>
-      </w:r>
-      <w:proofErr w:type="spellEnd"/>
-      <w:r>
-        <w:rPr>
-          <w:lang w:val="es-CO"/>
-        </w:rPr>
-        <w:t xml:space="preserve">: Se buscó utilizar el API oficial de google places: </w:t>
+        <w:t xml:space="preserve">Puntajes y cantidad de reviews: Se buscó utilizar el API oficial de google places: </w:t>
       </w:r>
       <w:hyperlink r:id="rId1" w:history="1">
         <w:r>
@@ -4466,21 +6538,7 @@
         <w:rPr>
           <w:lang w:val="es-CO"/>
         </w:rPr>
-        <w:t xml:space="preserve"> . Sin embargo, este no ofrece la cantidad total de </w:t>
-      </w:r>
-      <w:proofErr w:type="spellStart"/>
-      <w:r>
-        <w:rPr>
-          <w:lang w:val="es-CO"/>
-        </w:rPr>
-        <w:t>reviews</w:t>
-      </w:r>
-      <w:proofErr w:type="spellEnd"/>
-      <w:r>
-        <w:rPr>
-          <w:lang w:val="es-CO"/>
-        </w:rPr>
-        <w:t xml:space="preserve"> realizadas a cada lugar, por lo que no era de utilidad los datos del API. Por este motivo, se escogió extraer los datos manualmente.</w:t>
+        <w:t xml:space="preserve"> . Sin embargo, este no ofrece la cantidad total de reviews realizadas a cada lugar, por lo que no era de utilidad los datos del API. Por este motivo, se escogió extraer los datos manualmente.</w:t>
       </w:r>
     </w:p>
   </w:footnote>
@@ -4713,6 +6771,95 @@
     </w:lvl>
   </w:abstractNum>
   <w:abstractNum w:abstractNumId="2" w15:restartNumberingAfterBreak="0">
+    <w:nsid w:val="18731D3B"/>
+    <w:multiLevelType w:val="hybridMultilevel"/>
+    <w:tmpl w:val="8FAC1C18"/>
+    <w:lvl w:ilvl="0" w:tplc="0409000F">
+      <w:start w:val="1"/>
+      <w:numFmt w:val="decimal"/>
+      <w:lvlText w:val="%1."/>
+      <w:lvlJc w:val="left"/>
+      <w:pPr>
+        <w:ind w:left="720" w:hanging="360"/>
+      </w:pPr>
+      <w:rPr>
+        <w:rFonts w:hint="default"/>
+      </w:rPr>
+    </w:lvl>
+    <w:lvl w:ilvl="1" w:tplc="04090019">
+      <w:start w:val="1"/>
+      <w:numFmt w:val="lowerLetter"/>
+      <w:lvlText w:val="%2."/>
+      <w:lvlJc w:val="left"/>
+      <w:pPr>
+        <w:ind w:left="1440" w:hanging="360"/>
+      </w:pPr>
+    </w:lvl>
+    <w:lvl w:ilvl="2" w:tplc="0409001B" w:tentative="1">
+      <w:start w:val="1"/>
+      <w:numFmt w:val="lowerRoman"/>
+      <w:lvlText w:val="%3."/>
+      <w:lvlJc w:val="right"/>
+      <w:pPr>
+        <w:ind w:left="2160" w:hanging="180"/>
+      </w:pPr>
+    </w:lvl>
+    <w:lvl w:ilvl="3" w:tplc="0409000F" w:tentative="1">
+      <w:start w:val="1"/>
+      <w:numFmt w:val="decimal"/>
+      <w:lvlText w:val="%4."/>
+      <w:lvlJc w:val="left"/>
+      <w:pPr>
+        <w:ind w:left="2880" w:hanging="360"/>
+      </w:pPr>
+    </w:lvl>
+    <w:lvl w:ilvl="4" w:tplc="04090019" w:tentative="1">
+      <w:start w:val="1"/>
+      <w:numFmt w:val="lowerLetter"/>
+      <w:lvlText w:val="%5."/>
+      <w:lvlJc w:val="left"/>
+      <w:pPr>
+        <w:ind w:left="3600" w:hanging="360"/>
+      </w:pPr>
+    </w:lvl>
+    <w:lvl w:ilvl="5" w:tplc="0409001B" w:tentative="1">
+      <w:start w:val="1"/>
+      <w:numFmt w:val="lowerRoman"/>
+      <w:lvlText w:val="%6."/>
+      <w:lvlJc w:val="right"/>
+      <w:pPr>
+        <w:ind w:left="4320" w:hanging="180"/>
+      </w:pPr>
+    </w:lvl>
+    <w:lvl w:ilvl="6" w:tplc="0409000F" w:tentative="1">
+      <w:start w:val="1"/>
+      <w:numFmt w:val="decimal"/>
+      <w:lvlText w:val="%7."/>
+      <w:lvlJc w:val="left"/>
+      <w:pPr>
+        <w:ind w:left="5040" w:hanging="360"/>
+      </w:pPr>
+    </w:lvl>
+    <w:lvl w:ilvl="7" w:tplc="04090019" w:tentative="1">
+      <w:start w:val="1"/>
+      <w:numFmt w:val="lowerLetter"/>
+      <w:lvlText w:val="%8."/>
+      <w:lvlJc w:val="left"/>
+      <w:pPr>
+        <w:ind w:left="5760" w:hanging="360"/>
+      </w:pPr>
+    </w:lvl>
+    <w:lvl w:ilvl="8" w:tplc="0409001B" w:tentative="1">
+      <w:start w:val="1"/>
+      <w:numFmt w:val="lowerRoman"/>
+      <w:lvlText w:val="%9."/>
+      <w:lvlJc w:val="right"/>
+      <w:pPr>
+        <w:ind w:left="6480" w:hanging="180"/>
+      </w:pPr>
+    </w:lvl>
+  </w:abstractNum>
+  <w:abstractNum w:abstractNumId="3" w15:restartNumberingAfterBreak="0">
     <w:nsid w:val="33167E8E"/>
     <w:multiLevelType w:val="hybridMultilevel"/>
     <w:tmpl w:val="816A578A"/>
@@ -4801,7 +6948,7 @@
       </w:pPr>
     </w:lvl>
   </w:abstractNum>
-  <w:abstractNum w:abstractNumId="3" w15:restartNumberingAfterBreak="0">
+  <w:abstractNum w:abstractNumId="4" w15:restartNumberingAfterBreak="0">
     <w:nsid w:val="52EC0165"/>
     <w:multiLevelType w:val="hybridMultilevel"/>
     <w:tmpl w:val="3126F04A"/>
@@ -4890,7 +7037,7 @@
       </w:pPr>
     </w:lvl>
   </w:abstractNum>
-  <w:abstractNum w:abstractNumId="4" w15:restartNumberingAfterBreak="0">
+  <w:abstractNum w:abstractNumId="5" w15:restartNumberingAfterBreak="0">
     <w:nsid w:val="5648605D"/>
     <w:multiLevelType w:val="hybridMultilevel"/>
     <w:tmpl w:val="816A578A"/>
@@ -4980,7 +7127,7 @@
     </w:lvl>
   </w:abstractNum>
   <w:num w:numId="1">
-    <w:abstractNumId w:val="4"/>
+    <w:abstractNumId w:val="5"/>
   </w:num>
   <w:num w:numId="2">
     <w:abstractNumId w:val="1"/>
@@ -4989,20 +7136,15 @@
     <w:abstractNumId w:val="0"/>
   </w:num>
   <w:num w:numId="4">
+    <w:abstractNumId w:val="3"/>
+  </w:num>
+  <w:num w:numId="5">
+    <w:abstractNumId w:val="4"/>
+  </w:num>
+  <w:num w:numId="6">
     <w:abstractNumId w:val="2"/>
   </w:num>
-  <w:num w:numId="5">
-    <w:abstractNumId w:val="3"/>
-  </w:num>
 </w:numbering>
-</file>
-
-<file path=word/people.xml><?xml version="1.0" encoding="utf-8"?>
-<w15:people xmlns:wpc="http://schemas.microsoft.com/office/word/2010/wordprocessingCanvas" xmlns:cx="http://schemas.microsoft.com/office/drawing/2014/chartex" xmlns:mc="http://schemas.openxmlformats.org/markup-compatibility/2006" xmlns:o="urn:schemas-microsoft-com:office:office" xmlns:r="http://schemas.openxmlformats.org/officeDocument/2006/relationships" xmlns:m="http://schemas.openxmlformats.org/officeDocument/2006/math" xmlns:v="urn:schemas-microsoft-com:vml" xmlns:wp14="http://schemas.microsoft.com/office/word/2010/wordprocessingDrawing" xmlns:wp="http://schemas.openxmlformats.org/drawingml/2006/wordprocessingDrawing" xmlns:w10="urn:schemas-microsoft-com:office:word" xmlns:w="http://schemas.openxmlformats.org/wordprocessingml/2006/main" xmlns:w14="http://schemas.microsoft.com/office/word/2010/wordml" xmlns:w15="http://schemas.microsoft.com/office/word/2012/wordml" xmlns:w16se="http://schemas.microsoft.com/office/word/2015/wordml/symex" xmlns:wpg="http://schemas.microsoft.com/office/word/2010/wordprocessingGroup" xmlns:wpi="http://schemas.microsoft.com/office/word/2010/wordprocessingInk" xmlns:wne="http://schemas.microsoft.com/office/word/2006/wordml" xmlns:wps="http://schemas.microsoft.com/office/word/2010/wordprocessingShape" mc:Ignorable="w14 w15 w16se wp14">
-  <w15:person w15:author="SERGIO GUZMAN MAYORGA">
-    <w15:presenceInfo w15:providerId="None" w15:userId="SERGIO GUZMAN MAYORGA"/>
-  </w15:person>
-</w15:people>
 </file>
 
 <file path=word/styles.xml><?xml version="1.0" encoding="utf-8"?>
@@ -5656,6 +7798,25 @@
       <w:szCs w:val="20"/>
     </w:rPr>
   </w:style>
+  <w:style w:type="table" w:styleId="Tablaconcuadrcula">
+    <w:name w:val="Table Grid"/>
+    <w:basedOn w:val="Tablanormal"/>
+    <w:uiPriority w:val="39"/>
+    <w:rsid w:val="008232E3"/>
+    <w:pPr>
+      <w:spacing w:after="0" w:line="240" w:lineRule="auto"/>
+    </w:pPr>
+    <w:tblPr>
+      <w:tblBorders>
+        <w:top w:val="single" w:sz="4" w:space="0" w:color="auto"/>
+        <w:left w:val="single" w:sz="4" w:space="0" w:color="auto"/>
+        <w:bottom w:val="single" w:sz="4" w:space="0" w:color="auto"/>
+        <w:right w:val="single" w:sz="4" w:space="0" w:color="auto"/>
+        <w:insideH w:val="single" w:sz="4" w:space="0" w:color="auto"/>
+        <w:insideV w:val="single" w:sz="4" w:space="0" w:color="auto"/>
+      </w:tblBorders>
+    </w:tblPr>
+  </w:style>
 </w:styles>
 </file>
 
@@ -5925,7 +8086,7 @@
 </file>
 
 <file path=customXml/itemProps1.xml><?xml version="1.0" encoding="utf-8"?>
-<ds:datastoreItem xmlns:ds="http://schemas.openxmlformats.org/officeDocument/2006/customXml" ds:itemID="{93D08086-F023-4E74-B7AA-B1F66E4ECCBF}">
+<ds:datastoreItem xmlns:ds="http://schemas.openxmlformats.org/officeDocument/2006/customXml" ds:itemID="{142E9FB5-84D0-44C0-A546-F533509CB3C3}">
   <ds:schemaRefs>
     <ds:schemaRef ds:uri="http://schemas.openxmlformats.org/officeDocument/2006/bibliography"/>
   </ds:schemaRefs>

</xml_diff>

<commit_message>
MOS deliverable is almost finished. The pareto is missing for the Mid Scenario
</commit_message>
<xml_diff>
--- a/Proyecto MOS v2.docx
+++ b/Proyecto MOS v2.docx
@@ -3603,7 +3603,34 @@
           <w:szCs w:val="24"/>
           <w:lang w:val="es-CO"/>
         </w:rPr>
-        <w:t>La persona no puede sobrepasar la cota mínima y máxima de días que se puso para el viaje</w:t>
+        <w:t>La persona no puede sobrepasar la cota mínima y máxima de días que se puso</w:t>
+      </w:r>
+      <w:r>
+        <w:rPr>
+          <w:rFonts w:ascii="Arial" w:eastAsiaTheme="minorEastAsia" w:hAnsi="Arial" w:cs="Arial"/>
+          <w:sz w:val="24"/>
+          <w:szCs w:val="24"/>
+          <w:lang w:val="es-CO"/>
+        </w:rPr>
+        <w:t xml:space="preserve"> para cada una de las ciudades seleccionadas por el algoritmo durante</w:t>
+      </w:r>
+      <w:r>
+        <w:rPr>
+          <w:rFonts w:ascii="Arial" w:eastAsiaTheme="minorEastAsia" w:hAnsi="Arial" w:cs="Arial"/>
+          <w:sz w:val="24"/>
+          <w:szCs w:val="24"/>
+          <w:lang w:val="es-CO"/>
+        </w:rPr>
+        <w:t xml:space="preserve"> el viaje</w:t>
+      </w:r>
+      <w:r>
+        <w:rPr>
+          <w:rFonts w:ascii="Arial" w:eastAsiaTheme="minorEastAsia" w:hAnsi="Arial" w:cs="Arial"/>
+          <w:sz w:val="24"/>
+          <w:szCs w:val="24"/>
+          <w:lang w:val="es-CO"/>
+        </w:rPr>
+        <w:t>:</w:t>
       </w:r>
     </w:p>
     <w:p>
@@ -3667,15 +3694,7 @@
                   <w:szCs w:val="24"/>
                   <w:lang w:val="es-CO"/>
                 </w:rPr>
-                <m:t>:mind</m:t>
-              </m:r>
-              <m:r>
-                <w:rPr>
-                  <w:rFonts w:ascii="Cambria Math" w:hAnsi="Cambria Math" w:cs="Arial"/>
-                  <w:sz w:val="24"/>
-                  <w:szCs w:val="24"/>
-                </w:rPr>
-                <m:t>≤</m:t>
+                <m:t>:</m:t>
               </m:r>
               <m:nary>
                 <m:naryPr>
@@ -3758,6 +3777,267 @@
                   <w:szCs w:val="24"/>
                   <w:lang w:val="es-CO"/>
                 </w:rPr>
+                <m:t>*</m:t>
+              </m:r>
+              <m:d>
+                <m:dPr>
+                  <m:ctrlPr>
+                    <w:rPr>
+                      <w:rFonts w:ascii="Cambria Math" w:hAnsi="Cambria Math" w:cs="Arial"/>
+                      <w:i/>
+                      <w:sz w:val="24"/>
+                      <w:szCs w:val="24"/>
+                      <w:lang w:val="es-CO"/>
+                    </w:rPr>
+                  </m:ctrlPr>
+                </m:dPr>
+                <m:e>
+                  <m:nary>
+                    <m:naryPr>
+                      <m:chr m:val="∑"/>
+                      <m:limLoc m:val="undOvr"/>
+                      <m:ctrlPr>
+                        <w:rPr>
+                          <w:rFonts w:ascii="Cambria Math" w:hAnsi="Cambria Math" w:cs="Arial"/>
+                          <w:i/>
+                          <w:sz w:val="24"/>
+                          <w:szCs w:val="24"/>
+                          <w:lang w:val="es-CO"/>
+                        </w:rPr>
+                      </m:ctrlPr>
+                    </m:naryPr>
+                    <m:sub>
+                      <m:r>
+                        <w:rPr>
+                          <w:rFonts w:ascii="Cambria Math" w:hAnsi="Cambria Math" w:cs="Arial"/>
+                          <w:sz w:val="24"/>
+                          <w:szCs w:val="24"/>
+                          <w:lang w:val="es-CO"/>
+                        </w:rPr>
+                        <m:t>i=1</m:t>
+                      </m:r>
+                    </m:sub>
+                    <m:sup>
+                      <m:r>
+                        <w:rPr>
+                          <w:rFonts w:ascii="Cambria Math" w:hAnsi="Cambria Math" w:cs="Arial"/>
+                          <w:sz w:val="24"/>
+                          <w:szCs w:val="24"/>
+                          <w:lang w:val="es-CO"/>
+                        </w:rPr>
+                        <m:t>d</m:t>
+                      </m:r>
+                    </m:sup>
+                    <m:e>
+                      <m:sSub>
+                        <m:sSubPr>
+                          <m:ctrlPr>
+                            <w:rPr>
+                              <w:rFonts w:ascii="Cambria Math" w:hAnsi="Cambria Math" w:cs="Arial"/>
+                              <w:i/>
+                              <w:sz w:val="24"/>
+                              <w:szCs w:val="24"/>
+                              <w:lang w:val="es-CO"/>
+                            </w:rPr>
+                          </m:ctrlPr>
+                        </m:sSubPr>
+                        <m:e>
+                          <m:r>
+                            <w:rPr>
+                              <w:rFonts w:ascii="Cambria Math" w:hAnsi="Cambria Math" w:cs="Arial"/>
+                              <w:sz w:val="24"/>
+                              <w:szCs w:val="24"/>
+                              <w:lang w:val="es-CO"/>
+                            </w:rPr>
+                            <m:t>x</m:t>
+                          </m:r>
+                        </m:e>
+                        <m:sub>
+                          <m:r>
+                            <w:rPr>
+                              <w:rFonts w:ascii="Cambria Math" w:hAnsi="Cambria Math" w:cs="Arial"/>
+                              <w:sz w:val="24"/>
+                              <w:szCs w:val="24"/>
+                              <w:lang w:val="es-CO"/>
+                            </w:rPr>
+                            <m:t>ij</m:t>
+                          </m:r>
+                        </m:sub>
+                      </m:sSub>
+                    </m:e>
+                  </m:nary>
+                  <m:r>
+                    <w:rPr>
+                      <w:rFonts w:ascii="Cambria Math" w:hAnsi="Cambria Math" w:cs="Arial"/>
+                      <w:sz w:val="24"/>
+                      <w:szCs w:val="24"/>
+                      <w:lang w:val="es-CO"/>
+                    </w:rPr>
+                    <m:t>-mind</m:t>
+                  </m:r>
+                </m:e>
+              </m:d>
+              <m:r>
+                <w:rPr>
+                  <w:rFonts w:ascii="Cambria Math" w:hAnsi="Cambria Math" w:cs="Arial"/>
+                  <w:sz w:val="24"/>
+                  <w:szCs w:val="24"/>
+                </w:rPr>
+                <m:t>≥0</m:t>
+              </m:r>
+              <m:ctrlPr>
+                <w:rPr>
+                  <w:rFonts w:ascii="Cambria Math" w:eastAsiaTheme="minorEastAsia" w:hAnsi="Cambria Math" w:cs="Arial"/>
+                  <w:i/>
+                  <w:sz w:val="24"/>
+                  <w:szCs w:val="24"/>
+                  <w:lang w:val="es-CO"/>
+                </w:rPr>
+              </m:ctrlPr>
+            </m:e>
+          </m:d>
+          <m:r>
+            <w:rPr>
+              <w:rFonts w:ascii="Cambria Math" w:eastAsiaTheme="minorEastAsia" w:hAnsi="Cambria Math" w:cs="Arial"/>
+              <w:sz w:val="24"/>
+              <w:szCs w:val="24"/>
+              <w:lang w:val="es-CO"/>
+            </w:rPr>
+            <w:br/>
+          </m:r>
+        </m:oMath>
+        <m:oMath>
+          <m:d>
+            <m:dPr>
+              <m:ctrlPr>
+                <w:rPr>
+                  <w:rFonts w:ascii="Cambria Math" w:hAnsi="Cambria Math" w:cs="Arial"/>
+                  <w:i/>
+                  <w:sz w:val="24"/>
+                  <w:szCs w:val="24"/>
+                  <w:lang w:val="es-CO"/>
+                </w:rPr>
+              </m:ctrlPr>
+            </m:dPr>
+            <m:e>
+              <m:r>
+                <w:rPr>
+                  <w:rFonts w:ascii="Cambria Math" w:hAnsi="Cambria Math" w:cs="Arial"/>
+                  <w:sz w:val="24"/>
+                  <w:szCs w:val="24"/>
+                  <w:lang w:val="es-CO"/>
+                </w:rPr>
+                <m:t>∀j</m:t>
+              </m:r>
+            </m:e>
+            <m:e>
+              <m:r>
+                <w:rPr>
+                  <w:rFonts w:ascii="Cambria Math" w:hAnsi="Cambria Math" w:cs="Arial"/>
+                  <w:sz w:val="24"/>
+                  <w:szCs w:val="24"/>
+                  <w:lang w:val="es-CO"/>
+                </w:rPr>
+                <m:t>1</m:t>
+              </m:r>
+              <m:r>
+                <w:rPr>
+                  <w:rFonts w:ascii="Cambria Math" w:hAnsi="Cambria Math" w:cs="Arial"/>
+                  <w:sz w:val="24"/>
+                  <w:szCs w:val="24"/>
+                </w:rPr>
+                <m:t>≤j≤n</m:t>
+              </m:r>
+              <m:r>
+                <w:rPr>
+                  <w:rFonts w:ascii="Cambria Math" w:hAnsi="Cambria Math" w:cs="Arial"/>
+                  <w:sz w:val="24"/>
+                  <w:szCs w:val="24"/>
+                  <w:lang w:val="es-CO"/>
+                </w:rPr>
+                <m:t>:</m:t>
+              </m:r>
+              <m:nary>
+                <m:naryPr>
+                  <m:chr m:val="∑"/>
+                  <m:limLoc m:val="undOvr"/>
+                  <m:ctrlPr>
+                    <w:rPr>
+                      <w:rFonts w:ascii="Cambria Math" w:hAnsi="Cambria Math" w:cs="Arial"/>
+                      <w:i/>
+                      <w:sz w:val="24"/>
+                      <w:szCs w:val="24"/>
+                      <w:lang w:val="es-CO"/>
+                    </w:rPr>
+                  </m:ctrlPr>
+                </m:naryPr>
+                <m:sub>
+                  <m:r>
+                    <w:rPr>
+                      <w:rFonts w:ascii="Cambria Math" w:hAnsi="Cambria Math" w:cs="Arial"/>
+                      <w:sz w:val="24"/>
+                      <w:szCs w:val="24"/>
+                      <w:lang w:val="es-CO"/>
+                    </w:rPr>
+                    <m:t>i=1</m:t>
+                  </m:r>
+                </m:sub>
+                <m:sup>
+                  <m:r>
+                    <w:rPr>
+                      <w:rFonts w:ascii="Cambria Math" w:hAnsi="Cambria Math" w:cs="Arial"/>
+                      <w:sz w:val="24"/>
+                      <w:szCs w:val="24"/>
+                      <w:lang w:val="es-CO"/>
+                    </w:rPr>
+                    <m:t>d</m:t>
+                  </m:r>
+                </m:sup>
+                <m:e>
+                  <m:sSub>
+                    <m:sSubPr>
+                      <m:ctrlPr>
+                        <w:rPr>
+                          <w:rFonts w:ascii="Cambria Math" w:hAnsi="Cambria Math" w:cs="Arial"/>
+                          <w:i/>
+                          <w:sz w:val="24"/>
+                          <w:szCs w:val="24"/>
+                          <w:lang w:val="es-CO"/>
+                        </w:rPr>
+                      </m:ctrlPr>
+                    </m:sSubPr>
+                    <m:e>
+                      <m:r>
+                        <w:rPr>
+                          <w:rFonts w:ascii="Cambria Math" w:hAnsi="Cambria Math" w:cs="Arial"/>
+                          <w:sz w:val="24"/>
+                          <w:szCs w:val="24"/>
+                          <w:lang w:val="es-CO"/>
+                        </w:rPr>
+                        <m:t>x</m:t>
+                      </m:r>
+                    </m:e>
+                    <m:sub>
+                      <m:r>
+                        <w:rPr>
+                          <w:rFonts w:ascii="Cambria Math" w:hAnsi="Cambria Math" w:cs="Arial"/>
+                          <w:sz w:val="24"/>
+                          <w:szCs w:val="24"/>
+                          <w:lang w:val="es-CO"/>
+                        </w:rPr>
+                        <m:t>ij</m:t>
+                      </m:r>
+                    </m:sub>
+                  </m:sSub>
+                </m:e>
+              </m:nary>
+              <m:r>
+                <w:rPr>
+                  <w:rFonts w:ascii="Cambria Math" w:hAnsi="Cambria Math" w:cs="Arial"/>
+                  <w:sz w:val="24"/>
+                  <w:szCs w:val="24"/>
+                  <w:lang w:val="es-CO"/>
+                </w:rPr>
                 <m:t>≤</m:t>
               </m:r>
               <m:r>
@@ -3780,6 +4060,15 @@
               </m:ctrlPr>
             </m:e>
           </m:d>
+          <m:r>
+            <w:rPr>
+              <w:rFonts w:ascii="Cambria Math" w:eastAsiaTheme="minorEastAsia" w:hAnsi="Cambria Math" w:cs="Arial"/>
+              <w:sz w:val="24"/>
+              <w:szCs w:val="24"/>
+              <w:lang w:val="es-CO"/>
+            </w:rPr>
+            <m:t xml:space="preserve"> </m:t>
+          </m:r>
         </m:oMath>
       </m:oMathPara>
     </w:p>
@@ -4305,6 +4594,7 @@
           <w:szCs w:val="24"/>
           <w:lang w:val="es-419"/>
         </w:rPr>
+        <w:lastRenderedPageBreak/>
         <w:t xml:space="preserve">RESULTADO OBTENIDO: </w:t>
       </w:r>
     </w:p>
@@ -4322,7 +4612,6 @@
         <w:rPr>
           <w:noProof/>
         </w:rPr>
-        <w:lastRenderedPageBreak/>
         <w:drawing>
           <wp:inline distT="0" distB="0" distL="0" distR="0" wp14:anchorId="5F9B709A" wp14:editId="38AB0453">
             <wp:extent cx="5943600" cy="2078355"/>
@@ -6190,8 +6479,6 @@
         </w:rPr>
         <w:t>p2=0.5</w:t>
       </w:r>
-      <w:bookmarkStart w:id="0" w:name="_GoBack"/>
-      <w:bookmarkEnd w:id="0"/>
     </w:p>
     <w:p>
       <w:pPr>
@@ -6264,157 +6551,110 @@
     <w:p>
       <w:pPr>
         <w:pStyle w:val="Prrafodelista"/>
-        <w:numPr>
-          <w:ilvl w:val="0"/>
-          <w:numId w:val="6"/>
-        </w:numPr>
-        <w:rPr>
-          <w:rFonts w:ascii="Arial" w:hAnsi="Arial" w:cs="Arial"/>
-          <w:sz w:val="24"/>
-          <w:szCs w:val="24"/>
-          <w:lang w:val="es-419"/>
-        </w:rPr>
-      </w:pPr>
-      <w:r>
-        <w:rPr>
-          <w:rFonts w:ascii="Arial" w:hAnsi="Arial" w:cs="Arial"/>
-          <w:sz w:val="24"/>
-          <w:szCs w:val="24"/>
-          <w:lang w:val="es-419"/>
-        </w:rPr>
-        <w:t xml:space="preserve">Escenario real: </w:t>
+        <w:rPr>
+          <w:rFonts w:ascii="Arial" w:hAnsi="Arial" w:cs="Arial"/>
+          <w:sz w:val="24"/>
+          <w:szCs w:val="24"/>
+          <w:lang w:val="es-419"/>
+        </w:rPr>
+      </w:pPr>
+      <w:r>
+        <w:rPr>
+          <w:rFonts w:ascii="Arial" w:hAnsi="Arial" w:cs="Arial"/>
+          <w:sz w:val="24"/>
+          <w:szCs w:val="24"/>
+          <w:lang w:val="es-419"/>
+        </w:rPr>
+        <w:t xml:space="preserve">RESULTADO OBTENIDO: </w:t>
       </w:r>
     </w:p>
     <w:p>
       <w:pPr>
         <w:pStyle w:val="Prrafodelista"/>
-        <w:numPr>
-          <w:ilvl w:val="1"/>
-          <w:numId w:val="6"/>
-        </w:numPr>
-        <w:rPr>
-          <w:rFonts w:ascii="Arial" w:hAnsi="Arial" w:cs="Arial"/>
-          <w:sz w:val="24"/>
-          <w:szCs w:val="24"/>
-          <w:lang w:val="es-419"/>
-        </w:rPr>
-      </w:pPr>
-      <w:r>
-        <w:rPr>
-          <w:rFonts w:ascii="Arial" w:hAnsi="Arial" w:cs="Arial"/>
-          <w:sz w:val="24"/>
-          <w:szCs w:val="24"/>
-          <w:lang w:val="es-419"/>
-        </w:rPr>
-        <w:t>n=20</w:t>
-      </w:r>
+        <w:rPr>
+          <w:rFonts w:ascii="Arial" w:hAnsi="Arial" w:cs="Arial"/>
+          <w:sz w:val="24"/>
+          <w:szCs w:val="24"/>
+          <w:lang w:val="es-419"/>
+        </w:rPr>
+      </w:pPr>
     </w:p>
     <w:p>
       <w:pPr>
         <w:pStyle w:val="Prrafodelista"/>
-        <w:numPr>
-          <w:ilvl w:val="1"/>
-          <w:numId w:val="6"/>
-        </w:numPr>
-        <w:rPr>
-          <w:rFonts w:ascii="Arial" w:hAnsi="Arial" w:cs="Arial"/>
-          <w:sz w:val="24"/>
-          <w:szCs w:val="24"/>
-          <w:lang w:val="es-419"/>
-        </w:rPr>
-      </w:pPr>
-      <w:r>
-        <w:rPr>
-          <w:rFonts w:ascii="Arial" w:hAnsi="Arial" w:cs="Arial"/>
-          <w:sz w:val="24"/>
-          <w:szCs w:val="24"/>
-          <w:lang w:val="es-419"/>
-        </w:rPr>
-        <w:t>mind=2</w:t>
+        <w:rPr>
+          <w:rFonts w:ascii="Arial" w:hAnsi="Arial" w:cs="Arial"/>
+          <w:sz w:val="24"/>
+          <w:szCs w:val="24"/>
+          <w:lang w:val="es-419"/>
+        </w:rPr>
+      </w:pPr>
+      <w:r>
+        <w:rPr>
+          <w:noProof/>
+        </w:rPr>
+        <w:lastRenderedPageBreak/>
+        <w:drawing>
+          <wp:inline distT="0" distB="0" distL="0" distR="0" wp14:anchorId="7CBB9C61" wp14:editId="262CEB75">
+            <wp:extent cx="5943600" cy="3658235"/>
+            <wp:effectExtent l="0" t="0" r="0" b="0"/>
+            <wp:docPr id="5" name="Imagen 5"/>
+            <wp:cNvGraphicFramePr>
+              <a:graphicFrameLocks xmlns:a="http://schemas.openxmlformats.org/drawingml/2006/main" noChangeAspect="1"/>
+            </wp:cNvGraphicFramePr>
+            <a:graphic xmlns:a="http://schemas.openxmlformats.org/drawingml/2006/main">
+              <a:graphicData uri="http://schemas.openxmlformats.org/drawingml/2006/picture">
+                <pic:pic xmlns:pic="http://schemas.openxmlformats.org/drawingml/2006/picture">
+                  <pic:nvPicPr>
+                    <pic:cNvPr id="1" name=""/>
+                    <pic:cNvPicPr/>
+                  </pic:nvPicPr>
+                  <pic:blipFill>
+                    <a:blip r:embed="rId15"/>
+                    <a:stretch>
+                      <a:fillRect/>
+                    </a:stretch>
+                  </pic:blipFill>
+                  <pic:spPr>
+                    <a:xfrm>
+                      <a:off x="0" y="0"/>
+                      <a:ext cx="5943600" cy="3658235"/>
+                    </a:xfrm>
+                    <a:prstGeom prst="rect">
+                      <a:avLst/>
+                    </a:prstGeom>
+                  </pic:spPr>
+                </pic:pic>
+              </a:graphicData>
+            </a:graphic>
+          </wp:inline>
+        </w:drawing>
       </w:r>
     </w:p>
     <w:p>
       <w:pPr>
         <w:pStyle w:val="Prrafodelista"/>
-        <w:numPr>
-          <w:ilvl w:val="1"/>
-          <w:numId w:val="6"/>
-        </w:numPr>
-        <w:rPr>
-          <w:rFonts w:ascii="Arial" w:hAnsi="Arial" w:cs="Arial"/>
-          <w:sz w:val="24"/>
-          <w:szCs w:val="24"/>
-          <w:lang w:val="es-419"/>
-        </w:rPr>
-      </w:pPr>
-      <w:r>
-        <w:rPr>
-          <w:rFonts w:ascii="Arial" w:hAnsi="Arial" w:cs="Arial"/>
-          <w:sz w:val="24"/>
-          <w:szCs w:val="24"/>
-          <w:lang w:val="es-419"/>
-        </w:rPr>
-        <w:t>maxd=5</w:t>
-      </w:r>
-    </w:p>
-    <w:p>
-      <w:pPr>
-        <w:pStyle w:val="Prrafodelista"/>
-        <w:numPr>
-          <w:ilvl w:val="1"/>
-          <w:numId w:val="6"/>
-        </w:numPr>
-        <w:rPr>
-          <w:rFonts w:ascii="Arial" w:hAnsi="Arial" w:cs="Arial"/>
-          <w:sz w:val="24"/>
-          <w:szCs w:val="24"/>
-          <w:lang w:val="es-419"/>
-        </w:rPr>
-      </w:pPr>
-      <w:r>
-        <w:rPr>
-          <w:rFonts w:ascii="Arial" w:hAnsi="Arial" w:cs="Arial"/>
-          <w:sz w:val="24"/>
-          <w:szCs w:val="24"/>
-          <w:lang w:val="es-419"/>
-        </w:rPr>
-        <w:t>Los otros parámetros son datos reales consultados en las fuentes especificadas en la entrega 1.</w:t>
-      </w:r>
-    </w:p>
-    <w:p>
-      <w:pPr>
-        <w:ind w:left="720"/>
-        <w:rPr>
-          <w:rFonts w:ascii="Arial" w:hAnsi="Arial" w:cs="Arial"/>
-          <w:sz w:val="24"/>
-          <w:szCs w:val="24"/>
-          <w:lang w:val="es-419"/>
-        </w:rPr>
-      </w:pPr>
-      <w:r>
-        <w:rPr>
-          <w:rFonts w:ascii="Arial" w:hAnsi="Arial" w:cs="Arial"/>
-          <w:sz w:val="24"/>
-          <w:szCs w:val="24"/>
-          <w:lang w:val="es-419"/>
-        </w:rPr>
-        <w:t>RESULTADO ESPERADO: Desconocido.</w:t>
-      </w:r>
-    </w:p>
-    <w:p>
-      <w:pPr>
-        <w:jc w:val="both"/>
-        <w:rPr>
-          <w:rFonts w:ascii="Arial" w:eastAsiaTheme="minorEastAsia" w:hAnsi="Arial" w:cs="Arial"/>
-          <w:i/>
-          <w:sz w:val="24"/>
-          <w:szCs w:val="24"/>
-          <w:lang w:val="es-CO"/>
-        </w:rPr>
-      </w:pPr>
+        <w:rPr>
+          <w:rFonts w:ascii="Arial" w:hAnsi="Arial" w:cs="Arial"/>
+          <w:sz w:val="24"/>
+          <w:szCs w:val="24"/>
+          <w:lang w:val="es-419"/>
+        </w:rPr>
+      </w:pPr>
+      <w:r>
+        <w:rPr>
+          <w:rFonts w:ascii="Arial" w:hAnsi="Arial" w:cs="Arial"/>
+          <w:sz w:val="24"/>
+          <w:szCs w:val="24"/>
+          <w:lang w:val="es-419"/>
+        </w:rPr>
+        <w:t>Como era de esperarse, solo se estuvo en las 5 ciudades más baratas.</w:t>
+      </w:r>
+      <w:bookmarkStart w:id="0" w:name="_GoBack"/>
+      <w:bookmarkEnd w:id="0"/>
     </w:p>
     <w:sectPr>
-      <w:headerReference w:type="default" r:id="rId15"/>
+      <w:headerReference w:type="default" r:id="rId16"/>
       <w:pgSz w:w="12240" w:h="15840"/>
       <w:pgMar w:top="1440" w:right="1440" w:bottom="1440" w:left="1440" w:header="720" w:footer="720" w:gutter="0"/>
       <w:cols w:space="720"/>
@@ -8086,7 +8326,7 @@
 </file>
 
 <file path=customXml/itemProps1.xml><?xml version="1.0" encoding="utf-8"?>
-<ds:datastoreItem xmlns:ds="http://schemas.openxmlformats.org/officeDocument/2006/customXml" ds:itemID="{142E9FB5-84D0-44C0-A546-F533509CB3C3}">
+<ds:datastoreItem xmlns:ds="http://schemas.openxmlformats.org/officeDocument/2006/customXml" ds:itemID="{1570C61B-7A74-4288-8ADD-0C9AF7E2ED9A}">
   <ds:schemaRefs>
     <ds:schemaRef ds:uri="http://schemas.openxmlformats.org/officeDocument/2006/bibliography"/>
   </ds:schemaRefs>

</xml_diff>

<commit_message>
Added design decisions and doubts to doc
</commit_message>
<xml_diff>
--- a/Proyecto MOS v2.docx
+++ b/Proyecto MOS v2.docx
@@ -1100,14 +1100,7 @@
                                   <w:rFonts w:ascii="Cambria Math" w:hAnsi="Cambria Math" w:cs="Arial"/>
                                   <w:lang w:val="es-CO"/>
                                 </w:rPr>
-                                <m:t>i</m:t>
-                              </m:r>
-                              <m:r>
-                                <w:rPr>
-                                  <w:rFonts w:ascii="Cambria Math" w:hAnsi="Cambria Math" w:cs="Arial"/>
-                                  <w:lang w:val="es-CO"/>
-                                </w:rPr>
-                                <m:t>=0</m:t>
+                                <m:t>i=0</m:t>
                               </m:r>
                             </m:sub>
                             <m:sup>
@@ -1116,14 +1109,7 @@
                                   <w:rFonts w:ascii="Cambria Math" w:hAnsi="Cambria Math" w:cs="Arial"/>
                                   <w:lang w:val="es-CO"/>
                                 </w:rPr>
-                                <m:t>d</m:t>
-                              </m:r>
-                              <m:r>
-                                <w:rPr>
-                                  <w:rFonts w:ascii="Cambria Math" w:hAnsi="Cambria Math" w:cs="Arial"/>
-                                  <w:lang w:val="es-CO"/>
-                                </w:rPr>
-                                <m:t>-1</m:t>
+                                <m:t>d-1</m:t>
                               </m:r>
                             </m:sup>
                             <m:e>
@@ -1303,14 +1289,7 @@
                               <w:rFonts w:ascii="Cambria Math" w:hAnsi="Cambria Math" w:cs="Arial"/>
                               <w:lang w:val="es-CO"/>
                             </w:rPr>
-                            <m:t>i</m:t>
-                          </m:r>
-                          <m:r>
-                            <w:rPr>
-                              <w:rFonts w:ascii="Cambria Math" w:hAnsi="Cambria Math" w:cs="Arial"/>
-                              <w:lang w:val="es-CO"/>
-                            </w:rPr>
-                            <m:t>=0</m:t>
+                            <m:t>i=0</m:t>
                           </m:r>
                         </m:sub>
                         <m:sup>
@@ -1319,14 +1298,7 @@
                               <w:rFonts w:ascii="Cambria Math" w:hAnsi="Cambria Math" w:cs="Arial"/>
                               <w:lang w:val="es-CO"/>
                             </w:rPr>
-                            <m:t>d-</m:t>
-                          </m:r>
-                          <m:r>
-                            <w:rPr>
-                              <w:rFonts w:ascii="Cambria Math" w:hAnsi="Cambria Math" w:cs="Arial"/>
-                              <w:lang w:val="es-CO"/>
-                            </w:rPr>
-                            <m:t>2</m:t>
+                            <m:t>d-2</m:t>
                           </m:r>
                         </m:sup>
                         <m:e>
@@ -1524,14 +1496,7 @@
                               <w:rFonts w:ascii="Cambria Math" w:hAnsi="Cambria Math" w:cs="Arial"/>
                               <w:lang w:val="es-CO"/>
                             </w:rPr>
-                            <m:t>i</m:t>
-                          </m:r>
-                          <m:r>
-                            <w:rPr>
-                              <w:rFonts w:ascii="Cambria Math" w:hAnsi="Cambria Math" w:cs="Arial"/>
-                              <w:lang w:val="es-CO"/>
-                            </w:rPr>
-                            <m:t>=0</m:t>
+                            <m:t>i=0</m:t>
                           </m:r>
                         </m:sub>
                         <m:sup>
@@ -1540,14 +1505,7 @@
                               <w:rFonts w:ascii="Cambria Math" w:hAnsi="Cambria Math" w:cs="Arial"/>
                               <w:lang w:val="es-CO"/>
                             </w:rPr>
-                            <m:t>d</m:t>
-                          </m:r>
-                          <m:r>
-                            <w:rPr>
-                              <w:rFonts w:ascii="Cambria Math" w:hAnsi="Cambria Math" w:cs="Arial"/>
-                              <w:lang w:val="es-CO"/>
-                            </w:rPr>
-                            <m:t>-1</m:t>
+                            <m:t>d-1</m:t>
                           </m:r>
                         </m:sup>
                         <m:e>
@@ -3897,6 +3855,9 @@
             </m:e>
           </m:d>
           <m:r>
+            <m:rPr>
+              <m:sty m:val="p"/>
+            </m:rPr>
             <w:rPr>
               <w:rFonts w:ascii="Cambria Math" w:eastAsiaTheme="minorEastAsia" w:hAnsi="Cambria Math" w:cs="Arial"/>
               <w:sz w:val="24"/>
@@ -4176,6 +4137,7 @@
                   <w:rFonts w:ascii="Cambria Math" w:hAnsi="Cambria Math" w:cs="Arial"/>
                   <w:sz w:val="24"/>
                   <w:szCs w:val="24"/>
+                  <w:lang w:val="es-419"/>
                 </w:rPr>
                 <m:t>-1</m:t>
               </m:r>
@@ -6650,6 +6612,859 @@
         </w:rPr>
         <w:t>Como era de esperarse, solo se estuvo en las 5 ciudades más baratas.</w:t>
       </w:r>
+    </w:p>
+    <w:p>
+      <w:pPr>
+        <w:pStyle w:val="Prrafodelista"/>
+        <w:rPr>
+          <w:rFonts w:ascii="Arial" w:hAnsi="Arial" w:cs="Arial"/>
+          <w:sz w:val="24"/>
+          <w:szCs w:val="24"/>
+          <w:lang w:val="es-419"/>
+        </w:rPr>
+      </w:pPr>
+    </w:p>
+    <w:p>
+      <w:pPr>
+        <w:pStyle w:val="Prrafodelista"/>
+        <w:jc w:val="center"/>
+        <w:rPr>
+          <w:rFonts w:ascii="Arial" w:hAnsi="Arial" w:cs="Arial"/>
+          <w:sz w:val="24"/>
+          <w:szCs w:val="24"/>
+          <w:lang w:val="es-419"/>
+        </w:rPr>
+      </w:pPr>
+      <w:r>
+        <w:rPr>
+          <w:rFonts w:ascii="Arial" w:hAnsi="Arial" w:cs="Arial"/>
+          <w:sz w:val="24"/>
+          <w:szCs w:val="24"/>
+          <w:lang w:val="es-419"/>
+        </w:rPr>
+        <w:t>DECISIONES DE DISEÑO</w:t>
+      </w:r>
+    </w:p>
+    <w:p>
+      <w:pPr>
+        <w:pStyle w:val="Prrafodelista"/>
+        <w:jc w:val="center"/>
+        <w:rPr>
+          <w:rFonts w:ascii="Arial" w:hAnsi="Arial" w:cs="Arial"/>
+          <w:sz w:val="24"/>
+          <w:szCs w:val="24"/>
+          <w:lang w:val="es-419"/>
+        </w:rPr>
+      </w:pPr>
+    </w:p>
+    <w:p>
+      <w:pPr>
+        <w:pStyle w:val="Prrafodelista"/>
+        <w:numPr>
+          <w:ilvl w:val="0"/>
+          <w:numId w:val="7"/>
+        </w:numPr>
+        <w:jc w:val="both"/>
+        <w:rPr>
+          <w:rFonts w:ascii="Arial" w:hAnsi="Arial" w:cs="Arial"/>
+          <w:sz w:val="24"/>
+          <w:szCs w:val="24"/>
+          <w:lang w:val="es-419"/>
+        </w:rPr>
+      </w:pPr>
+      <w:r>
+        <w:rPr>
+          <w:rFonts w:ascii="Arial" w:hAnsi="Arial" w:cs="Arial"/>
+          <w:sz w:val="24"/>
+          <w:szCs w:val="24"/>
+          <w:lang w:val="es-419"/>
+        </w:rPr>
+        <w:t xml:space="preserve">Alelo: </w:t>
+      </w:r>
+      <w:r>
+        <w:rPr>
+          <w:rFonts w:ascii="Arial" w:hAnsi="Arial" w:cs="Arial"/>
+          <w:sz w:val="24"/>
+          <w:szCs w:val="24"/>
+          <w:lang w:val="es-419"/>
+        </w:rPr>
+        <w:t>&lt;N</w:t>
+      </w:r>
+      <w:r>
+        <w:rPr>
+          <w:rFonts w:ascii="Arial" w:hAnsi="Arial" w:cs="Arial"/>
+          <w:sz w:val="24"/>
+          <w:szCs w:val="24"/>
+          <w:lang w:val="es-419"/>
+        </w:rPr>
+        <w:t>úmero de ciudad visitada</w:t>
+      </w:r>
+      <w:r>
+        <w:rPr>
+          <w:rFonts w:ascii="Arial" w:hAnsi="Arial" w:cs="Arial"/>
+          <w:sz w:val="24"/>
+          <w:szCs w:val="24"/>
+          <w:lang w:val="es-419"/>
+        </w:rPr>
+        <w:t xml:space="preserve"> en el d</w:t>
+      </w:r>
+      <w:r>
+        <w:rPr>
+          <w:rFonts w:ascii="Arial" w:hAnsi="Arial" w:cs="Arial"/>
+          <w:sz w:val="24"/>
+          <w:szCs w:val="24"/>
+          <w:lang w:val="es-419"/>
+        </w:rPr>
+        <w:t>ía 1&gt;-&lt;Número de ciudad visitada en el día 2&gt;-….&lt;Número de ciudad visitada en el día n</w:t>
+      </w:r>
+      <w:r>
+        <w:rPr>
+          <w:rFonts w:ascii="Arial" w:hAnsi="Arial" w:cs="Arial"/>
+          <w:sz w:val="24"/>
+          <w:szCs w:val="24"/>
+          <w:lang w:val="es-419"/>
+        </w:rPr>
+        <w:t>&gt;</w:t>
+      </w:r>
+    </w:p>
+    <w:p>
+      <w:pPr>
+        <w:pStyle w:val="Prrafodelista"/>
+        <w:numPr>
+          <w:ilvl w:val="0"/>
+          <w:numId w:val="7"/>
+        </w:numPr>
+        <w:jc w:val="both"/>
+        <w:rPr>
+          <w:rFonts w:ascii="Arial" w:hAnsi="Arial" w:cs="Arial"/>
+          <w:sz w:val="24"/>
+          <w:szCs w:val="24"/>
+          <w:lang w:val="es-419"/>
+        </w:rPr>
+      </w:pPr>
+      <w:r>
+        <w:rPr>
+          <w:rFonts w:ascii="Arial" w:hAnsi="Arial" w:cs="Arial"/>
+          <w:sz w:val="24"/>
+          <w:szCs w:val="24"/>
+          <w:lang w:val="es-419"/>
+        </w:rPr>
+        <w:t>Algoritmo: SPEA</w:t>
+      </w:r>
+    </w:p>
+    <w:p>
+      <w:pPr>
+        <w:pStyle w:val="Prrafodelista"/>
+        <w:numPr>
+          <w:ilvl w:val="0"/>
+          <w:numId w:val="7"/>
+        </w:numPr>
+        <w:jc w:val="both"/>
+        <w:rPr>
+          <w:rFonts w:ascii="Arial" w:hAnsi="Arial" w:cs="Arial"/>
+          <w:sz w:val="24"/>
+          <w:szCs w:val="24"/>
+          <w:lang w:val="es-419"/>
+        </w:rPr>
+      </w:pPr>
+      <w:r>
+        <w:rPr>
+          <w:rFonts w:ascii="Arial" w:hAnsi="Arial" w:cs="Arial"/>
+          <w:sz w:val="24"/>
+          <w:szCs w:val="24"/>
+          <w:lang w:val="es-419"/>
+        </w:rPr>
+        <w:t xml:space="preserve">Distancia euclidiana con las dos funciones de la variable objetivo: </w:t>
+      </w:r>
+    </w:p>
+    <w:p>
+      <w:pPr>
+        <w:pStyle w:val="Prrafodelista"/>
+        <w:ind w:left="1440"/>
+        <w:jc w:val="both"/>
+        <w:rPr>
+          <w:rFonts w:ascii="Arial" w:eastAsiaTheme="minorEastAsia" w:hAnsi="Arial" w:cs="Arial"/>
+          <w:sz w:val="24"/>
+          <w:szCs w:val="24"/>
+          <w:lang w:val="es-419"/>
+        </w:rPr>
+      </w:pPr>
+      <m:oMathPara>
+        <m:oMath>
+          <m:sSub>
+            <m:sSubPr>
+              <m:ctrlPr>
+                <w:rPr>
+                  <w:rFonts w:ascii="Cambria Math" w:hAnsi="Cambria Math" w:cs="Arial"/>
+                  <w:i/>
+                  <w:sz w:val="24"/>
+                  <w:szCs w:val="24"/>
+                  <w:lang w:val="es-419"/>
+                </w:rPr>
+              </m:ctrlPr>
+            </m:sSubPr>
+            <m:e>
+              <m:r>
+                <w:rPr>
+                  <w:rFonts w:ascii="Cambria Math" w:hAnsi="Cambria Math" w:cs="Arial"/>
+                  <w:sz w:val="24"/>
+                  <w:szCs w:val="24"/>
+                  <w:lang w:val="es-419"/>
+                </w:rPr>
+                <m:t>d</m:t>
+              </m:r>
+            </m:e>
+            <m:sub>
+              <m:r>
+                <w:rPr>
+                  <w:rFonts w:ascii="Cambria Math" w:hAnsi="Cambria Math" w:cs="Arial"/>
+                  <w:sz w:val="24"/>
+                  <w:szCs w:val="24"/>
+                  <w:lang w:val="es-419"/>
+                </w:rPr>
+                <m:t>ij</m:t>
+              </m:r>
+            </m:sub>
+          </m:sSub>
+          <m:r>
+            <w:rPr>
+              <w:rFonts w:ascii="Cambria Math" w:hAnsi="Cambria Math" w:cs="Arial"/>
+              <w:sz w:val="24"/>
+              <w:szCs w:val="24"/>
+              <w:lang w:val="es-419"/>
+            </w:rPr>
+            <m:t>=</m:t>
+          </m:r>
+          <m:rad>
+            <m:radPr>
+              <m:degHide m:val="1"/>
+              <m:ctrlPr>
+                <w:rPr>
+                  <w:rFonts w:ascii="Cambria Math" w:hAnsi="Cambria Math" w:cs="Arial"/>
+                  <w:i/>
+                  <w:sz w:val="24"/>
+                  <w:szCs w:val="24"/>
+                  <w:lang w:val="es-419"/>
+                </w:rPr>
+              </m:ctrlPr>
+            </m:radPr>
+            <m:deg/>
+            <m:e>
+              <m:sSup>
+                <m:sSupPr>
+                  <m:ctrlPr>
+                    <w:rPr>
+                      <w:rFonts w:ascii="Cambria Math" w:hAnsi="Cambria Math" w:cs="Arial"/>
+                      <w:i/>
+                      <w:sz w:val="24"/>
+                      <w:szCs w:val="24"/>
+                      <w:lang w:val="es-419"/>
+                    </w:rPr>
+                  </m:ctrlPr>
+                </m:sSupPr>
+                <m:e>
+                  <m:r>
+                    <w:rPr>
+                      <w:rFonts w:ascii="Cambria Math" w:hAnsi="Cambria Math" w:cs="Arial"/>
+                      <w:sz w:val="24"/>
+                      <w:szCs w:val="24"/>
+                      <w:lang w:val="es-419"/>
+                    </w:rPr>
+                    <m:t>(</m:t>
+                  </m:r>
+                  <m:sSub>
+                    <m:sSubPr>
+                      <m:ctrlPr>
+                        <w:rPr>
+                          <w:rFonts w:ascii="Cambria Math" w:hAnsi="Cambria Math" w:cs="Arial"/>
+                          <w:i/>
+                          <w:sz w:val="24"/>
+                          <w:szCs w:val="24"/>
+                          <w:lang w:val="es-419"/>
+                        </w:rPr>
+                      </m:ctrlPr>
+                    </m:sSubPr>
+                    <m:e>
+                      <m:r>
+                        <w:rPr>
+                          <w:rFonts w:ascii="Cambria Math" w:hAnsi="Cambria Math" w:cs="Arial"/>
+                          <w:sz w:val="24"/>
+                          <w:szCs w:val="24"/>
+                          <w:lang w:val="es-419"/>
+                        </w:rPr>
+                        <m:t>f</m:t>
+                      </m:r>
+                    </m:e>
+                    <m:sub>
+                      <m:r>
+                        <w:rPr>
+                          <w:rFonts w:ascii="Cambria Math" w:hAnsi="Cambria Math" w:cs="Arial"/>
+                          <w:sz w:val="24"/>
+                          <w:szCs w:val="24"/>
+                          <w:lang w:val="es-419"/>
+                        </w:rPr>
+                        <m:t>1</m:t>
+                      </m:r>
+                      <m:r>
+                        <w:rPr>
+                          <w:rFonts w:ascii="Cambria Math" w:hAnsi="Cambria Math" w:cs="Arial"/>
+                          <w:sz w:val="24"/>
+                          <w:szCs w:val="24"/>
+                          <w:lang w:val="es-419"/>
+                        </w:rPr>
+                        <m:t>j</m:t>
+                      </m:r>
+                    </m:sub>
+                  </m:sSub>
+                  <m:r>
+                    <w:rPr>
+                      <w:rFonts w:ascii="Cambria Math" w:hAnsi="Cambria Math" w:cs="Arial"/>
+                      <w:sz w:val="24"/>
+                      <w:szCs w:val="24"/>
+                      <w:lang w:val="es-419"/>
+                    </w:rPr>
+                    <m:t>-</m:t>
+                  </m:r>
+                  <m:sSub>
+                    <m:sSubPr>
+                      <m:ctrlPr>
+                        <w:rPr>
+                          <w:rFonts w:ascii="Cambria Math" w:hAnsi="Cambria Math" w:cs="Arial"/>
+                          <w:i/>
+                          <w:sz w:val="24"/>
+                          <w:szCs w:val="24"/>
+                          <w:lang w:val="es-419"/>
+                        </w:rPr>
+                      </m:ctrlPr>
+                    </m:sSubPr>
+                    <m:e>
+                      <m:r>
+                        <w:rPr>
+                          <w:rFonts w:ascii="Cambria Math" w:hAnsi="Cambria Math" w:cs="Arial"/>
+                          <w:sz w:val="24"/>
+                          <w:szCs w:val="24"/>
+                          <w:lang w:val="es-419"/>
+                        </w:rPr>
+                        <m:t>f</m:t>
+                      </m:r>
+                    </m:e>
+                    <m:sub>
+                      <m:r>
+                        <w:rPr>
+                          <w:rFonts w:ascii="Cambria Math" w:hAnsi="Cambria Math" w:cs="Arial"/>
+                          <w:sz w:val="24"/>
+                          <w:szCs w:val="24"/>
+                          <w:lang w:val="es-419"/>
+                        </w:rPr>
+                        <m:t>1</m:t>
+                      </m:r>
+                      <m:r>
+                        <w:rPr>
+                          <w:rFonts w:ascii="Cambria Math" w:hAnsi="Cambria Math" w:cs="Arial"/>
+                          <w:sz w:val="24"/>
+                          <w:szCs w:val="24"/>
+                          <w:lang w:val="es-419"/>
+                        </w:rPr>
+                        <m:t>i</m:t>
+                      </m:r>
+                    </m:sub>
+                  </m:sSub>
+                  <m:r>
+                    <w:rPr>
+                      <w:rFonts w:ascii="Cambria Math" w:hAnsi="Cambria Math" w:cs="Arial"/>
+                      <w:sz w:val="24"/>
+                      <w:szCs w:val="24"/>
+                      <w:lang w:val="es-419"/>
+                    </w:rPr>
+                    <m:t>)</m:t>
+                  </m:r>
+                </m:e>
+                <m:sup>
+                  <m:r>
+                    <w:rPr>
+                      <w:rFonts w:ascii="Cambria Math" w:hAnsi="Cambria Math" w:cs="Arial"/>
+                      <w:sz w:val="24"/>
+                      <w:szCs w:val="24"/>
+                      <w:lang w:val="es-419"/>
+                    </w:rPr>
+                    <m:t>2</m:t>
+                  </m:r>
+                </m:sup>
+              </m:sSup>
+              <m:r>
+                <w:rPr>
+                  <w:rFonts w:ascii="Cambria Math" w:hAnsi="Cambria Math" w:cs="Arial"/>
+                  <w:sz w:val="24"/>
+                  <w:szCs w:val="24"/>
+                  <w:lang w:val="es-419"/>
+                </w:rPr>
+                <m:t>+</m:t>
+              </m:r>
+              <m:sSup>
+                <m:sSupPr>
+                  <m:ctrlPr>
+                    <w:rPr>
+                      <w:rFonts w:ascii="Cambria Math" w:hAnsi="Cambria Math" w:cs="Arial"/>
+                      <w:i/>
+                      <w:sz w:val="24"/>
+                      <w:szCs w:val="24"/>
+                      <w:lang w:val="es-419"/>
+                    </w:rPr>
+                  </m:ctrlPr>
+                </m:sSupPr>
+                <m:e>
+                  <m:r>
+                    <w:rPr>
+                      <w:rFonts w:ascii="Cambria Math" w:hAnsi="Cambria Math" w:cs="Arial"/>
+                      <w:sz w:val="24"/>
+                      <w:szCs w:val="24"/>
+                      <w:lang w:val="es-419"/>
+                    </w:rPr>
+                    <m:t>(</m:t>
+                  </m:r>
+                  <m:sSub>
+                    <m:sSubPr>
+                      <m:ctrlPr>
+                        <w:rPr>
+                          <w:rFonts w:ascii="Cambria Math" w:hAnsi="Cambria Math" w:cs="Arial"/>
+                          <w:i/>
+                          <w:sz w:val="24"/>
+                          <w:szCs w:val="24"/>
+                          <w:lang w:val="es-419"/>
+                        </w:rPr>
+                      </m:ctrlPr>
+                    </m:sSubPr>
+                    <m:e>
+                      <m:r>
+                        <w:rPr>
+                          <w:rFonts w:ascii="Cambria Math" w:hAnsi="Cambria Math" w:cs="Arial"/>
+                          <w:sz w:val="24"/>
+                          <w:szCs w:val="24"/>
+                          <w:lang w:val="es-419"/>
+                        </w:rPr>
+                        <m:t>f</m:t>
+                      </m:r>
+                    </m:e>
+                    <m:sub>
+                      <m:r>
+                        <w:rPr>
+                          <w:rFonts w:ascii="Cambria Math" w:hAnsi="Cambria Math" w:cs="Arial"/>
+                          <w:sz w:val="24"/>
+                          <w:szCs w:val="24"/>
+                          <w:lang w:val="es-419"/>
+                        </w:rPr>
+                        <m:t>2j</m:t>
+                      </m:r>
+                    </m:sub>
+                  </m:sSub>
+                  <m:r>
+                    <w:rPr>
+                      <w:rFonts w:ascii="Cambria Math" w:hAnsi="Cambria Math" w:cs="Arial"/>
+                      <w:sz w:val="24"/>
+                      <w:szCs w:val="24"/>
+                      <w:lang w:val="es-419"/>
+                    </w:rPr>
+                    <m:t>-</m:t>
+                  </m:r>
+                  <m:sSub>
+                    <m:sSubPr>
+                      <m:ctrlPr>
+                        <w:rPr>
+                          <w:rFonts w:ascii="Cambria Math" w:hAnsi="Cambria Math" w:cs="Arial"/>
+                          <w:i/>
+                          <w:sz w:val="24"/>
+                          <w:szCs w:val="24"/>
+                          <w:lang w:val="es-419"/>
+                        </w:rPr>
+                      </m:ctrlPr>
+                    </m:sSubPr>
+                    <m:e>
+                      <m:r>
+                        <w:rPr>
+                          <w:rFonts w:ascii="Cambria Math" w:hAnsi="Cambria Math" w:cs="Arial"/>
+                          <w:sz w:val="24"/>
+                          <w:szCs w:val="24"/>
+                          <w:lang w:val="es-419"/>
+                        </w:rPr>
+                        <m:t>f</m:t>
+                      </m:r>
+                    </m:e>
+                    <m:sub>
+                      <m:r>
+                        <w:rPr>
+                          <w:rFonts w:ascii="Cambria Math" w:hAnsi="Cambria Math" w:cs="Arial"/>
+                          <w:sz w:val="24"/>
+                          <w:szCs w:val="24"/>
+                          <w:lang w:val="es-419"/>
+                        </w:rPr>
+                        <m:t>2i</m:t>
+                      </m:r>
+                    </m:sub>
+                  </m:sSub>
+                  <m:r>
+                    <w:rPr>
+                      <w:rFonts w:ascii="Cambria Math" w:hAnsi="Cambria Math" w:cs="Arial"/>
+                      <w:sz w:val="24"/>
+                      <w:szCs w:val="24"/>
+                      <w:lang w:val="es-419"/>
+                    </w:rPr>
+                    <m:t>)</m:t>
+                  </m:r>
+                </m:e>
+                <m:sup>
+                  <m:r>
+                    <w:rPr>
+                      <w:rFonts w:ascii="Cambria Math" w:hAnsi="Cambria Math" w:cs="Arial"/>
+                      <w:sz w:val="24"/>
+                      <w:szCs w:val="24"/>
+                      <w:lang w:val="es-419"/>
+                    </w:rPr>
+                    <m:t>2</m:t>
+                  </m:r>
+                </m:sup>
+              </m:sSup>
+            </m:e>
+          </m:rad>
+        </m:oMath>
+      </m:oMathPara>
+    </w:p>
+    <w:p>
+      <w:pPr>
+        <w:pStyle w:val="Prrafodelista"/>
+        <w:numPr>
+          <w:ilvl w:val="0"/>
+          <w:numId w:val="7"/>
+        </w:numPr>
+        <w:jc w:val="both"/>
+        <w:rPr>
+          <w:rFonts w:ascii="Arial" w:hAnsi="Arial" w:cs="Arial"/>
+          <w:sz w:val="24"/>
+          <w:szCs w:val="24"/>
+          <w:lang w:val="es-419"/>
+        </w:rPr>
+      </w:pPr>
+      <w:r>
+        <w:rPr>
+          <w:rFonts w:ascii="Arial" w:hAnsi="Arial" w:cs="Arial"/>
+          <w:sz w:val="24"/>
+          <w:szCs w:val="24"/>
+          <w:lang w:val="es-419"/>
+        </w:rPr>
+        <w:t xml:space="preserve">Ponderación de las funciones: </w:t>
+      </w:r>
+    </w:p>
+    <w:p>
+      <w:pPr>
+        <w:pStyle w:val="Prrafodelista"/>
+        <w:numPr>
+          <w:ilvl w:val="1"/>
+          <w:numId w:val="7"/>
+        </w:numPr>
+        <w:jc w:val="both"/>
+        <w:rPr>
+          <w:rFonts w:ascii="Arial" w:hAnsi="Arial" w:cs="Arial"/>
+          <w:sz w:val="24"/>
+          <w:szCs w:val="24"/>
+          <w:lang w:val="es-419"/>
+        </w:rPr>
+      </w:pPr>
+      <w:r>
+        <w:rPr>
+          <w:rFonts w:ascii="Arial" w:hAnsi="Arial" w:cs="Arial"/>
+          <w:sz w:val="24"/>
+          <w:szCs w:val="24"/>
+          <w:lang w:val="es-419"/>
+        </w:rPr>
+        <w:t xml:space="preserve">F1: </w:t>
+      </w:r>
+      <m:oMath>
+        <m:r>
+          <w:rPr>
+            <w:rFonts w:ascii="Cambria Math" w:hAnsi="Cambria Math" w:cs="Arial"/>
+            <w:sz w:val="24"/>
+            <w:szCs w:val="24"/>
+            <w:lang w:val="es-419"/>
+          </w:rPr>
+          <m:t>Promedio de puntajes+d</m:t>
+        </m:r>
+      </m:oMath>
+    </w:p>
+    <w:p>
+      <w:pPr>
+        <w:pStyle w:val="Prrafodelista"/>
+        <w:numPr>
+          <w:ilvl w:val="1"/>
+          <w:numId w:val="7"/>
+        </w:numPr>
+        <w:jc w:val="both"/>
+        <w:rPr>
+          <w:rFonts w:ascii="Arial" w:hAnsi="Arial" w:cs="Arial"/>
+          <w:sz w:val="24"/>
+          <w:szCs w:val="24"/>
+        </w:rPr>
+      </w:pPr>
+      <w:r>
+        <w:rPr>
+          <w:rFonts w:ascii="Arial" w:hAnsi="Arial" w:cs="Arial"/>
+          <w:sz w:val="24"/>
+          <w:szCs w:val="24"/>
+        </w:rPr>
+        <w:t xml:space="preserve">F2: </w:t>
+      </w:r>
+      <m:oMath>
+        <m:r>
+          <w:rPr>
+            <w:rFonts w:ascii="Cambria Math" w:hAnsi="Cambria Math" w:cs="Arial"/>
+            <w:sz w:val="24"/>
+            <w:szCs w:val="24"/>
+            <w:lang w:val="es-419"/>
+          </w:rPr>
+          <m:t>Costo</m:t>
+        </m:r>
+        <m:r>
+          <w:rPr>
+            <w:rFonts w:ascii="Cambria Math" w:hAnsi="Cambria Math" w:cs="Arial"/>
+            <w:sz w:val="24"/>
+            <w:szCs w:val="24"/>
+          </w:rPr>
+          <m:t xml:space="preserve"> </m:t>
+        </m:r>
+        <m:r>
+          <w:rPr>
+            <w:rFonts w:ascii="Cambria Math" w:hAnsi="Cambria Math" w:cs="Arial"/>
+            <w:sz w:val="24"/>
+            <w:szCs w:val="24"/>
+            <w:lang w:val="es-419"/>
+          </w:rPr>
+          <m:t>Vida</m:t>
+        </m:r>
+        <m:r>
+          <w:rPr>
+            <w:rFonts w:ascii="Cambria Math" w:hAnsi="Cambria Math" w:cs="Arial"/>
+            <w:sz w:val="24"/>
+            <w:szCs w:val="24"/>
+          </w:rPr>
+          <m:t xml:space="preserve"> </m:t>
+        </m:r>
+        <m:r>
+          <w:rPr>
+            <w:rFonts w:ascii="Cambria Math" w:hAnsi="Cambria Math" w:cs="Arial"/>
+            <w:sz w:val="24"/>
+            <w:szCs w:val="24"/>
+            <w:lang w:val="es-419"/>
+          </w:rPr>
+          <m:t>Promedio</m:t>
+        </m:r>
+        <m:r>
+          <w:rPr>
+            <w:rFonts w:ascii="Cambria Math" w:hAnsi="Cambria Math" w:cs="Arial"/>
+            <w:sz w:val="24"/>
+            <w:szCs w:val="24"/>
+          </w:rPr>
+          <m:t>*</m:t>
+        </m:r>
+        <m:r>
+          <w:rPr>
+            <w:rFonts w:ascii="Cambria Math" w:hAnsi="Cambria Math" w:cs="Arial"/>
+            <w:sz w:val="24"/>
+            <w:szCs w:val="24"/>
+            <w:lang w:val="es-419"/>
+          </w:rPr>
+          <m:t>d</m:t>
+        </m:r>
+        <m:r>
+          <w:rPr>
+            <w:rFonts w:ascii="Cambria Math" w:hAnsi="Cambria Math" w:cs="Arial"/>
+            <w:sz w:val="24"/>
+            <w:szCs w:val="24"/>
+          </w:rPr>
+          <m:t>+</m:t>
+        </m:r>
+        <m:r>
+          <w:rPr>
+            <w:rFonts w:ascii="Cambria Math" w:hAnsi="Cambria Math" w:cs="Arial"/>
+            <w:sz w:val="24"/>
+            <w:szCs w:val="24"/>
+            <w:lang w:val="es-419"/>
+          </w:rPr>
+          <m:t>Costo</m:t>
+        </m:r>
+        <m:r>
+          <w:rPr>
+            <w:rFonts w:ascii="Cambria Math" w:hAnsi="Cambria Math" w:cs="Arial"/>
+            <w:sz w:val="24"/>
+            <w:szCs w:val="24"/>
+          </w:rPr>
+          <m:t xml:space="preserve"> </m:t>
+        </m:r>
+        <m:r>
+          <w:rPr>
+            <w:rFonts w:ascii="Cambria Math" w:hAnsi="Cambria Math" w:cs="Arial"/>
+            <w:sz w:val="24"/>
+            <w:szCs w:val="24"/>
+            <w:lang w:val="es-419"/>
+          </w:rPr>
+          <m:t>Transporte</m:t>
+        </m:r>
+        <m:r>
+          <w:rPr>
+            <w:rFonts w:ascii="Cambria Math" w:hAnsi="Cambria Math" w:cs="Arial"/>
+            <w:sz w:val="24"/>
+            <w:szCs w:val="24"/>
+          </w:rPr>
+          <m:t xml:space="preserve"> </m:t>
+        </m:r>
+        <m:r>
+          <w:rPr>
+            <w:rFonts w:ascii="Cambria Math" w:hAnsi="Cambria Math" w:cs="Arial"/>
+            <w:sz w:val="24"/>
+            <w:szCs w:val="24"/>
+            <w:lang w:val="es-419"/>
+          </w:rPr>
+          <m:t>Promedio</m:t>
+        </m:r>
+        <m:r>
+          <w:rPr>
+            <w:rFonts w:ascii="Cambria Math" w:hAnsi="Cambria Math" w:cs="Arial"/>
+            <w:sz w:val="24"/>
+            <w:szCs w:val="24"/>
+          </w:rPr>
+          <m:t>*</m:t>
+        </m:r>
+        <m:f>
+          <m:fPr>
+            <m:ctrlPr>
+              <w:rPr>
+                <w:rFonts w:ascii="Cambria Math" w:hAnsi="Cambria Math" w:cs="Arial"/>
+                <w:i/>
+                <w:sz w:val="24"/>
+                <w:szCs w:val="24"/>
+                <w:lang w:val="es-419"/>
+              </w:rPr>
+            </m:ctrlPr>
+          </m:fPr>
+          <m:num>
+            <m:r>
+              <w:rPr>
+                <w:rFonts w:ascii="Cambria Math" w:hAnsi="Cambria Math" w:cs="Arial"/>
+                <w:sz w:val="24"/>
+                <w:szCs w:val="24"/>
+                <w:lang w:val="es-419"/>
+              </w:rPr>
+              <m:t>d</m:t>
+            </m:r>
+          </m:num>
+          <m:den>
+            <m:r>
+              <w:rPr>
+                <w:rFonts w:ascii="Cambria Math" w:hAnsi="Cambria Math" w:cs="Arial"/>
+                <w:sz w:val="24"/>
+                <w:szCs w:val="24"/>
+                <w:lang w:val="es-419"/>
+              </w:rPr>
+              <m:t>mind</m:t>
+            </m:r>
+          </m:den>
+        </m:f>
+      </m:oMath>
+    </w:p>
+    <w:p>
+      <w:pPr>
+        <w:pStyle w:val="Prrafodelista"/>
+        <w:numPr>
+          <w:ilvl w:val="0"/>
+          <w:numId w:val="7"/>
+        </w:numPr>
+        <w:jc w:val="both"/>
+        <w:rPr>
+          <w:rFonts w:ascii="Arial" w:hAnsi="Arial" w:cs="Arial"/>
+          <w:sz w:val="24"/>
+          <w:szCs w:val="24"/>
+        </w:rPr>
+      </w:pPr>
+      <w:r>
+        <w:rPr>
+          <w:rFonts w:ascii="Arial" w:hAnsi="Arial" w:cs="Arial"/>
+          <w:sz w:val="24"/>
+          <w:szCs w:val="24"/>
+        </w:rPr>
+        <w:t>DUDAS:</w:t>
+      </w:r>
+    </w:p>
+    <w:p>
+      <w:pPr>
+        <w:pStyle w:val="Prrafodelista"/>
+        <w:numPr>
+          <w:ilvl w:val="1"/>
+          <w:numId w:val="7"/>
+        </w:numPr>
+        <w:jc w:val="both"/>
+        <w:rPr>
+          <w:rFonts w:ascii="Arial" w:hAnsi="Arial" w:cs="Arial"/>
+          <w:sz w:val="24"/>
+          <w:szCs w:val="24"/>
+          <w:lang w:val="es-419"/>
+        </w:rPr>
+      </w:pPr>
+      <w:r>
+        <w:rPr>
+          <w:rFonts w:ascii="Arial" w:hAnsi="Arial" w:cs="Arial"/>
+          <w:sz w:val="24"/>
+          <w:szCs w:val="24"/>
+          <w:lang w:val="es-419"/>
+        </w:rPr>
+        <w:t>Cómo se normaliza cuando se tiene 1 sobre algo?</w:t>
+      </w:r>
+    </w:p>
+    <w:p>
+      <w:pPr>
+        <w:pStyle w:val="Prrafodelista"/>
+        <w:numPr>
+          <w:ilvl w:val="1"/>
+          <w:numId w:val="7"/>
+        </w:numPr>
+        <w:jc w:val="both"/>
+        <w:rPr>
+          <w:rFonts w:ascii="Arial" w:hAnsi="Arial" w:cs="Arial"/>
+          <w:sz w:val="24"/>
+          <w:szCs w:val="24"/>
+          <w:lang w:val="es-419"/>
+        </w:rPr>
+      </w:pPr>
+      <w:r>
+        <w:rPr>
+          <w:rFonts w:ascii="Arial" w:hAnsi="Arial" w:cs="Arial"/>
+          <w:sz w:val="24"/>
+          <w:szCs w:val="24"/>
+          <w:lang w:val="es-419"/>
+        </w:rPr>
+        <w:t>Cómo se define bien N y N prima, y por consiguiente P y P prima?</w:t>
+      </w:r>
+    </w:p>
+    <w:p>
+      <w:pPr>
+        <w:pStyle w:val="Prrafodelista"/>
+        <w:numPr>
+          <w:ilvl w:val="1"/>
+          <w:numId w:val="7"/>
+        </w:numPr>
+        <w:jc w:val="both"/>
+        <w:rPr>
+          <w:rFonts w:ascii="Arial" w:hAnsi="Arial" w:cs="Arial"/>
+          <w:sz w:val="24"/>
+          <w:szCs w:val="24"/>
+          <w:lang w:val="es-419"/>
+        </w:rPr>
+      </w:pPr>
+      <w:r>
+        <w:rPr>
+          <w:rFonts w:ascii="Arial" w:hAnsi="Arial" w:cs="Arial"/>
+          <w:sz w:val="24"/>
+          <w:szCs w:val="24"/>
+          <w:lang w:val="es-419"/>
+        </w:rPr>
+        <w:t xml:space="preserve">En dónde se tienen en cuenta los valores de f1 y f2 además del cálculo de distancias? Y p1 y p2? Como se calcula el fitness? </w:t>
+      </w:r>
       <w:bookmarkStart w:id="0" w:name="_GoBack"/>
       <w:bookmarkEnd w:id="0"/>
     </w:p>
@@ -7366,6 +8181,119 @@
       </w:pPr>
     </w:lvl>
   </w:abstractNum>
+  <w:abstractNum w:abstractNumId="6" w15:restartNumberingAfterBreak="0">
+    <w:nsid w:val="75994D11"/>
+    <w:multiLevelType w:val="hybridMultilevel"/>
+    <w:tmpl w:val="6848F8AE"/>
+    <w:lvl w:ilvl="0" w:tplc="04090001">
+      <w:start w:val="1"/>
+      <w:numFmt w:val="bullet"/>
+      <w:lvlText w:val=""/>
+      <w:lvlJc w:val="left"/>
+      <w:pPr>
+        <w:ind w:left="1440" w:hanging="360"/>
+      </w:pPr>
+      <w:rPr>
+        <w:rFonts w:ascii="Symbol" w:hAnsi="Symbol" w:hint="default"/>
+      </w:rPr>
+    </w:lvl>
+    <w:lvl w:ilvl="1" w:tplc="04090003">
+      <w:start w:val="1"/>
+      <w:numFmt w:val="bullet"/>
+      <w:lvlText w:val="o"/>
+      <w:lvlJc w:val="left"/>
+      <w:pPr>
+        <w:ind w:left="2160" w:hanging="360"/>
+      </w:pPr>
+      <w:rPr>
+        <w:rFonts w:ascii="Courier New" w:hAnsi="Courier New" w:cs="Courier New" w:hint="default"/>
+      </w:rPr>
+    </w:lvl>
+    <w:lvl w:ilvl="2" w:tplc="04090005" w:tentative="1">
+      <w:start w:val="1"/>
+      <w:numFmt w:val="bullet"/>
+      <w:lvlText w:val=""/>
+      <w:lvlJc w:val="left"/>
+      <w:pPr>
+        <w:ind w:left="2880" w:hanging="360"/>
+      </w:pPr>
+      <w:rPr>
+        <w:rFonts w:ascii="Wingdings" w:hAnsi="Wingdings" w:hint="default"/>
+      </w:rPr>
+    </w:lvl>
+    <w:lvl w:ilvl="3" w:tplc="04090001" w:tentative="1">
+      <w:start w:val="1"/>
+      <w:numFmt w:val="bullet"/>
+      <w:lvlText w:val=""/>
+      <w:lvlJc w:val="left"/>
+      <w:pPr>
+        <w:ind w:left="3600" w:hanging="360"/>
+      </w:pPr>
+      <w:rPr>
+        <w:rFonts w:ascii="Symbol" w:hAnsi="Symbol" w:hint="default"/>
+      </w:rPr>
+    </w:lvl>
+    <w:lvl w:ilvl="4" w:tplc="04090003" w:tentative="1">
+      <w:start w:val="1"/>
+      <w:numFmt w:val="bullet"/>
+      <w:lvlText w:val="o"/>
+      <w:lvlJc w:val="left"/>
+      <w:pPr>
+        <w:ind w:left="4320" w:hanging="360"/>
+      </w:pPr>
+      <w:rPr>
+        <w:rFonts w:ascii="Courier New" w:hAnsi="Courier New" w:cs="Courier New" w:hint="default"/>
+      </w:rPr>
+    </w:lvl>
+    <w:lvl w:ilvl="5" w:tplc="04090005" w:tentative="1">
+      <w:start w:val="1"/>
+      <w:numFmt w:val="bullet"/>
+      <w:lvlText w:val=""/>
+      <w:lvlJc w:val="left"/>
+      <w:pPr>
+        <w:ind w:left="5040" w:hanging="360"/>
+      </w:pPr>
+      <w:rPr>
+        <w:rFonts w:ascii="Wingdings" w:hAnsi="Wingdings" w:hint="default"/>
+      </w:rPr>
+    </w:lvl>
+    <w:lvl w:ilvl="6" w:tplc="04090001" w:tentative="1">
+      <w:start w:val="1"/>
+      <w:numFmt w:val="bullet"/>
+      <w:lvlText w:val=""/>
+      <w:lvlJc w:val="left"/>
+      <w:pPr>
+        <w:ind w:left="5760" w:hanging="360"/>
+      </w:pPr>
+      <w:rPr>
+        <w:rFonts w:ascii="Symbol" w:hAnsi="Symbol" w:hint="default"/>
+      </w:rPr>
+    </w:lvl>
+    <w:lvl w:ilvl="7" w:tplc="04090003" w:tentative="1">
+      <w:start w:val="1"/>
+      <w:numFmt w:val="bullet"/>
+      <w:lvlText w:val="o"/>
+      <w:lvlJc w:val="left"/>
+      <w:pPr>
+        <w:ind w:left="6480" w:hanging="360"/>
+      </w:pPr>
+      <w:rPr>
+        <w:rFonts w:ascii="Courier New" w:hAnsi="Courier New" w:cs="Courier New" w:hint="default"/>
+      </w:rPr>
+    </w:lvl>
+    <w:lvl w:ilvl="8" w:tplc="04090005" w:tentative="1">
+      <w:start w:val="1"/>
+      <w:numFmt w:val="bullet"/>
+      <w:lvlText w:val=""/>
+      <w:lvlJc w:val="left"/>
+      <w:pPr>
+        <w:ind w:left="7200" w:hanging="360"/>
+      </w:pPr>
+      <w:rPr>
+        <w:rFonts w:ascii="Wingdings" w:hAnsi="Wingdings" w:hint="default"/>
+      </w:rPr>
+    </w:lvl>
+  </w:abstractNum>
   <w:num w:numId="1">
     <w:abstractNumId w:val="5"/>
   </w:num>
@@ -7383,6 +8311,9 @@
   </w:num>
   <w:num w:numId="6">
     <w:abstractNumId w:val="2"/>
+  </w:num>
+  <w:num w:numId="7">
+    <w:abstractNumId w:val="6"/>
   </w:num>
 </w:numbering>
 </file>
@@ -8326,7 +9257,7 @@
 </file>
 
 <file path=customXml/itemProps1.xml><?xml version="1.0" encoding="utf-8"?>
-<ds:datastoreItem xmlns:ds="http://schemas.openxmlformats.org/officeDocument/2006/customXml" ds:itemID="{1570C61B-7A74-4288-8ADD-0C9AF7E2ED9A}">
+<ds:datastoreItem xmlns:ds="http://schemas.openxmlformats.org/officeDocument/2006/customXml" ds:itemID="{9466406B-1B53-42FD-98BF-CB5ACC5CCB86}">
   <ds:schemaRefs>
     <ds:schemaRef ds:uri="http://schemas.openxmlformats.org/officeDocument/2006/bibliography"/>
   </ds:schemaRefs>

</xml_diff>